<commit_message>
Modified data understanding file and added new file summary_statistics
</commit_message>
<xml_diff>
--- a/DATA-650/Week2/Data Understanding Report.docx
+++ b/DATA-650/Week2/Data Understanding Report.docx
@@ -4310,10 +4310,7 @@
         </w:r>
       </w:hyperlink>
       <w:r>
-        <w:t xml:space="preserve">, </w:t>
-      </w:r>
-      <w:r>
-        <w:t>which is derived from the 2015 Behavioral Risk Factor Surveillance System (BRFSS). This dataset comprises responses from over 250,000 individuals, capturing a broad range of health-related behaviors and conditions. The target variable indicates whether a respondent has been diagnosed with diabetes, making it well-suited for predictive health modeling.</w:t>
+        <w:t>, which is derived from the 2015 Behavioral Risk Factor Surveillance System (BRFSS). This dataset comprises responses from over 250,000 individuals, capturing a broad range of health-related behaviors and conditions. The target variable indicates whether a respondent has been diagnosed with diabetes, making it well-suited for predictive health modeling.</w:t>
       </w:r>
     </w:p>
     <w:p>
@@ -4428,15 +4425,7 @@
         <w:t>Features:</w:t>
       </w:r>
       <w:r>
-        <w:t xml:space="preserve"> 22 variables (including the target variable </w:t>
-      </w:r>
-      <w:proofErr w:type="spellStart"/>
-      <w:r>
-        <w:t>Diabetes_binary</w:t>
-      </w:r>
-      <w:proofErr w:type="spellEnd"/>
-      <w:r>
-        <w:t>)</w:t>
+        <w:t xml:space="preserve"> 22 variables (including the target variable Diabetes_binary)</w:t>
       </w:r>
     </w:p>
     <w:p>
@@ -4455,52 +4444,12 @@
         <w:t>Variable types:</w:t>
       </w:r>
       <w:r>
-        <w:t xml:space="preserve"> 17 </w:t>
-      </w:r>
-      <w:proofErr w:type="gramStart"/>
-      <w:r>
-        <w:t>binary</w:t>
-      </w:r>
-      <w:proofErr w:type="gramEnd"/>
-      <w:r>
-        <w:t xml:space="preserve"> categorical, 5 numeric or ordinal (e.g., BMI, </w:t>
-      </w:r>
-      <w:proofErr w:type="spellStart"/>
-      <w:r>
-        <w:t>MentHlth</w:t>
-      </w:r>
-      <w:proofErr w:type="spellEnd"/>
-      <w:r>
-        <w:t xml:space="preserve">, </w:t>
-      </w:r>
-      <w:proofErr w:type="spellStart"/>
-      <w:r>
-        <w:t>PhysHlth</w:t>
-      </w:r>
-      <w:proofErr w:type="spellEnd"/>
-      <w:r>
-        <w:t>)</w:t>
+        <w:t xml:space="preserve"> 17 binary categorical, 5 numeric or ordinal (e.g., BMI, MentHlth, PhysHlth)</w:t>
       </w:r>
     </w:p>
     <w:p>
       <w:r>
-        <w:t xml:space="preserve">Initial observations: The dataset appears structurally sound with no missing values, as responses are pre-coded. However, several variables (e.g., </w:t>
-      </w:r>
-      <w:proofErr w:type="spellStart"/>
-      <w:r>
-        <w:t>MentHlth</w:t>
-      </w:r>
-      <w:proofErr w:type="spellEnd"/>
-      <w:r>
-        <w:t xml:space="preserve">, </w:t>
-      </w:r>
-      <w:proofErr w:type="spellStart"/>
-      <w:r>
-        <w:t>PhysHlth</w:t>
-      </w:r>
-      <w:proofErr w:type="spellEnd"/>
-      <w:r>
-        <w:t>) include a value of 88, which may serve as a placeholder for “None” or “No unhealthy days” and should be interpreted with caution during preprocessing.</w:t>
+        <w:t>Initial observations: The dataset appears structurally sound with no missing values, as responses are pre-coded. However, several variables (e.g., MentHlth, PhysHlth) include a value of 88, which may serve as a placeholder for “None” or “No unhealthy days” and should be interpreted with caution during preprocessing.</w:t>
       </w:r>
     </w:p>
     <w:p>
@@ -4532,13 +4481,7 @@
     </w:p>
     <w:p>
       <w:r>
-        <w:t xml:space="preserve">See the complete data dictionary </w:t>
-      </w:r>
-      <w:r>
-        <w:t>at the end of this report</w:t>
-      </w:r>
-      <w:r>
-        <w:t>.</w:t>
+        <w:t>See the complete data dictionary at the end of this report.</w:t>
       </w:r>
     </w:p>
     <w:p>
@@ -4552,7 +4495,6 @@
           <w:szCs w:val="28"/>
         </w:rPr>
       </w:pPr>
-      <w:proofErr w:type="gramStart"/>
       <w:r>
         <w:rPr>
           <w:b/>
@@ -4561,20 +4503,2412 @@
           <w:sz w:val="28"/>
           <w:szCs w:val="28"/>
         </w:rPr>
-        <w:t>Generate</w:t>
+        <w:t>Generate Summary Statistics</w:t>
       </w:r>
-      <w:proofErr w:type="gramEnd"/>
+    </w:p>
+    <w:p>
+      <w:r>
+        <w:t>Key numeric and binary variables are summarized in the table. Highlights include:</w:t>
+      </w:r>
+    </w:p>
+    <w:p>
+      <w:pPr>
+        <w:pStyle w:val="ListParagraph"/>
+        <w:numPr>
+          <w:ilvl w:val="0"/>
+          <w:numId w:val="15"/>
+        </w:numPr>
+      </w:pPr>
       <w:r>
         <w:rPr>
           <w:b/>
           <w:bCs/>
-          <w:color w:val="auto"/>
-          <w:sz w:val="28"/>
-          <w:szCs w:val="28"/>
         </w:rPr>
-        <w:t xml:space="preserve"> Summary Statistics</w:t>
+        <w:t>Observations:</w:t>
+      </w:r>
+      <w:r>
+        <w:t xml:space="preserve"> The dataset includes no missing values across all variables. However, binary fields such as HighBP, HighChol, and CholCheck reflect population-level health behaviors and conditions, which may affect class distribution.</w:t>
       </w:r>
     </w:p>
+    <w:p>
+      <w:pPr>
+        <w:pStyle w:val="ListParagraph"/>
+        <w:numPr>
+          <w:ilvl w:val="0"/>
+          <w:numId w:val="15"/>
+        </w:numPr>
+      </w:pPr>
+      <w:r>
+        <w:rPr>
+          <w:b/>
+          <w:bCs/>
+        </w:rPr>
+        <w:t>Outliers:</w:t>
+      </w:r>
+      <w:r>
+        <w:t xml:space="preserve"> The BMI variable ranges up to 98, suggesting potential outliers or extreme values that could influence model performance and may warrant transformation or binning.</w:t>
+      </w:r>
+    </w:p>
+    <w:p>
+      <w:pPr>
+        <w:pStyle w:val="ListParagraph"/>
+        <w:numPr>
+          <w:ilvl w:val="0"/>
+          <w:numId w:val="15"/>
+        </w:numPr>
+      </w:pPr>
+      <w:r>
+        <w:rPr>
+          <w:b/>
+          <w:bCs/>
+        </w:rPr>
+        <w:t>Distributions:</w:t>
+      </w:r>
+      <w:r>
+        <w:t xml:space="preserve"> Variables like BMI and MentHlth exhibit skewness, which may require normalization depending on the modeling approach.</w:t>
+      </w:r>
+    </w:p>
+    <w:p>
+      <w:pPr>
+        <w:pStyle w:val="ListParagraph"/>
+        <w:numPr>
+          <w:ilvl w:val="0"/>
+          <w:numId w:val="15"/>
+        </w:numPr>
+      </w:pPr>
+      <w:r>
+        <w:rPr>
+          <w:b/>
+          <w:bCs/>
+        </w:rPr>
+        <w:t>Missing data:</w:t>
+      </w:r>
+      <w:r>
+        <w:t xml:space="preserve"> None detected in the numeric fields, although domain-specific placeholder values (e.g., “88” or “99”) may require further review and handling during preprocessing.</w:t>
+      </w:r>
+    </w:p>
+    <w:p/>
+    <w:p/>
+    <w:p>
+      <w:pPr>
+        <w:jc w:val="center"/>
+        <w:rPr>
+          <w:b/>
+          <w:bCs/>
+        </w:rPr>
+      </w:pPr>
+      <w:r>
+        <w:rPr>
+          <w:b/>
+          <w:bCs/>
+        </w:rPr>
+        <w:lastRenderedPageBreak/>
+        <w:t>Summary Statistics</w:t>
+      </w:r>
+    </w:p>
+    <w:tbl>
+      <w:tblPr>
+        <w:tblStyle w:val="TableGrid"/>
+        <w:tblW w:w="0" w:type="auto"/>
+        <w:tblLook w:val="04A0" w:firstRow="1" w:lastRow="0" w:firstColumn="1" w:lastColumn="0" w:noHBand="0" w:noVBand="1"/>
+      </w:tblPr>
+      <w:tblGrid>
+        <w:gridCol w:w="2509"/>
+        <w:gridCol w:w="1121"/>
+        <w:gridCol w:w="1206"/>
+        <w:gridCol w:w="1039"/>
+        <w:gridCol w:w="1058"/>
+        <w:gridCol w:w="1200"/>
+        <w:gridCol w:w="1217"/>
+      </w:tblGrid>
+      <w:tr>
+        <w:tc>
+          <w:tcPr>
+            <w:tcW w:w="1335" w:type="dxa"/>
+          </w:tcPr>
+          <w:p>
+            <w:pPr>
+              <w:rPr>
+                <w:b/>
+                <w:bCs/>
+              </w:rPr>
+            </w:pPr>
+          </w:p>
+        </w:tc>
+        <w:tc>
+          <w:tcPr>
+            <w:tcW w:w="1335" w:type="dxa"/>
+          </w:tcPr>
+          <w:p>
+            <w:pPr>
+              <w:jc w:val="center"/>
+              <w:rPr>
+                <w:b/>
+                <w:bCs/>
+              </w:rPr>
+            </w:pPr>
+            <w:r>
+              <w:rPr>
+                <w:b/>
+                <w:bCs/>
+              </w:rPr>
+              <w:t>Mean</w:t>
+            </w:r>
+          </w:p>
+        </w:tc>
+        <w:tc>
+          <w:tcPr>
+            <w:tcW w:w="1336" w:type="dxa"/>
+          </w:tcPr>
+          <w:p>
+            <w:pPr>
+              <w:jc w:val="center"/>
+              <w:rPr>
+                <w:b/>
+                <w:bCs/>
+              </w:rPr>
+            </w:pPr>
+            <w:r>
+              <w:rPr>
+                <w:b/>
+                <w:bCs/>
+              </w:rPr>
+              <w:t>Median</w:t>
+            </w:r>
+          </w:p>
+        </w:tc>
+        <w:tc>
+          <w:tcPr>
+            <w:tcW w:w="1336" w:type="dxa"/>
+          </w:tcPr>
+          <w:p>
+            <w:pPr>
+              <w:jc w:val="center"/>
+              <w:rPr>
+                <w:b/>
+                <w:bCs/>
+              </w:rPr>
+            </w:pPr>
+            <w:r>
+              <w:rPr>
+                <w:b/>
+                <w:bCs/>
+              </w:rPr>
+              <w:t>Min</w:t>
+            </w:r>
+          </w:p>
+        </w:tc>
+        <w:tc>
+          <w:tcPr>
+            <w:tcW w:w="1336" w:type="dxa"/>
+          </w:tcPr>
+          <w:p>
+            <w:pPr>
+              <w:jc w:val="center"/>
+              <w:rPr>
+                <w:b/>
+                <w:bCs/>
+              </w:rPr>
+            </w:pPr>
+            <w:r>
+              <w:rPr>
+                <w:b/>
+                <w:bCs/>
+              </w:rPr>
+              <w:t>Max</w:t>
+            </w:r>
+          </w:p>
+        </w:tc>
+        <w:tc>
+          <w:tcPr>
+            <w:tcW w:w="1336" w:type="dxa"/>
+          </w:tcPr>
+          <w:p>
+            <w:pPr>
+              <w:jc w:val="center"/>
+              <w:rPr>
+                <w:b/>
+                <w:bCs/>
+              </w:rPr>
+            </w:pPr>
+            <w:r>
+              <w:rPr>
+                <w:b/>
+                <w:bCs/>
+              </w:rPr>
+              <w:t>StdDev</w:t>
+            </w:r>
+          </w:p>
+        </w:tc>
+        <w:tc>
+          <w:tcPr>
+            <w:tcW w:w="1336" w:type="dxa"/>
+          </w:tcPr>
+          <w:p>
+            <w:pPr>
+              <w:jc w:val="center"/>
+              <w:rPr>
+                <w:b/>
+                <w:bCs/>
+              </w:rPr>
+            </w:pPr>
+            <w:r>
+              <w:rPr>
+                <w:b/>
+                <w:bCs/>
+              </w:rPr>
+              <w:t>Missing</w:t>
+            </w:r>
+          </w:p>
+        </w:tc>
+      </w:tr>
+      <w:tr>
+        <w:tc>
+          <w:tcPr>
+            <w:tcW w:w="1335" w:type="dxa"/>
+            <w:shd w:val="clear" w:color="auto" w:fill="auto"/>
+          </w:tcPr>
+          <w:p>
+            <w:r>
+              <w:t>Diabetes_binary</w:t>
+            </w:r>
+          </w:p>
+        </w:tc>
+        <w:tc>
+          <w:tcPr>
+            <w:tcW w:w="1335" w:type="dxa"/>
+            <w:shd w:val="clear" w:color="auto" w:fill="auto"/>
+          </w:tcPr>
+          <w:p>
+            <w:pPr>
+              <w:jc w:val="center"/>
+            </w:pPr>
+            <w:r>
+              <w:t>0.14</w:t>
+            </w:r>
+          </w:p>
+        </w:tc>
+        <w:tc>
+          <w:tcPr>
+            <w:tcW w:w="1336" w:type="dxa"/>
+            <w:shd w:val="clear" w:color="auto" w:fill="auto"/>
+          </w:tcPr>
+          <w:p>
+            <w:pPr>
+              <w:jc w:val="center"/>
+            </w:pPr>
+            <w:r>
+              <w:t>0</w:t>
+            </w:r>
+          </w:p>
+        </w:tc>
+        <w:tc>
+          <w:tcPr>
+            <w:tcW w:w="1336" w:type="dxa"/>
+            <w:shd w:val="clear" w:color="auto" w:fill="auto"/>
+          </w:tcPr>
+          <w:p>
+            <w:pPr>
+              <w:jc w:val="center"/>
+            </w:pPr>
+            <w:r>
+              <w:t>0</w:t>
+            </w:r>
+          </w:p>
+        </w:tc>
+        <w:tc>
+          <w:tcPr>
+            <w:tcW w:w="1336" w:type="dxa"/>
+            <w:shd w:val="clear" w:color="auto" w:fill="auto"/>
+          </w:tcPr>
+          <w:p>
+            <w:pPr>
+              <w:jc w:val="center"/>
+            </w:pPr>
+            <w:r>
+              <w:t>1</w:t>
+            </w:r>
+          </w:p>
+        </w:tc>
+        <w:tc>
+          <w:tcPr>
+            <w:tcW w:w="1336" w:type="dxa"/>
+            <w:shd w:val="clear" w:color="auto" w:fill="auto"/>
+          </w:tcPr>
+          <w:p>
+            <w:pPr>
+              <w:jc w:val="center"/>
+            </w:pPr>
+            <w:r>
+              <w:t>0.35</w:t>
+            </w:r>
+          </w:p>
+        </w:tc>
+        <w:tc>
+          <w:tcPr>
+            <w:tcW w:w="1336" w:type="dxa"/>
+            <w:shd w:val="clear" w:color="auto" w:fill="auto"/>
+          </w:tcPr>
+          <w:p>
+            <w:pPr>
+              <w:jc w:val="center"/>
+            </w:pPr>
+            <w:r>
+              <w:t>0</w:t>
+            </w:r>
+          </w:p>
+        </w:tc>
+      </w:tr>
+      <w:tr>
+        <w:tc>
+          <w:tcPr>
+            <w:tcW w:w="1335" w:type="dxa"/>
+            <w:shd w:val="clear" w:color="auto" w:fill="auto"/>
+          </w:tcPr>
+          <w:p>
+            <w:r>
+              <w:t>HighBP</w:t>
+            </w:r>
+          </w:p>
+        </w:tc>
+        <w:tc>
+          <w:tcPr>
+            <w:tcW w:w="1335" w:type="dxa"/>
+            <w:shd w:val="clear" w:color="auto" w:fill="auto"/>
+          </w:tcPr>
+          <w:p>
+            <w:pPr>
+              <w:jc w:val="center"/>
+            </w:pPr>
+            <w:r>
+              <w:t>0.43</w:t>
+            </w:r>
+          </w:p>
+        </w:tc>
+        <w:tc>
+          <w:tcPr>
+            <w:tcW w:w="1336" w:type="dxa"/>
+            <w:shd w:val="clear" w:color="auto" w:fill="auto"/>
+          </w:tcPr>
+          <w:p>
+            <w:pPr>
+              <w:jc w:val="center"/>
+            </w:pPr>
+            <w:r>
+              <w:t>0</w:t>
+            </w:r>
+          </w:p>
+        </w:tc>
+        <w:tc>
+          <w:tcPr>
+            <w:tcW w:w="1336" w:type="dxa"/>
+            <w:shd w:val="clear" w:color="auto" w:fill="auto"/>
+          </w:tcPr>
+          <w:p>
+            <w:pPr>
+              <w:jc w:val="center"/>
+            </w:pPr>
+            <w:r>
+              <w:t>0</w:t>
+            </w:r>
+          </w:p>
+        </w:tc>
+        <w:tc>
+          <w:tcPr>
+            <w:tcW w:w="1336" w:type="dxa"/>
+            <w:shd w:val="clear" w:color="auto" w:fill="auto"/>
+          </w:tcPr>
+          <w:p>
+            <w:pPr>
+              <w:jc w:val="center"/>
+            </w:pPr>
+            <w:r>
+              <w:t>1</w:t>
+            </w:r>
+          </w:p>
+        </w:tc>
+        <w:tc>
+          <w:tcPr>
+            <w:tcW w:w="1336" w:type="dxa"/>
+            <w:shd w:val="clear" w:color="auto" w:fill="auto"/>
+          </w:tcPr>
+          <w:p>
+            <w:pPr>
+              <w:jc w:val="center"/>
+            </w:pPr>
+            <w:r>
+              <w:t>0.49</w:t>
+            </w:r>
+          </w:p>
+        </w:tc>
+        <w:tc>
+          <w:tcPr>
+            <w:tcW w:w="1336" w:type="dxa"/>
+            <w:shd w:val="clear" w:color="auto" w:fill="auto"/>
+          </w:tcPr>
+          <w:p>
+            <w:pPr>
+              <w:jc w:val="center"/>
+            </w:pPr>
+            <w:r>
+              <w:t>0</w:t>
+            </w:r>
+          </w:p>
+        </w:tc>
+      </w:tr>
+      <w:tr>
+        <w:tc>
+          <w:tcPr>
+            <w:tcW w:w="1335" w:type="dxa"/>
+            <w:shd w:val="clear" w:color="auto" w:fill="auto"/>
+          </w:tcPr>
+          <w:p>
+            <w:r>
+              <w:t>HighChol</w:t>
+            </w:r>
+          </w:p>
+        </w:tc>
+        <w:tc>
+          <w:tcPr>
+            <w:tcW w:w="1335" w:type="dxa"/>
+            <w:shd w:val="clear" w:color="auto" w:fill="auto"/>
+          </w:tcPr>
+          <w:p>
+            <w:pPr>
+              <w:jc w:val="center"/>
+            </w:pPr>
+            <w:r>
+              <w:t>0.42</w:t>
+            </w:r>
+          </w:p>
+        </w:tc>
+        <w:tc>
+          <w:tcPr>
+            <w:tcW w:w="1336" w:type="dxa"/>
+            <w:shd w:val="clear" w:color="auto" w:fill="auto"/>
+          </w:tcPr>
+          <w:p>
+            <w:pPr>
+              <w:jc w:val="center"/>
+            </w:pPr>
+            <w:r>
+              <w:t>0</w:t>
+            </w:r>
+          </w:p>
+        </w:tc>
+        <w:tc>
+          <w:tcPr>
+            <w:tcW w:w="1336" w:type="dxa"/>
+            <w:shd w:val="clear" w:color="auto" w:fill="auto"/>
+          </w:tcPr>
+          <w:p>
+            <w:pPr>
+              <w:jc w:val="center"/>
+            </w:pPr>
+            <w:r>
+              <w:t>0</w:t>
+            </w:r>
+          </w:p>
+        </w:tc>
+        <w:tc>
+          <w:tcPr>
+            <w:tcW w:w="1336" w:type="dxa"/>
+            <w:shd w:val="clear" w:color="auto" w:fill="auto"/>
+          </w:tcPr>
+          <w:p>
+            <w:pPr>
+              <w:jc w:val="center"/>
+            </w:pPr>
+            <w:r>
+              <w:t>1</w:t>
+            </w:r>
+          </w:p>
+        </w:tc>
+        <w:tc>
+          <w:tcPr>
+            <w:tcW w:w="1336" w:type="dxa"/>
+            <w:shd w:val="clear" w:color="auto" w:fill="auto"/>
+          </w:tcPr>
+          <w:p>
+            <w:pPr>
+              <w:jc w:val="center"/>
+            </w:pPr>
+            <w:r>
+              <w:t>0.49</w:t>
+            </w:r>
+          </w:p>
+        </w:tc>
+        <w:tc>
+          <w:tcPr>
+            <w:tcW w:w="1336" w:type="dxa"/>
+            <w:shd w:val="clear" w:color="auto" w:fill="auto"/>
+          </w:tcPr>
+          <w:p>
+            <w:pPr>
+              <w:jc w:val="center"/>
+            </w:pPr>
+            <w:r>
+              <w:t>0</w:t>
+            </w:r>
+          </w:p>
+        </w:tc>
+      </w:tr>
+      <w:tr>
+        <w:tc>
+          <w:tcPr>
+            <w:tcW w:w="1335" w:type="dxa"/>
+            <w:shd w:val="clear" w:color="auto" w:fill="auto"/>
+          </w:tcPr>
+          <w:p>
+            <w:r>
+              <w:t>CholCheck</w:t>
+            </w:r>
+          </w:p>
+        </w:tc>
+        <w:tc>
+          <w:tcPr>
+            <w:tcW w:w="1335" w:type="dxa"/>
+            <w:shd w:val="clear" w:color="auto" w:fill="auto"/>
+          </w:tcPr>
+          <w:p>
+            <w:pPr>
+              <w:jc w:val="center"/>
+            </w:pPr>
+            <w:r>
+              <w:t>0.96</w:t>
+            </w:r>
+          </w:p>
+        </w:tc>
+        <w:tc>
+          <w:tcPr>
+            <w:tcW w:w="1336" w:type="dxa"/>
+            <w:shd w:val="clear" w:color="auto" w:fill="auto"/>
+          </w:tcPr>
+          <w:p>
+            <w:pPr>
+              <w:jc w:val="center"/>
+            </w:pPr>
+            <w:r>
+              <w:t>1</w:t>
+            </w:r>
+          </w:p>
+        </w:tc>
+        <w:tc>
+          <w:tcPr>
+            <w:tcW w:w="1336" w:type="dxa"/>
+            <w:shd w:val="clear" w:color="auto" w:fill="auto"/>
+          </w:tcPr>
+          <w:p>
+            <w:pPr>
+              <w:jc w:val="center"/>
+            </w:pPr>
+            <w:r>
+              <w:t>0</w:t>
+            </w:r>
+          </w:p>
+        </w:tc>
+        <w:tc>
+          <w:tcPr>
+            <w:tcW w:w="1336" w:type="dxa"/>
+            <w:shd w:val="clear" w:color="auto" w:fill="auto"/>
+          </w:tcPr>
+          <w:p>
+            <w:pPr>
+              <w:jc w:val="center"/>
+            </w:pPr>
+            <w:r>
+              <w:t>1</w:t>
+            </w:r>
+          </w:p>
+        </w:tc>
+        <w:tc>
+          <w:tcPr>
+            <w:tcW w:w="1336" w:type="dxa"/>
+            <w:shd w:val="clear" w:color="auto" w:fill="auto"/>
+          </w:tcPr>
+          <w:p>
+            <w:pPr>
+              <w:jc w:val="center"/>
+            </w:pPr>
+            <w:r>
+              <w:t>0.19</w:t>
+            </w:r>
+          </w:p>
+        </w:tc>
+        <w:tc>
+          <w:tcPr>
+            <w:tcW w:w="1336" w:type="dxa"/>
+            <w:shd w:val="clear" w:color="auto" w:fill="auto"/>
+          </w:tcPr>
+          <w:p>
+            <w:pPr>
+              <w:jc w:val="center"/>
+            </w:pPr>
+            <w:r>
+              <w:t>0</w:t>
+            </w:r>
+          </w:p>
+        </w:tc>
+      </w:tr>
+      <w:tr>
+        <w:tc>
+          <w:tcPr>
+            <w:tcW w:w="1335" w:type="dxa"/>
+            <w:shd w:val="clear" w:color="auto" w:fill="auto"/>
+          </w:tcPr>
+          <w:p>
+            <w:r>
+              <w:t>BMI</w:t>
+            </w:r>
+          </w:p>
+        </w:tc>
+        <w:tc>
+          <w:tcPr>
+            <w:tcW w:w="1335" w:type="dxa"/>
+            <w:shd w:val="clear" w:color="auto" w:fill="auto"/>
+          </w:tcPr>
+          <w:p>
+            <w:pPr>
+              <w:jc w:val="center"/>
+            </w:pPr>
+            <w:r>
+              <w:t>28.38</w:t>
+            </w:r>
+          </w:p>
+        </w:tc>
+        <w:tc>
+          <w:tcPr>
+            <w:tcW w:w="1336" w:type="dxa"/>
+            <w:shd w:val="clear" w:color="auto" w:fill="auto"/>
+          </w:tcPr>
+          <w:p>
+            <w:pPr>
+              <w:jc w:val="center"/>
+            </w:pPr>
+            <w:r>
+              <w:t>27</w:t>
+            </w:r>
+          </w:p>
+        </w:tc>
+        <w:tc>
+          <w:tcPr>
+            <w:tcW w:w="1336" w:type="dxa"/>
+            <w:shd w:val="clear" w:color="auto" w:fill="auto"/>
+          </w:tcPr>
+          <w:p>
+            <w:pPr>
+              <w:jc w:val="center"/>
+            </w:pPr>
+            <w:r>
+              <w:t>12</w:t>
+            </w:r>
+          </w:p>
+        </w:tc>
+        <w:tc>
+          <w:tcPr>
+            <w:tcW w:w="1336" w:type="dxa"/>
+            <w:shd w:val="clear" w:color="auto" w:fill="auto"/>
+          </w:tcPr>
+          <w:p>
+            <w:pPr>
+              <w:jc w:val="center"/>
+            </w:pPr>
+            <w:r>
+              <w:t>98</w:t>
+            </w:r>
+          </w:p>
+        </w:tc>
+        <w:tc>
+          <w:tcPr>
+            <w:tcW w:w="1336" w:type="dxa"/>
+            <w:shd w:val="clear" w:color="auto" w:fill="auto"/>
+          </w:tcPr>
+          <w:p>
+            <w:pPr>
+              <w:jc w:val="center"/>
+            </w:pPr>
+            <w:r>
+              <w:t>6.61</w:t>
+            </w:r>
+          </w:p>
+        </w:tc>
+        <w:tc>
+          <w:tcPr>
+            <w:tcW w:w="1336" w:type="dxa"/>
+            <w:shd w:val="clear" w:color="auto" w:fill="auto"/>
+          </w:tcPr>
+          <w:p>
+            <w:pPr>
+              <w:jc w:val="center"/>
+            </w:pPr>
+            <w:r>
+              <w:t>0</w:t>
+            </w:r>
+          </w:p>
+        </w:tc>
+      </w:tr>
+      <w:tr>
+        <w:tc>
+          <w:tcPr>
+            <w:tcW w:w="1335" w:type="dxa"/>
+            <w:shd w:val="clear" w:color="auto" w:fill="auto"/>
+          </w:tcPr>
+          <w:p>
+            <w:r>
+              <w:t>S</w:t>
+            </w:r>
+            <w:r>
+              <w:t>moke</w:t>
+            </w:r>
+            <w:r>
+              <w:t>r</w:t>
+            </w:r>
+          </w:p>
+        </w:tc>
+        <w:tc>
+          <w:tcPr>
+            <w:tcW w:w="1335" w:type="dxa"/>
+            <w:shd w:val="clear" w:color="auto" w:fill="auto"/>
+          </w:tcPr>
+          <w:p>
+            <w:pPr>
+              <w:jc w:val="center"/>
+            </w:pPr>
+            <w:r>
+              <w:t>0.44</w:t>
+            </w:r>
+          </w:p>
+        </w:tc>
+        <w:tc>
+          <w:tcPr>
+            <w:tcW w:w="1336" w:type="dxa"/>
+            <w:shd w:val="clear" w:color="auto" w:fill="auto"/>
+          </w:tcPr>
+          <w:p>
+            <w:pPr>
+              <w:jc w:val="center"/>
+            </w:pPr>
+            <w:r>
+              <w:t>0</w:t>
+            </w:r>
+          </w:p>
+        </w:tc>
+        <w:tc>
+          <w:tcPr>
+            <w:tcW w:w="1336" w:type="dxa"/>
+            <w:shd w:val="clear" w:color="auto" w:fill="auto"/>
+          </w:tcPr>
+          <w:p>
+            <w:pPr>
+              <w:jc w:val="center"/>
+            </w:pPr>
+            <w:r>
+              <w:t>0</w:t>
+            </w:r>
+          </w:p>
+        </w:tc>
+        <w:tc>
+          <w:tcPr>
+            <w:tcW w:w="1336" w:type="dxa"/>
+            <w:shd w:val="clear" w:color="auto" w:fill="auto"/>
+          </w:tcPr>
+          <w:p>
+            <w:pPr>
+              <w:jc w:val="center"/>
+            </w:pPr>
+            <w:r>
+              <w:t>1</w:t>
+            </w:r>
+          </w:p>
+        </w:tc>
+        <w:tc>
+          <w:tcPr>
+            <w:tcW w:w="1336" w:type="dxa"/>
+            <w:shd w:val="clear" w:color="auto" w:fill="auto"/>
+          </w:tcPr>
+          <w:p>
+            <w:pPr>
+              <w:jc w:val="center"/>
+            </w:pPr>
+            <w:r>
+              <w:t>0.5</w:t>
+            </w:r>
+          </w:p>
+        </w:tc>
+        <w:tc>
+          <w:tcPr>
+            <w:tcW w:w="1336" w:type="dxa"/>
+            <w:shd w:val="clear" w:color="auto" w:fill="auto"/>
+          </w:tcPr>
+          <w:p>
+            <w:pPr>
+              <w:jc w:val="center"/>
+            </w:pPr>
+            <w:r>
+              <w:t>0</w:t>
+            </w:r>
+          </w:p>
+        </w:tc>
+      </w:tr>
+      <w:tr>
+        <w:tc>
+          <w:tcPr>
+            <w:tcW w:w="1335" w:type="dxa"/>
+            <w:shd w:val="clear" w:color="auto" w:fill="auto"/>
+          </w:tcPr>
+          <w:p>
+            <w:r>
+              <w:t>S</w:t>
+            </w:r>
+            <w:r>
+              <w:t>troke</w:t>
+            </w:r>
+          </w:p>
+        </w:tc>
+        <w:tc>
+          <w:tcPr>
+            <w:tcW w:w="1335" w:type="dxa"/>
+            <w:shd w:val="clear" w:color="auto" w:fill="auto"/>
+          </w:tcPr>
+          <w:p>
+            <w:pPr>
+              <w:jc w:val="center"/>
+            </w:pPr>
+            <w:r>
+              <w:t>0.04</w:t>
+            </w:r>
+          </w:p>
+        </w:tc>
+        <w:tc>
+          <w:tcPr>
+            <w:tcW w:w="1336" w:type="dxa"/>
+            <w:shd w:val="clear" w:color="auto" w:fill="auto"/>
+          </w:tcPr>
+          <w:p>
+            <w:pPr>
+              <w:jc w:val="center"/>
+            </w:pPr>
+            <w:r>
+              <w:t>0</w:t>
+            </w:r>
+          </w:p>
+        </w:tc>
+        <w:tc>
+          <w:tcPr>
+            <w:tcW w:w="1336" w:type="dxa"/>
+            <w:shd w:val="clear" w:color="auto" w:fill="auto"/>
+          </w:tcPr>
+          <w:p>
+            <w:pPr>
+              <w:jc w:val="center"/>
+            </w:pPr>
+            <w:r>
+              <w:t>0</w:t>
+            </w:r>
+          </w:p>
+        </w:tc>
+        <w:tc>
+          <w:tcPr>
+            <w:tcW w:w="1336" w:type="dxa"/>
+            <w:shd w:val="clear" w:color="auto" w:fill="auto"/>
+          </w:tcPr>
+          <w:p>
+            <w:pPr>
+              <w:jc w:val="center"/>
+            </w:pPr>
+            <w:r>
+              <w:t>1</w:t>
+            </w:r>
+          </w:p>
+        </w:tc>
+        <w:tc>
+          <w:tcPr>
+            <w:tcW w:w="1336" w:type="dxa"/>
+            <w:shd w:val="clear" w:color="auto" w:fill="auto"/>
+          </w:tcPr>
+          <w:p>
+            <w:pPr>
+              <w:jc w:val="center"/>
+            </w:pPr>
+            <w:r>
+              <w:t>0.2</w:t>
+            </w:r>
+          </w:p>
+        </w:tc>
+        <w:tc>
+          <w:tcPr>
+            <w:tcW w:w="1336" w:type="dxa"/>
+            <w:shd w:val="clear" w:color="auto" w:fill="auto"/>
+          </w:tcPr>
+          <w:p>
+            <w:pPr>
+              <w:jc w:val="center"/>
+            </w:pPr>
+            <w:r>
+              <w:t>0</w:t>
+            </w:r>
+          </w:p>
+        </w:tc>
+      </w:tr>
+      <w:tr>
+        <w:tc>
+          <w:tcPr>
+            <w:tcW w:w="1335" w:type="dxa"/>
+            <w:shd w:val="clear" w:color="auto" w:fill="auto"/>
+          </w:tcPr>
+          <w:p>
+            <w:r>
+              <w:t>HeartDiseaseorAttack</w:t>
+            </w:r>
+          </w:p>
+        </w:tc>
+        <w:tc>
+          <w:tcPr>
+            <w:tcW w:w="1335" w:type="dxa"/>
+            <w:shd w:val="clear" w:color="auto" w:fill="auto"/>
+          </w:tcPr>
+          <w:p>
+            <w:pPr>
+              <w:jc w:val="center"/>
+            </w:pPr>
+            <w:r>
+              <w:t>0.09</w:t>
+            </w:r>
+          </w:p>
+        </w:tc>
+        <w:tc>
+          <w:tcPr>
+            <w:tcW w:w="1336" w:type="dxa"/>
+            <w:shd w:val="clear" w:color="auto" w:fill="auto"/>
+          </w:tcPr>
+          <w:p>
+            <w:pPr>
+              <w:jc w:val="center"/>
+            </w:pPr>
+            <w:r>
+              <w:t>0</w:t>
+            </w:r>
+          </w:p>
+        </w:tc>
+        <w:tc>
+          <w:tcPr>
+            <w:tcW w:w="1336" w:type="dxa"/>
+            <w:shd w:val="clear" w:color="auto" w:fill="auto"/>
+          </w:tcPr>
+          <w:p>
+            <w:pPr>
+              <w:jc w:val="center"/>
+            </w:pPr>
+            <w:r>
+              <w:t>0</w:t>
+            </w:r>
+          </w:p>
+        </w:tc>
+        <w:tc>
+          <w:tcPr>
+            <w:tcW w:w="1336" w:type="dxa"/>
+            <w:shd w:val="clear" w:color="auto" w:fill="auto"/>
+          </w:tcPr>
+          <w:p>
+            <w:pPr>
+              <w:jc w:val="center"/>
+            </w:pPr>
+            <w:r>
+              <w:t>1</w:t>
+            </w:r>
+          </w:p>
+        </w:tc>
+        <w:tc>
+          <w:tcPr>
+            <w:tcW w:w="1336" w:type="dxa"/>
+            <w:shd w:val="clear" w:color="auto" w:fill="auto"/>
+          </w:tcPr>
+          <w:p>
+            <w:pPr>
+              <w:jc w:val="center"/>
+            </w:pPr>
+            <w:r>
+              <w:t>0.29</w:t>
+            </w:r>
+          </w:p>
+        </w:tc>
+        <w:tc>
+          <w:tcPr>
+            <w:tcW w:w="1336" w:type="dxa"/>
+            <w:shd w:val="clear" w:color="auto" w:fill="auto"/>
+          </w:tcPr>
+          <w:p>
+            <w:pPr>
+              <w:jc w:val="center"/>
+            </w:pPr>
+            <w:r>
+              <w:t>0</w:t>
+            </w:r>
+          </w:p>
+        </w:tc>
+      </w:tr>
+      <w:tr>
+        <w:tc>
+          <w:tcPr>
+            <w:tcW w:w="1335" w:type="dxa"/>
+            <w:shd w:val="clear" w:color="auto" w:fill="auto"/>
+          </w:tcPr>
+          <w:p>
+            <w:r>
+              <w:t>PhysActivity</w:t>
+            </w:r>
+          </w:p>
+        </w:tc>
+        <w:tc>
+          <w:tcPr>
+            <w:tcW w:w="1335" w:type="dxa"/>
+            <w:shd w:val="clear" w:color="auto" w:fill="auto"/>
+          </w:tcPr>
+          <w:p>
+            <w:pPr>
+              <w:jc w:val="center"/>
+            </w:pPr>
+            <w:r>
+              <w:t>0.76</w:t>
+            </w:r>
+          </w:p>
+        </w:tc>
+        <w:tc>
+          <w:tcPr>
+            <w:tcW w:w="1336" w:type="dxa"/>
+            <w:shd w:val="clear" w:color="auto" w:fill="auto"/>
+          </w:tcPr>
+          <w:p>
+            <w:pPr>
+              <w:jc w:val="center"/>
+            </w:pPr>
+            <w:r>
+              <w:t>1</w:t>
+            </w:r>
+          </w:p>
+        </w:tc>
+        <w:tc>
+          <w:tcPr>
+            <w:tcW w:w="1336" w:type="dxa"/>
+            <w:shd w:val="clear" w:color="auto" w:fill="auto"/>
+          </w:tcPr>
+          <w:p>
+            <w:pPr>
+              <w:jc w:val="center"/>
+            </w:pPr>
+            <w:r>
+              <w:t>0</w:t>
+            </w:r>
+          </w:p>
+        </w:tc>
+        <w:tc>
+          <w:tcPr>
+            <w:tcW w:w="1336" w:type="dxa"/>
+            <w:shd w:val="clear" w:color="auto" w:fill="auto"/>
+          </w:tcPr>
+          <w:p>
+            <w:pPr>
+              <w:jc w:val="center"/>
+            </w:pPr>
+            <w:r>
+              <w:t>1</w:t>
+            </w:r>
+          </w:p>
+        </w:tc>
+        <w:tc>
+          <w:tcPr>
+            <w:tcW w:w="1336" w:type="dxa"/>
+            <w:shd w:val="clear" w:color="auto" w:fill="auto"/>
+          </w:tcPr>
+          <w:p>
+            <w:pPr>
+              <w:jc w:val="center"/>
+            </w:pPr>
+            <w:r>
+              <w:t>0.43</w:t>
+            </w:r>
+          </w:p>
+        </w:tc>
+        <w:tc>
+          <w:tcPr>
+            <w:tcW w:w="1336" w:type="dxa"/>
+            <w:shd w:val="clear" w:color="auto" w:fill="auto"/>
+          </w:tcPr>
+          <w:p>
+            <w:pPr>
+              <w:jc w:val="center"/>
+            </w:pPr>
+            <w:r>
+              <w:t>0</w:t>
+            </w:r>
+          </w:p>
+        </w:tc>
+      </w:tr>
+      <w:tr>
+        <w:tc>
+          <w:tcPr>
+            <w:tcW w:w="1335" w:type="dxa"/>
+            <w:shd w:val="clear" w:color="auto" w:fill="auto"/>
+          </w:tcPr>
+          <w:p>
+            <w:r>
+              <w:t>Fruits</w:t>
+            </w:r>
+          </w:p>
+        </w:tc>
+        <w:tc>
+          <w:tcPr>
+            <w:tcW w:w="1335" w:type="dxa"/>
+            <w:shd w:val="clear" w:color="auto" w:fill="auto"/>
+          </w:tcPr>
+          <w:p>
+            <w:pPr>
+              <w:jc w:val="center"/>
+            </w:pPr>
+            <w:r>
+              <w:t>0.63</w:t>
+            </w:r>
+          </w:p>
+        </w:tc>
+        <w:tc>
+          <w:tcPr>
+            <w:tcW w:w="1336" w:type="dxa"/>
+            <w:shd w:val="clear" w:color="auto" w:fill="auto"/>
+          </w:tcPr>
+          <w:p>
+            <w:pPr>
+              <w:jc w:val="center"/>
+            </w:pPr>
+            <w:r>
+              <w:t>1</w:t>
+            </w:r>
+          </w:p>
+        </w:tc>
+        <w:tc>
+          <w:tcPr>
+            <w:tcW w:w="1336" w:type="dxa"/>
+            <w:shd w:val="clear" w:color="auto" w:fill="auto"/>
+          </w:tcPr>
+          <w:p>
+            <w:pPr>
+              <w:jc w:val="center"/>
+            </w:pPr>
+            <w:r>
+              <w:t>0</w:t>
+            </w:r>
+          </w:p>
+        </w:tc>
+        <w:tc>
+          <w:tcPr>
+            <w:tcW w:w="1336" w:type="dxa"/>
+            <w:shd w:val="clear" w:color="auto" w:fill="auto"/>
+          </w:tcPr>
+          <w:p>
+            <w:pPr>
+              <w:jc w:val="center"/>
+            </w:pPr>
+            <w:r>
+              <w:t>1</w:t>
+            </w:r>
+          </w:p>
+        </w:tc>
+        <w:tc>
+          <w:tcPr>
+            <w:tcW w:w="1336" w:type="dxa"/>
+            <w:shd w:val="clear" w:color="auto" w:fill="auto"/>
+          </w:tcPr>
+          <w:p>
+            <w:pPr>
+              <w:jc w:val="center"/>
+            </w:pPr>
+            <w:r>
+              <w:t>0.48</w:t>
+            </w:r>
+          </w:p>
+        </w:tc>
+        <w:tc>
+          <w:tcPr>
+            <w:tcW w:w="1336" w:type="dxa"/>
+            <w:shd w:val="clear" w:color="auto" w:fill="auto"/>
+          </w:tcPr>
+          <w:p>
+            <w:pPr>
+              <w:jc w:val="center"/>
+            </w:pPr>
+            <w:r>
+              <w:t>0</w:t>
+            </w:r>
+          </w:p>
+        </w:tc>
+      </w:tr>
+      <w:tr>
+        <w:tc>
+          <w:tcPr>
+            <w:tcW w:w="1335" w:type="dxa"/>
+            <w:shd w:val="clear" w:color="auto" w:fill="auto"/>
+          </w:tcPr>
+          <w:p>
+            <w:r>
+              <w:t>Veggies</w:t>
+            </w:r>
+          </w:p>
+        </w:tc>
+        <w:tc>
+          <w:tcPr>
+            <w:tcW w:w="1335" w:type="dxa"/>
+            <w:shd w:val="clear" w:color="auto" w:fill="auto"/>
+          </w:tcPr>
+          <w:p>
+            <w:pPr>
+              <w:jc w:val="center"/>
+            </w:pPr>
+            <w:r>
+              <w:t>0.81</w:t>
+            </w:r>
+          </w:p>
+        </w:tc>
+        <w:tc>
+          <w:tcPr>
+            <w:tcW w:w="1336" w:type="dxa"/>
+            <w:shd w:val="clear" w:color="auto" w:fill="auto"/>
+          </w:tcPr>
+          <w:p>
+            <w:pPr>
+              <w:jc w:val="center"/>
+            </w:pPr>
+            <w:r>
+              <w:t>1</w:t>
+            </w:r>
+          </w:p>
+        </w:tc>
+        <w:tc>
+          <w:tcPr>
+            <w:tcW w:w="1336" w:type="dxa"/>
+            <w:shd w:val="clear" w:color="auto" w:fill="auto"/>
+          </w:tcPr>
+          <w:p>
+            <w:pPr>
+              <w:jc w:val="center"/>
+            </w:pPr>
+            <w:r>
+              <w:t>0</w:t>
+            </w:r>
+          </w:p>
+        </w:tc>
+        <w:tc>
+          <w:tcPr>
+            <w:tcW w:w="1336" w:type="dxa"/>
+            <w:shd w:val="clear" w:color="auto" w:fill="auto"/>
+          </w:tcPr>
+          <w:p>
+            <w:pPr>
+              <w:jc w:val="center"/>
+            </w:pPr>
+            <w:r>
+              <w:t>1</w:t>
+            </w:r>
+          </w:p>
+        </w:tc>
+        <w:tc>
+          <w:tcPr>
+            <w:tcW w:w="1336" w:type="dxa"/>
+            <w:shd w:val="clear" w:color="auto" w:fill="auto"/>
+          </w:tcPr>
+          <w:p>
+            <w:pPr>
+              <w:jc w:val="center"/>
+            </w:pPr>
+            <w:r>
+              <w:t>0.39</w:t>
+            </w:r>
+          </w:p>
+        </w:tc>
+        <w:tc>
+          <w:tcPr>
+            <w:tcW w:w="1336" w:type="dxa"/>
+            <w:shd w:val="clear" w:color="auto" w:fill="auto"/>
+          </w:tcPr>
+          <w:p>
+            <w:pPr>
+              <w:jc w:val="center"/>
+            </w:pPr>
+            <w:r>
+              <w:t>0</w:t>
+            </w:r>
+          </w:p>
+        </w:tc>
+      </w:tr>
+      <w:tr>
+        <w:tc>
+          <w:tcPr>
+            <w:tcW w:w="1335" w:type="dxa"/>
+            <w:shd w:val="clear" w:color="auto" w:fill="auto"/>
+          </w:tcPr>
+          <w:p>
+            <w:r>
+              <w:t>HvyAlcoholConsump</w:t>
+            </w:r>
+          </w:p>
+        </w:tc>
+        <w:tc>
+          <w:tcPr>
+            <w:tcW w:w="1335" w:type="dxa"/>
+            <w:shd w:val="clear" w:color="auto" w:fill="auto"/>
+          </w:tcPr>
+          <w:p>
+            <w:pPr>
+              <w:jc w:val="center"/>
+            </w:pPr>
+            <w:r>
+              <w:t>0.06</w:t>
+            </w:r>
+          </w:p>
+        </w:tc>
+        <w:tc>
+          <w:tcPr>
+            <w:tcW w:w="1336" w:type="dxa"/>
+            <w:shd w:val="clear" w:color="auto" w:fill="auto"/>
+          </w:tcPr>
+          <w:p>
+            <w:pPr>
+              <w:jc w:val="center"/>
+            </w:pPr>
+            <w:r>
+              <w:t>0</w:t>
+            </w:r>
+          </w:p>
+        </w:tc>
+        <w:tc>
+          <w:tcPr>
+            <w:tcW w:w="1336" w:type="dxa"/>
+            <w:shd w:val="clear" w:color="auto" w:fill="auto"/>
+          </w:tcPr>
+          <w:p>
+            <w:pPr>
+              <w:jc w:val="center"/>
+            </w:pPr>
+            <w:r>
+              <w:t>0</w:t>
+            </w:r>
+          </w:p>
+        </w:tc>
+        <w:tc>
+          <w:tcPr>
+            <w:tcW w:w="1336" w:type="dxa"/>
+            <w:shd w:val="clear" w:color="auto" w:fill="auto"/>
+          </w:tcPr>
+          <w:p>
+            <w:pPr>
+              <w:jc w:val="center"/>
+            </w:pPr>
+            <w:r>
+              <w:t>1</w:t>
+            </w:r>
+          </w:p>
+        </w:tc>
+        <w:tc>
+          <w:tcPr>
+            <w:tcW w:w="1336" w:type="dxa"/>
+            <w:shd w:val="clear" w:color="auto" w:fill="auto"/>
+          </w:tcPr>
+          <w:p>
+            <w:pPr>
+              <w:jc w:val="center"/>
+            </w:pPr>
+            <w:r>
+              <w:t>0.23</w:t>
+            </w:r>
+          </w:p>
+        </w:tc>
+        <w:tc>
+          <w:tcPr>
+            <w:tcW w:w="1336" w:type="dxa"/>
+            <w:shd w:val="clear" w:color="auto" w:fill="auto"/>
+          </w:tcPr>
+          <w:p>
+            <w:pPr>
+              <w:jc w:val="center"/>
+            </w:pPr>
+            <w:r>
+              <w:t>0</w:t>
+            </w:r>
+          </w:p>
+        </w:tc>
+      </w:tr>
+      <w:tr>
+        <w:tc>
+          <w:tcPr>
+            <w:tcW w:w="1335" w:type="dxa"/>
+            <w:shd w:val="clear" w:color="auto" w:fill="auto"/>
+          </w:tcPr>
+          <w:p>
+            <w:r>
+              <w:t>AnyHealthcare</w:t>
+            </w:r>
+          </w:p>
+        </w:tc>
+        <w:tc>
+          <w:tcPr>
+            <w:tcW w:w="1335" w:type="dxa"/>
+            <w:shd w:val="clear" w:color="auto" w:fill="auto"/>
+          </w:tcPr>
+          <w:p>
+            <w:pPr>
+              <w:jc w:val="center"/>
+            </w:pPr>
+            <w:r>
+              <w:t>0.95</w:t>
+            </w:r>
+          </w:p>
+        </w:tc>
+        <w:tc>
+          <w:tcPr>
+            <w:tcW w:w="1336" w:type="dxa"/>
+            <w:shd w:val="clear" w:color="auto" w:fill="auto"/>
+          </w:tcPr>
+          <w:p>
+            <w:pPr>
+              <w:jc w:val="center"/>
+            </w:pPr>
+            <w:r>
+              <w:t>1</w:t>
+            </w:r>
+          </w:p>
+        </w:tc>
+        <w:tc>
+          <w:tcPr>
+            <w:tcW w:w="1336" w:type="dxa"/>
+            <w:shd w:val="clear" w:color="auto" w:fill="auto"/>
+          </w:tcPr>
+          <w:p>
+            <w:pPr>
+              <w:jc w:val="center"/>
+            </w:pPr>
+            <w:r>
+              <w:t>0</w:t>
+            </w:r>
+          </w:p>
+        </w:tc>
+        <w:tc>
+          <w:tcPr>
+            <w:tcW w:w="1336" w:type="dxa"/>
+            <w:shd w:val="clear" w:color="auto" w:fill="auto"/>
+          </w:tcPr>
+          <w:p>
+            <w:pPr>
+              <w:jc w:val="center"/>
+            </w:pPr>
+            <w:r>
+              <w:t>1</w:t>
+            </w:r>
+          </w:p>
+        </w:tc>
+        <w:tc>
+          <w:tcPr>
+            <w:tcW w:w="1336" w:type="dxa"/>
+            <w:shd w:val="clear" w:color="auto" w:fill="auto"/>
+          </w:tcPr>
+          <w:p>
+            <w:pPr>
+              <w:jc w:val="center"/>
+            </w:pPr>
+            <w:r>
+              <w:t>0.22</w:t>
+            </w:r>
+          </w:p>
+        </w:tc>
+        <w:tc>
+          <w:tcPr>
+            <w:tcW w:w="1336" w:type="dxa"/>
+            <w:shd w:val="clear" w:color="auto" w:fill="auto"/>
+          </w:tcPr>
+          <w:p>
+            <w:pPr>
+              <w:jc w:val="center"/>
+            </w:pPr>
+            <w:r>
+              <w:t>0</w:t>
+            </w:r>
+          </w:p>
+        </w:tc>
+      </w:tr>
+      <w:tr>
+        <w:tc>
+          <w:tcPr>
+            <w:tcW w:w="1335" w:type="dxa"/>
+            <w:shd w:val="clear" w:color="auto" w:fill="auto"/>
+          </w:tcPr>
+          <w:p>
+            <w:r>
+              <w:t>NoDocbcCost</w:t>
+            </w:r>
+          </w:p>
+        </w:tc>
+        <w:tc>
+          <w:tcPr>
+            <w:tcW w:w="1335" w:type="dxa"/>
+            <w:shd w:val="clear" w:color="auto" w:fill="auto"/>
+          </w:tcPr>
+          <w:p>
+            <w:pPr>
+              <w:jc w:val="center"/>
+            </w:pPr>
+            <w:r>
+              <w:t>0.08</w:t>
+            </w:r>
+          </w:p>
+        </w:tc>
+        <w:tc>
+          <w:tcPr>
+            <w:tcW w:w="1336" w:type="dxa"/>
+            <w:shd w:val="clear" w:color="auto" w:fill="auto"/>
+          </w:tcPr>
+          <w:p>
+            <w:pPr>
+              <w:jc w:val="center"/>
+            </w:pPr>
+            <w:r>
+              <w:t>0</w:t>
+            </w:r>
+          </w:p>
+        </w:tc>
+        <w:tc>
+          <w:tcPr>
+            <w:tcW w:w="1336" w:type="dxa"/>
+            <w:shd w:val="clear" w:color="auto" w:fill="auto"/>
+          </w:tcPr>
+          <w:p>
+            <w:pPr>
+              <w:jc w:val="center"/>
+            </w:pPr>
+            <w:r>
+              <w:t>0</w:t>
+            </w:r>
+          </w:p>
+        </w:tc>
+        <w:tc>
+          <w:tcPr>
+            <w:tcW w:w="1336" w:type="dxa"/>
+            <w:shd w:val="clear" w:color="auto" w:fill="auto"/>
+          </w:tcPr>
+          <w:p>
+            <w:pPr>
+              <w:jc w:val="center"/>
+            </w:pPr>
+            <w:r>
+              <w:t>1</w:t>
+            </w:r>
+          </w:p>
+        </w:tc>
+        <w:tc>
+          <w:tcPr>
+            <w:tcW w:w="1336" w:type="dxa"/>
+            <w:shd w:val="clear" w:color="auto" w:fill="auto"/>
+          </w:tcPr>
+          <w:p>
+            <w:pPr>
+              <w:jc w:val="center"/>
+            </w:pPr>
+            <w:r>
+              <w:t>0.28</w:t>
+            </w:r>
+          </w:p>
+        </w:tc>
+        <w:tc>
+          <w:tcPr>
+            <w:tcW w:w="1336" w:type="dxa"/>
+            <w:shd w:val="clear" w:color="auto" w:fill="auto"/>
+          </w:tcPr>
+          <w:p>
+            <w:pPr>
+              <w:jc w:val="center"/>
+            </w:pPr>
+            <w:r>
+              <w:t>0</w:t>
+            </w:r>
+          </w:p>
+        </w:tc>
+      </w:tr>
+      <w:tr>
+        <w:tc>
+          <w:tcPr>
+            <w:tcW w:w="1335" w:type="dxa"/>
+            <w:shd w:val="clear" w:color="auto" w:fill="auto"/>
+          </w:tcPr>
+          <w:p>
+            <w:r>
+              <w:t>GenHlth</w:t>
+            </w:r>
+          </w:p>
+        </w:tc>
+        <w:tc>
+          <w:tcPr>
+            <w:tcW w:w="1335" w:type="dxa"/>
+            <w:shd w:val="clear" w:color="auto" w:fill="auto"/>
+          </w:tcPr>
+          <w:p>
+            <w:pPr>
+              <w:jc w:val="center"/>
+            </w:pPr>
+            <w:r>
+              <w:t>2.51</w:t>
+            </w:r>
+          </w:p>
+        </w:tc>
+        <w:tc>
+          <w:tcPr>
+            <w:tcW w:w="1336" w:type="dxa"/>
+            <w:shd w:val="clear" w:color="auto" w:fill="auto"/>
+          </w:tcPr>
+          <w:p>
+            <w:pPr>
+              <w:jc w:val="center"/>
+            </w:pPr>
+            <w:r>
+              <w:t>2</w:t>
+            </w:r>
+          </w:p>
+        </w:tc>
+        <w:tc>
+          <w:tcPr>
+            <w:tcW w:w="1336" w:type="dxa"/>
+            <w:shd w:val="clear" w:color="auto" w:fill="auto"/>
+          </w:tcPr>
+          <w:p>
+            <w:pPr>
+              <w:jc w:val="center"/>
+            </w:pPr>
+            <w:r>
+              <w:t>1</w:t>
+            </w:r>
+          </w:p>
+        </w:tc>
+        <w:tc>
+          <w:tcPr>
+            <w:tcW w:w="1336" w:type="dxa"/>
+            <w:shd w:val="clear" w:color="auto" w:fill="auto"/>
+          </w:tcPr>
+          <w:p>
+            <w:pPr>
+              <w:jc w:val="center"/>
+            </w:pPr>
+            <w:r>
+              <w:t>5</w:t>
+            </w:r>
+          </w:p>
+        </w:tc>
+        <w:tc>
+          <w:tcPr>
+            <w:tcW w:w="1336" w:type="dxa"/>
+            <w:shd w:val="clear" w:color="auto" w:fill="auto"/>
+          </w:tcPr>
+          <w:p>
+            <w:pPr>
+              <w:jc w:val="center"/>
+            </w:pPr>
+            <w:r>
+              <w:t>1.07</w:t>
+            </w:r>
+          </w:p>
+        </w:tc>
+        <w:tc>
+          <w:tcPr>
+            <w:tcW w:w="1336" w:type="dxa"/>
+            <w:shd w:val="clear" w:color="auto" w:fill="auto"/>
+          </w:tcPr>
+          <w:p>
+            <w:pPr>
+              <w:jc w:val="center"/>
+            </w:pPr>
+            <w:r>
+              <w:t>0</w:t>
+            </w:r>
+          </w:p>
+        </w:tc>
+      </w:tr>
+      <w:tr>
+        <w:tc>
+          <w:tcPr>
+            <w:tcW w:w="1335" w:type="dxa"/>
+            <w:shd w:val="clear" w:color="auto" w:fill="auto"/>
+          </w:tcPr>
+          <w:p>
+            <w:r>
+              <w:t>MentHlth</w:t>
+            </w:r>
+          </w:p>
+        </w:tc>
+        <w:tc>
+          <w:tcPr>
+            <w:tcW w:w="1335" w:type="dxa"/>
+            <w:shd w:val="clear" w:color="auto" w:fill="auto"/>
+          </w:tcPr>
+          <w:p>
+            <w:pPr>
+              <w:jc w:val="center"/>
+            </w:pPr>
+            <w:r>
+              <w:t>3.18</w:t>
+            </w:r>
+          </w:p>
+        </w:tc>
+        <w:tc>
+          <w:tcPr>
+            <w:tcW w:w="1336" w:type="dxa"/>
+            <w:shd w:val="clear" w:color="auto" w:fill="auto"/>
+          </w:tcPr>
+          <w:p>
+            <w:pPr>
+              <w:jc w:val="center"/>
+            </w:pPr>
+            <w:r>
+              <w:t>0</w:t>
+            </w:r>
+          </w:p>
+        </w:tc>
+        <w:tc>
+          <w:tcPr>
+            <w:tcW w:w="1336" w:type="dxa"/>
+            <w:shd w:val="clear" w:color="auto" w:fill="auto"/>
+          </w:tcPr>
+          <w:p>
+            <w:pPr>
+              <w:jc w:val="center"/>
+            </w:pPr>
+            <w:r>
+              <w:t>0</w:t>
+            </w:r>
+          </w:p>
+        </w:tc>
+        <w:tc>
+          <w:tcPr>
+            <w:tcW w:w="1336" w:type="dxa"/>
+            <w:shd w:val="clear" w:color="auto" w:fill="auto"/>
+          </w:tcPr>
+          <w:p>
+            <w:pPr>
+              <w:jc w:val="center"/>
+            </w:pPr>
+            <w:r>
+              <w:t>30</w:t>
+            </w:r>
+          </w:p>
+        </w:tc>
+        <w:tc>
+          <w:tcPr>
+            <w:tcW w:w="1336" w:type="dxa"/>
+            <w:shd w:val="clear" w:color="auto" w:fill="auto"/>
+          </w:tcPr>
+          <w:p>
+            <w:pPr>
+              <w:jc w:val="center"/>
+            </w:pPr>
+            <w:r>
+              <w:t>7.41</w:t>
+            </w:r>
+          </w:p>
+        </w:tc>
+        <w:tc>
+          <w:tcPr>
+            <w:tcW w:w="1336" w:type="dxa"/>
+            <w:shd w:val="clear" w:color="auto" w:fill="auto"/>
+          </w:tcPr>
+          <w:p>
+            <w:pPr>
+              <w:jc w:val="center"/>
+            </w:pPr>
+            <w:r>
+              <w:t>0</w:t>
+            </w:r>
+          </w:p>
+        </w:tc>
+      </w:tr>
+      <w:tr>
+        <w:tc>
+          <w:tcPr>
+            <w:tcW w:w="1335" w:type="dxa"/>
+            <w:shd w:val="clear" w:color="auto" w:fill="auto"/>
+          </w:tcPr>
+          <w:p>
+            <w:r>
+              <w:t>PhysHlth</w:t>
+            </w:r>
+          </w:p>
+        </w:tc>
+        <w:tc>
+          <w:tcPr>
+            <w:tcW w:w="1335" w:type="dxa"/>
+            <w:shd w:val="clear" w:color="auto" w:fill="auto"/>
+          </w:tcPr>
+          <w:p>
+            <w:pPr>
+              <w:jc w:val="center"/>
+            </w:pPr>
+            <w:r>
+              <w:t>4.24</w:t>
+            </w:r>
+          </w:p>
+        </w:tc>
+        <w:tc>
+          <w:tcPr>
+            <w:tcW w:w="1336" w:type="dxa"/>
+            <w:shd w:val="clear" w:color="auto" w:fill="auto"/>
+          </w:tcPr>
+          <w:p>
+            <w:pPr>
+              <w:jc w:val="center"/>
+            </w:pPr>
+            <w:r>
+              <w:t>0</w:t>
+            </w:r>
+          </w:p>
+        </w:tc>
+        <w:tc>
+          <w:tcPr>
+            <w:tcW w:w="1336" w:type="dxa"/>
+            <w:shd w:val="clear" w:color="auto" w:fill="auto"/>
+          </w:tcPr>
+          <w:p>
+            <w:pPr>
+              <w:jc w:val="center"/>
+            </w:pPr>
+            <w:r>
+              <w:t>0</w:t>
+            </w:r>
+          </w:p>
+        </w:tc>
+        <w:tc>
+          <w:tcPr>
+            <w:tcW w:w="1336" w:type="dxa"/>
+            <w:shd w:val="clear" w:color="auto" w:fill="auto"/>
+          </w:tcPr>
+          <w:p>
+            <w:pPr>
+              <w:jc w:val="center"/>
+            </w:pPr>
+            <w:r>
+              <w:t>30</w:t>
+            </w:r>
+          </w:p>
+        </w:tc>
+        <w:tc>
+          <w:tcPr>
+            <w:tcW w:w="1336" w:type="dxa"/>
+            <w:shd w:val="clear" w:color="auto" w:fill="auto"/>
+          </w:tcPr>
+          <w:p>
+            <w:pPr>
+              <w:jc w:val="center"/>
+            </w:pPr>
+            <w:r>
+              <w:t>8.72</w:t>
+            </w:r>
+          </w:p>
+        </w:tc>
+        <w:tc>
+          <w:tcPr>
+            <w:tcW w:w="1336" w:type="dxa"/>
+            <w:shd w:val="clear" w:color="auto" w:fill="auto"/>
+          </w:tcPr>
+          <w:p>
+            <w:pPr>
+              <w:jc w:val="center"/>
+            </w:pPr>
+            <w:r>
+              <w:t>0</w:t>
+            </w:r>
+          </w:p>
+        </w:tc>
+      </w:tr>
+      <w:tr>
+        <w:tc>
+          <w:tcPr>
+            <w:tcW w:w="1335" w:type="dxa"/>
+            <w:shd w:val="clear" w:color="auto" w:fill="auto"/>
+          </w:tcPr>
+          <w:p>
+            <w:r>
+              <w:t>DiffWalk</w:t>
+            </w:r>
+          </w:p>
+        </w:tc>
+        <w:tc>
+          <w:tcPr>
+            <w:tcW w:w="1335" w:type="dxa"/>
+            <w:shd w:val="clear" w:color="auto" w:fill="auto"/>
+          </w:tcPr>
+          <w:p>
+            <w:pPr>
+              <w:jc w:val="center"/>
+            </w:pPr>
+            <w:r>
+              <w:t>0.17</w:t>
+            </w:r>
+          </w:p>
+        </w:tc>
+        <w:tc>
+          <w:tcPr>
+            <w:tcW w:w="1336" w:type="dxa"/>
+            <w:shd w:val="clear" w:color="auto" w:fill="auto"/>
+          </w:tcPr>
+          <w:p>
+            <w:pPr>
+              <w:jc w:val="center"/>
+            </w:pPr>
+            <w:r>
+              <w:t>0</w:t>
+            </w:r>
+          </w:p>
+        </w:tc>
+        <w:tc>
+          <w:tcPr>
+            <w:tcW w:w="1336" w:type="dxa"/>
+            <w:shd w:val="clear" w:color="auto" w:fill="auto"/>
+          </w:tcPr>
+          <w:p>
+            <w:pPr>
+              <w:jc w:val="center"/>
+            </w:pPr>
+            <w:r>
+              <w:t>0</w:t>
+            </w:r>
+          </w:p>
+        </w:tc>
+        <w:tc>
+          <w:tcPr>
+            <w:tcW w:w="1336" w:type="dxa"/>
+            <w:shd w:val="clear" w:color="auto" w:fill="auto"/>
+          </w:tcPr>
+          <w:p>
+            <w:pPr>
+              <w:jc w:val="center"/>
+            </w:pPr>
+            <w:r>
+              <w:t>1</w:t>
+            </w:r>
+          </w:p>
+        </w:tc>
+        <w:tc>
+          <w:tcPr>
+            <w:tcW w:w="1336" w:type="dxa"/>
+            <w:shd w:val="clear" w:color="auto" w:fill="auto"/>
+          </w:tcPr>
+          <w:p>
+            <w:pPr>
+              <w:jc w:val="center"/>
+            </w:pPr>
+            <w:r>
+              <w:t>0.37</w:t>
+            </w:r>
+          </w:p>
+        </w:tc>
+        <w:tc>
+          <w:tcPr>
+            <w:tcW w:w="1336" w:type="dxa"/>
+            <w:shd w:val="clear" w:color="auto" w:fill="auto"/>
+          </w:tcPr>
+          <w:p>
+            <w:pPr>
+              <w:jc w:val="center"/>
+            </w:pPr>
+            <w:r>
+              <w:t>0</w:t>
+            </w:r>
+          </w:p>
+        </w:tc>
+      </w:tr>
+      <w:tr>
+        <w:tc>
+          <w:tcPr>
+            <w:tcW w:w="1335" w:type="dxa"/>
+            <w:shd w:val="clear" w:color="auto" w:fill="auto"/>
+          </w:tcPr>
+          <w:p>
+            <w:r>
+              <w:t>Sex</w:t>
+            </w:r>
+          </w:p>
+        </w:tc>
+        <w:tc>
+          <w:tcPr>
+            <w:tcW w:w="1335" w:type="dxa"/>
+            <w:shd w:val="clear" w:color="auto" w:fill="auto"/>
+          </w:tcPr>
+          <w:p>
+            <w:pPr>
+              <w:jc w:val="center"/>
+            </w:pPr>
+            <w:r>
+              <w:t>0.44</w:t>
+            </w:r>
+          </w:p>
+        </w:tc>
+        <w:tc>
+          <w:tcPr>
+            <w:tcW w:w="1336" w:type="dxa"/>
+            <w:shd w:val="clear" w:color="auto" w:fill="auto"/>
+          </w:tcPr>
+          <w:p>
+            <w:pPr>
+              <w:jc w:val="center"/>
+            </w:pPr>
+            <w:r>
+              <w:t>0</w:t>
+            </w:r>
+          </w:p>
+        </w:tc>
+        <w:tc>
+          <w:tcPr>
+            <w:tcW w:w="1336" w:type="dxa"/>
+            <w:shd w:val="clear" w:color="auto" w:fill="auto"/>
+          </w:tcPr>
+          <w:p>
+            <w:pPr>
+              <w:jc w:val="center"/>
+            </w:pPr>
+            <w:r>
+              <w:t>0</w:t>
+            </w:r>
+          </w:p>
+        </w:tc>
+        <w:tc>
+          <w:tcPr>
+            <w:tcW w:w="1336" w:type="dxa"/>
+            <w:shd w:val="clear" w:color="auto" w:fill="auto"/>
+          </w:tcPr>
+          <w:p>
+            <w:pPr>
+              <w:jc w:val="center"/>
+            </w:pPr>
+            <w:r>
+              <w:t>1</w:t>
+            </w:r>
+          </w:p>
+        </w:tc>
+        <w:tc>
+          <w:tcPr>
+            <w:tcW w:w="1336" w:type="dxa"/>
+            <w:shd w:val="clear" w:color="auto" w:fill="auto"/>
+          </w:tcPr>
+          <w:p>
+            <w:pPr>
+              <w:jc w:val="center"/>
+            </w:pPr>
+            <w:r>
+              <w:t>0.5</w:t>
+            </w:r>
+          </w:p>
+        </w:tc>
+        <w:tc>
+          <w:tcPr>
+            <w:tcW w:w="1336" w:type="dxa"/>
+            <w:shd w:val="clear" w:color="auto" w:fill="auto"/>
+          </w:tcPr>
+          <w:p>
+            <w:pPr>
+              <w:jc w:val="center"/>
+            </w:pPr>
+            <w:r>
+              <w:t>0</w:t>
+            </w:r>
+          </w:p>
+        </w:tc>
+      </w:tr>
+      <w:tr>
+        <w:tc>
+          <w:tcPr>
+            <w:tcW w:w="1335" w:type="dxa"/>
+            <w:shd w:val="clear" w:color="auto" w:fill="auto"/>
+          </w:tcPr>
+          <w:p>
+            <w:r>
+              <w:t>Age</w:t>
+            </w:r>
+          </w:p>
+        </w:tc>
+        <w:tc>
+          <w:tcPr>
+            <w:tcW w:w="1335" w:type="dxa"/>
+            <w:shd w:val="clear" w:color="auto" w:fill="auto"/>
+          </w:tcPr>
+          <w:p>
+            <w:pPr>
+              <w:jc w:val="center"/>
+            </w:pPr>
+            <w:r>
+              <w:t>8.03</w:t>
+            </w:r>
+          </w:p>
+        </w:tc>
+        <w:tc>
+          <w:tcPr>
+            <w:tcW w:w="1336" w:type="dxa"/>
+            <w:shd w:val="clear" w:color="auto" w:fill="auto"/>
+          </w:tcPr>
+          <w:p>
+            <w:pPr>
+              <w:jc w:val="center"/>
+            </w:pPr>
+            <w:r>
+              <w:t>8</w:t>
+            </w:r>
+          </w:p>
+        </w:tc>
+        <w:tc>
+          <w:tcPr>
+            <w:tcW w:w="1336" w:type="dxa"/>
+            <w:shd w:val="clear" w:color="auto" w:fill="auto"/>
+          </w:tcPr>
+          <w:p>
+            <w:pPr>
+              <w:jc w:val="center"/>
+            </w:pPr>
+            <w:r>
+              <w:t>1</w:t>
+            </w:r>
+          </w:p>
+        </w:tc>
+        <w:tc>
+          <w:tcPr>
+            <w:tcW w:w="1336" w:type="dxa"/>
+            <w:shd w:val="clear" w:color="auto" w:fill="auto"/>
+          </w:tcPr>
+          <w:p>
+            <w:pPr>
+              <w:jc w:val="center"/>
+            </w:pPr>
+            <w:r>
+              <w:t>1</w:t>
+            </w:r>
+            <w:r>
+              <w:t>3</w:t>
+            </w:r>
+          </w:p>
+        </w:tc>
+        <w:tc>
+          <w:tcPr>
+            <w:tcW w:w="1336" w:type="dxa"/>
+            <w:shd w:val="clear" w:color="auto" w:fill="auto"/>
+          </w:tcPr>
+          <w:p>
+            <w:pPr>
+              <w:jc w:val="center"/>
+            </w:pPr>
+            <w:r>
+              <w:t>3.05</w:t>
+            </w:r>
+          </w:p>
+        </w:tc>
+        <w:tc>
+          <w:tcPr>
+            <w:tcW w:w="1336" w:type="dxa"/>
+            <w:shd w:val="clear" w:color="auto" w:fill="auto"/>
+          </w:tcPr>
+          <w:p>
+            <w:pPr>
+              <w:jc w:val="center"/>
+            </w:pPr>
+            <w:r>
+              <w:t>0</w:t>
+            </w:r>
+          </w:p>
+        </w:tc>
+      </w:tr>
+      <w:tr>
+        <w:tc>
+          <w:tcPr>
+            <w:tcW w:w="1335" w:type="dxa"/>
+            <w:shd w:val="clear" w:color="auto" w:fill="auto"/>
+          </w:tcPr>
+          <w:p>
+            <w:r>
+              <w:t>Education</w:t>
+            </w:r>
+          </w:p>
+        </w:tc>
+        <w:tc>
+          <w:tcPr>
+            <w:tcW w:w="1335" w:type="dxa"/>
+            <w:shd w:val="clear" w:color="auto" w:fill="auto"/>
+          </w:tcPr>
+          <w:p>
+            <w:pPr>
+              <w:jc w:val="center"/>
+            </w:pPr>
+            <w:r>
+              <w:t>5.05</w:t>
+            </w:r>
+          </w:p>
+        </w:tc>
+        <w:tc>
+          <w:tcPr>
+            <w:tcW w:w="1336" w:type="dxa"/>
+            <w:shd w:val="clear" w:color="auto" w:fill="auto"/>
+          </w:tcPr>
+          <w:p>
+            <w:pPr>
+              <w:jc w:val="center"/>
+            </w:pPr>
+            <w:r>
+              <w:t>5</w:t>
+            </w:r>
+          </w:p>
+        </w:tc>
+        <w:tc>
+          <w:tcPr>
+            <w:tcW w:w="1336" w:type="dxa"/>
+            <w:shd w:val="clear" w:color="auto" w:fill="auto"/>
+          </w:tcPr>
+          <w:p>
+            <w:pPr>
+              <w:jc w:val="center"/>
+            </w:pPr>
+            <w:r>
+              <w:t>1</w:t>
+            </w:r>
+          </w:p>
+        </w:tc>
+        <w:tc>
+          <w:tcPr>
+            <w:tcW w:w="1336" w:type="dxa"/>
+            <w:shd w:val="clear" w:color="auto" w:fill="auto"/>
+          </w:tcPr>
+          <w:p>
+            <w:pPr>
+              <w:jc w:val="center"/>
+            </w:pPr>
+            <w:r>
+              <w:t>6</w:t>
+            </w:r>
+          </w:p>
+        </w:tc>
+        <w:tc>
+          <w:tcPr>
+            <w:tcW w:w="1336" w:type="dxa"/>
+            <w:shd w:val="clear" w:color="auto" w:fill="auto"/>
+          </w:tcPr>
+          <w:p>
+            <w:pPr>
+              <w:jc w:val="center"/>
+            </w:pPr>
+            <w:r>
+              <w:t>0.99</w:t>
+            </w:r>
+          </w:p>
+        </w:tc>
+        <w:tc>
+          <w:tcPr>
+            <w:tcW w:w="1336" w:type="dxa"/>
+            <w:shd w:val="clear" w:color="auto" w:fill="auto"/>
+          </w:tcPr>
+          <w:p>
+            <w:pPr>
+              <w:jc w:val="center"/>
+            </w:pPr>
+            <w:r>
+              <w:t>0</w:t>
+            </w:r>
+          </w:p>
+        </w:tc>
+      </w:tr>
+      <w:tr>
+        <w:tc>
+          <w:tcPr>
+            <w:tcW w:w="1335" w:type="dxa"/>
+            <w:shd w:val="clear" w:color="auto" w:fill="auto"/>
+          </w:tcPr>
+          <w:p>
+            <w:r>
+              <w:t>Income</w:t>
+            </w:r>
+          </w:p>
+        </w:tc>
+        <w:tc>
+          <w:tcPr>
+            <w:tcW w:w="1335" w:type="dxa"/>
+            <w:shd w:val="clear" w:color="auto" w:fill="auto"/>
+          </w:tcPr>
+          <w:p>
+            <w:pPr>
+              <w:jc w:val="center"/>
+            </w:pPr>
+            <w:r>
+              <w:t>6.05</w:t>
+            </w:r>
+          </w:p>
+        </w:tc>
+        <w:tc>
+          <w:tcPr>
+            <w:tcW w:w="1336" w:type="dxa"/>
+            <w:shd w:val="clear" w:color="auto" w:fill="auto"/>
+          </w:tcPr>
+          <w:p>
+            <w:pPr>
+              <w:jc w:val="center"/>
+            </w:pPr>
+            <w:r>
+              <w:t>7</w:t>
+            </w:r>
+          </w:p>
+        </w:tc>
+        <w:tc>
+          <w:tcPr>
+            <w:tcW w:w="1336" w:type="dxa"/>
+            <w:shd w:val="clear" w:color="auto" w:fill="auto"/>
+          </w:tcPr>
+          <w:p>
+            <w:pPr>
+              <w:jc w:val="center"/>
+            </w:pPr>
+            <w:r>
+              <w:t>1</w:t>
+            </w:r>
+          </w:p>
+        </w:tc>
+        <w:tc>
+          <w:tcPr>
+            <w:tcW w:w="1336" w:type="dxa"/>
+            <w:shd w:val="clear" w:color="auto" w:fill="auto"/>
+          </w:tcPr>
+          <w:p>
+            <w:pPr>
+              <w:jc w:val="center"/>
+            </w:pPr>
+            <w:r>
+              <w:t>8</w:t>
+            </w:r>
+          </w:p>
+        </w:tc>
+        <w:tc>
+          <w:tcPr>
+            <w:tcW w:w="1336" w:type="dxa"/>
+            <w:shd w:val="clear" w:color="auto" w:fill="auto"/>
+          </w:tcPr>
+          <w:p>
+            <w:pPr>
+              <w:jc w:val="center"/>
+            </w:pPr>
+            <w:r>
+              <w:t>2.07</w:t>
+            </w:r>
+          </w:p>
+        </w:tc>
+        <w:tc>
+          <w:tcPr>
+            <w:tcW w:w="1336" w:type="dxa"/>
+            <w:shd w:val="clear" w:color="auto" w:fill="auto"/>
+          </w:tcPr>
+          <w:p>
+            <w:pPr>
+              <w:jc w:val="center"/>
+            </w:pPr>
+            <w:r>
+              <w:t>0</w:t>
+            </w:r>
+          </w:p>
+        </w:tc>
+      </w:tr>
+    </w:tbl>
     <w:p/>
     <w:p>
       <w:pPr>
@@ -4598,7 +6932,94 @@
         <w:t>Clean the Data</w:t>
       </w:r>
     </w:p>
-    <w:p/>
+    <w:p>
+      <w:r>
+        <w:t>Steps Taken</w:t>
+      </w:r>
+      <w:r>
+        <w:t>:</w:t>
+      </w:r>
+    </w:p>
+    <w:p>
+      <w:pPr>
+        <w:pStyle w:val="ListParagraph"/>
+        <w:numPr>
+          <w:ilvl w:val="0"/>
+          <w:numId w:val="16"/>
+        </w:numPr>
+      </w:pPr>
+      <w:r>
+        <w:t xml:space="preserve">Flagged placeholder values such as </w:t>
+      </w:r>
+      <w:r>
+        <w:t>77</w:t>
+      </w:r>
+      <w:r>
+        <w:t xml:space="preserve">, </w:t>
+      </w:r>
+      <w:r>
+        <w:t>88</w:t>
+      </w:r>
+      <w:r>
+        <w:t>, and 99 across several variables, which are commonly used in survey data to denote "None", "Don't know", or "Refused." These will be treated appropriately during preprocessing.</w:t>
+      </w:r>
+    </w:p>
+    <w:p>
+      <w:pPr>
+        <w:pStyle w:val="ListParagraph"/>
+        <w:numPr>
+          <w:ilvl w:val="0"/>
+          <w:numId w:val="16"/>
+        </w:numPr>
+      </w:pPr>
+      <w:r>
+        <w:t>Identified and removed 24,206 duplicate rows to ensure data integrity and avoid bias in model training.</w:t>
+      </w:r>
+    </w:p>
+    <w:p>
+      <w:pPr>
+        <w:pStyle w:val="ListParagraph"/>
+        <w:numPr>
+          <w:ilvl w:val="0"/>
+          <w:numId w:val="16"/>
+        </w:numPr>
+      </w:pPr>
+      <w:r>
+        <w:t>Confirmed that the dataset contains no string-based categorical variables, as all fields are either binary, numeric, or ordinal.</w:t>
+      </w:r>
+    </w:p>
+    <w:p>
+      <w:pPr>
+        <w:pStyle w:val="ListParagraph"/>
+        <w:numPr>
+          <w:ilvl w:val="0"/>
+          <w:numId w:val="16"/>
+        </w:numPr>
+      </w:pPr>
+      <w:r>
+        <w:t xml:space="preserve">Considered excluding variables such as </w:t>
+      </w:r>
+      <w:r>
+        <w:rPr>
+          <w:b/>
+          <w:bCs/>
+        </w:rPr>
+        <w:t>MentHlth</w:t>
+      </w:r>
+      <w:r>
+        <w:t xml:space="preserve"> and </w:t>
+      </w:r>
+      <w:r>
+        <w:rPr>
+          <w:b/>
+          <w:bCs/>
+        </w:rPr>
+        <w:t>PhysHlth</w:t>
+      </w:r>
+      <w:r>
+        <w:t xml:space="preserve"> from predictive modeling due to their subjective and potentially retrospective nature; however, they are retained for exploratory analysis due to their possible relevance in identifying mental or physical health-related diabetes risks.</w:t>
+      </w:r>
+    </w:p>
     <w:p>
       <w:pPr>
         <w:pStyle w:val="Heading2"/>
@@ -4618,6 +7039,7 @@
           <w:sz w:val="28"/>
           <w:szCs w:val="28"/>
         </w:rPr>
+        <w:lastRenderedPageBreak/>
         <w:t>Visualize the Data</w:t>
       </w:r>
     </w:p>
@@ -4710,10 +7132,33 @@
           <w:sz w:val="28"/>
           <w:szCs w:val="28"/>
         </w:rPr>
-        <w:lastRenderedPageBreak/>
         <w:t>Conclusion</w:t>
       </w:r>
     </w:p>
+    <w:p/>
+    <w:p/>
+    <w:p/>
+    <w:p/>
+    <w:p/>
+    <w:p/>
+    <w:p/>
+    <w:p/>
+    <w:p/>
+    <w:p/>
+    <w:p/>
+    <w:p/>
+    <w:p/>
+    <w:p/>
+    <w:p/>
+    <w:p/>
+    <w:p/>
+    <w:p/>
+    <w:p/>
+    <w:p/>
+    <w:p/>
+    <w:p/>
+    <w:p/>
+    <w:p/>
     <w:p/>
     <w:p/>
     <w:sectPr>
@@ -5315,6 +7760,119 @@
     </w:lvl>
   </w:abstractNum>
   <w:abstractNum w:abstractNumId="4" w15:restartNumberingAfterBreak="0">
+    <w:nsid w:val="23B46691"/>
+    <w:multiLevelType w:val="hybridMultilevel"/>
+    <w:tmpl w:val="0D9A275C"/>
+    <w:lvl w:ilvl="0" w:tplc="04090001">
+      <w:start w:val="1"/>
+      <w:numFmt w:val="bullet"/>
+      <w:lvlText w:val=""/>
+      <w:lvlJc w:val="left"/>
+      <w:pPr>
+        <w:ind w:left="720" w:hanging="360"/>
+      </w:pPr>
+      <w:rPr>
+        <w:rFonts w:ascii="Symbol" w:hAnsi="Symbol" w:hint="default"/>
+      </w:rPr>
+    </w:lvl>
+    <w:lvl w:ilvl="1" w:tplc="04090003" w:tentative="1">
+      <w:start w:val="1"/>
+      <w:numFmt w:val="bullet"/>
+      <w:lvlText w:val="o"/>
+      <w:lvlJc w:val="left"/>
+      <w:pPr>
+        <w:ind w:left="1440" w:hanging="360"/>
+      </w:pPr>
+      <w:rPr>
+        <w:rFonts w:ascii="Courier New" w:hAnsi="Courier New" w:cs="Courier New" w:hint="default"/>
+      </w:rPr>
+    </w:lvl>
+    <w:lvl w:ilvl="2" w:tplc="04090005" w:tentative="1">
+      <w:start w:val="1"/>
+      <w:numFmt w:val="bullet"/>
+      <w:lvlText w:val=""/>
+      <w:lvlJc w:val="left"/>
+      <w:pPr>
+        <w:ind w:left="2160" w:hanging="360"/>
+      </w:pPr>
+      <w:rPr>
+        <w:rFonts w:ascii="Wingdings" w:hAnsi="Wingdings" w:hint="default"/>
+      </w:rPr>
+    </w:lvl>
+    <w:lvl w:ilvl="3" w:tplc="04090001" w:tentative="1">
+      <w:start w:val="1"/>
+      <w:numFmt w:val="bullet"/>
+      <w:lvlText w:val=""/>
+      <w:lvlJc w:val="left"/>
+      <w:pPr>
+        <w:ind w:left="2880" w:hanging="360"/>
+      </w:pPr>
+      <w:rPr>
+        <w:rFonts w:ascii="Symbol" w:hAnsi="Symbol" w:hint="default"/>
+      </w:rPr>
+    </w:lvl>
+    <w:lvl w:ilvl="4" w:tplc="04090003" w:tentative="1">
+      <w:start w:val="1"/>
+      <w:numFmt w:val="bullet"/>
+      <w:lvlText w:val="o"/>
+      <w:lvlJc w:val="left"/>
+      <w:pPr>
+        <w:ind w:left="3600" w:hanging="360"/>
+      </w:pPr>
+      <w:rPr>
+        <w:rFonts w:ascii="Courier New" w:hAnsi="Courier New" w:cs="Courier New" w:hint="default"/>
+      </w:rPr>
+    </w:lvl>
+    <w:lvl w:ilvl="5" w:tplc="04090005" w:tentative="1">
+      <w:start w:val="1"/>
+      <w:numFmt w:val="bullet"/>
+      <w:lvlText w:val=""/>
+      <w:lvlJc w:val="left"/>
+      <w:pPr>
+        <w:ind w:left="4320" w:hanging="360"/>
+      </w:pPr>
+      <w:rPr>
+        <w:rFonts w:ascii="Wingdings" w:hAnsi="Wingdings" w:hint="default"/>
+      </w:rPr>
+    </w:lvl>
+    <w:lvl w:ilvl="6" w:tplc="04090001" w:tentative="1">
+      <w:start w:val="1"/>
+      <w:numFmt w:val="bullet"/>
+      <w:lvlText w:val=""/>
+      <w:lvlJc w:val="left"/>
+      <w:pPr>
+        <w:ind w:left="5040" w:hanging="360"/>
+      </w:pPr>
+      <w:rPr>
+        <w:rFonts w:ascii="Symbol" w:hAnsi="Symbol" w:hint="default"/>
+      </w:rPr>
+    </w:lvl>
+    <w:lvl w:ilvl="7" w:tplc="04090003" w:tentative="1">
+      <w:start w:val="1"/>
+      <w:numFmt w:val="bullet"/>
+      <w:lvlText w:val="o"/>
+      <w:lvlJc w:val="left"/>
+      <w:pPr>
+        <w:ind w:left="5760" w:hanging="360"/>
+      </w:pPr>
+      <w:rPr>
+        <w:rFonts w:ascii="Courier New" w:hAnsi="Courier New" w:cs="Courier New" w:hint="default"/>
+      </w:rPr>
+    </w:lvl>
+    <w:lvl w:ilvl="8" w:tplc="04090005" w:tentative="1">
+      <w:start w:val="1"/>
+      <w:numFmt w:val="bullet"/>
+      <w:lvlText w:val=""/>
+      <w:lvlJc w:val="left"/>
+      <w:pPr>
+        <w:ind w:left="6480" w:hanging="360"/>
+      </w:pPr>
+      <w:rPr>
+        <w:rFonts w:ascii="Wingdings" w:hAnsi="Wingdings" w:hint="default"/>
+      </w:rPr>
+    </w:lvl>
+  </w:abstractNum>
+  <w:abstractNum w:abstractNumId="5" w15:restartNumberingAfterBreak="0">
     <w:nsid w:val="2F47054C"/>
     <w:multiLevelType w:val="hybridMultilevel"/>
     <w:tmpl w:val="70F01CA4"/>
@@ -5427,7 +7985,7 @@
       </w:rPr>
     </w:lvl>
   </w:abstractNum>
-  <w:abstractNum w:abstractNumId="5" w15:restartNumberingAfterBreak="0">
+  <w:abstractNum w:abstractNumId="6" w15:restartNumberingAfterBreak="0">
     <w:nsid w:val="35D73813"/>
     <w:multiLevelType w:val="hybridMultilevel"/>
     <w:tmpl w:val="0AC6C964"/>
@@ -5540,7 +8098,7 @@
       </w:rPr>
     </w:lvl>
   </w:abstractNum>
-  <w:abstractNum w:abstractNumId="6" w15:restartNumberingAfterBreak="0">
+  <w:abstractNum w:abstractNumId="7" w15:restartNumberingAfterBreak="0">
     <w:nsid w:val="3F4213EB"/>
     <w:multiLevelType w:val="hybridMultilevel"/>
     <w:tmpl w:val="C3C03ACC"/>
@@ -5653,7 +8211,7 @@
       </w:rPr>
     </w:lvl>
   </w:abstractNum>
-  <w:abstractNum w:abstractNumId="7" w15:restartNumberingAfterBreak="0">
+  <w:abstractNum w:abstractNumId="8" w15:restartNumberingAfterBreak="0">
     <w:nsid w:val="4B4670D2"/>
     <w:multiLevelType w:val="hybridMultilevel"/>
     <w:tmpl w:val="DA3CDED8"/>
@@ -5766,7 +8324,7 @@
       </w:rPr>
     </w:lvl>
   </w:abstractNum>
-  <w:abstractNum w:abstractNumId="8" w15:restartNumberingAfterBreak="0">
+  <w:abstractNum w:abstractNumId="9" w15:restartNumberingAfterBreak="0">
     <w:nsid w:val="4D9358DA"/>
     <w:multiLevelType w:val="hybridMultilevel"/>
     <w:tmpl w:val="BB1A6B34"/>
@@ -5879,7 +8437,7 @@
       </w:rPr>
     </w:lvl>
   </w:abstractNum>
-  <w:abstractNum w:abstractNumId="9" w15:restartNumberingAfterBreak="0">
+  <w:abstractNum w:abstractNumId="10" w15:restartNumberingAfterBreak="0">
     <w:nsid w:val="4F4554C7"/>
     <w:multiLevelType w:val="hybridMultilevel"/>
     <w:tmpl w:val="5E82FA80"/>
@@ -5992,7 +8550,7 @@
       </w:rPr>
     </w:lvl>
   </w:abstractNum>
-  <w:abstractNum w:abstractNumId="10" w15:restartNumberingAfterBreak="0">
+  <w:abstractNum w:abstractNumId="11" w15:restartNumberingAfterBreak="0">
     <w:nsid w:val="56152ECB"/>
     <w:multiLevelType w:val="hybridMultilevel"/>
     <w:tmpl w:val="5A888954"/>
@@ -6105,7 +8663,7 @@
       </w:rPr>
     </w:lvl>
   </w:abstractNum>
-  <w:abstractNum w:abstractNumId="11" w15:restartNumberingAfterBreak="0">
+  <w:abstractNum w:abstractNumId="12" w15:restartNumberingAfterBreak="0">
     <w:nsid w:val="5A4601EE"/>
     <w:multiLevelType w:val="hybridMultilevel"/>
     <w:tmpl w:val="6428E18A"/>
@@ -6218,7 +8776,7 @@
       </w:rPr>
     </w:lvl>
   </w:abstractNum>
-  <w:abstractNum w:abstractNumId="12" w15:restartNumberingAfterBreak="0">
+  <w:abstractNum w:abstractNumId="13" w15:restartNumberingAfterBreak="0">
     <w:nsid w:val="60975C2D"/>
     <w:multiLevelType w:val="hybridMultilevel"/>
     <w:tmpl w:val="EC3A32A4"/>
@@ -6331,7 +8889,7 @@
       </w:rPr>
     </w:lvl>
   </w:abstractNum>
-  <w:abstractNum w:abstractNumId="13" w15:restartNumberingAfterBreak="0">
+  <w:abstractNum w:abstractNumId="14" w15:restartNumberingAfterBreak="0">
     <w:nsid w:val="62720AAF"/>
     <w:multiLevelType w:val="hybridMultilevel"/>
     <w:tmpl w:val="1DD4B884"/>
@@ -6444,35 +9002,148 @@
       </w:rPr>
     </w:lvl>
   </w:abstractNum>
+  <w:abstractNum w:abstractNumId="15" w15:restartNumberingAfterBreak="0">
+    <w:nsid w:val="6F0C7784"/>
+    <w:multiLevelType w:val="hybridMultilevel"/>
+    <w:tmpl w:val="C49E5482"/>
+    <w:lvl w:ilvl="0" w:tplc="04090001">
+      <w:start w:val="1"/>
+      <w:numFmt w:val="bullet"/>
+      <w:lvlText w:val=""/>
+      <w:lvlJc w:val="left"/>
+      <w:pPr>
+        <w:ind w:left="720" w:hanging="360"/>
+      </w:pPr>
+      <w:rPr>
+        <w:rFonts w:ascii="Symbol" w:hAnsi="Symbol" w:hint="default"/>
+      </w:rPr>
+    </w:lvl>
+    <w:lvl w:ilvl="1" w:tplc="04090003" w:tentative="1">
+      <w:start w:val="1"/>
+      <w:numFmt w:val="bullet"/>
+      <w:lvlText w:val="o"/>
+      <w:lvlJc w:val="left"/>
+      <w:pPr>
+        <w:ind w:left="1440" w:hanging="360"/>
+      </w:pPr>
+      <w:rPr>
+        <w:rFonts w:ascii="Courier New" w:hAnsi="Courier New" w:cs="Courier New" w:hint="default"/>
+      </w:rPr>
+    </w:lvl>
+    <w:lvl w:ilvl="2" w:tplc="04090005" w:tentative="1">
+      <w:start w:val="1"/>
+      <w:numFmt w:val="bullet"/>
+      <w:lvlText w:val=""/>
+      <w:lvlJc w:val="left"/>
+      <w:pPr>
+        <w:ind w:left="2160" w:hanging="360"/>
+      </w:pPr>
+      <w:rPr>
+        <w:rFonts w:ascii="Wingdings" w:hAnsi="Wingdings" w:hint="default"/>
+      </w:rPr>
+    </w:lvl>
+    <w:lvl w:ilvl="3" w:tplc="04090001" w:tentative="1">
+      <w:start w:val="1"/>
+      <w:numFmt w:val="bullet"/>
+      <w:lvlText w:val=""/>
+      <w:lvlJc w:val="left"/>
+      <w:pPr>
+        <w:ind w:left="2880" w:hanging="360"/>
+      </w:pPr>
+      <w:rPr>
+        <w:rFonts w:ascii="Symbol" w:hAnsi="Symbol" w:hint="default"/>
+      </w:rPr>
+    </w:lvl>
+    <w:lvl w:ilvl="4" w:tplc="04090003" w:tentative="1">
+      <w:start w:val="1"/>
+      <w:numFmt w:val="bullet"/>
+      <w:lvlText w:val="o"/>
+      <w:lvlJc w:val="left"/>
+      <w:pPr>
+        <w:ind w:left="3600" w:hanging="360"/>
+      </w:pPr>
+      <w:rPr>
+        <w:rFonts w:ascii="Courier New" w:hAnsi="Courier New" w:cs="Courier New" w:hint="default"/>
+      </w:rPr>
+    </w:lvl>
+    <w:lvl w:ilvl="5" w:tplc="04090005" w:tentative="1">
+      <w:start w:val="1"/>
+      <w:numFmt w:val="bullet"/>
+      <w:lvlText w:val=""/>
+      <w:lvlJc w:val="left"/>
+      <w:pPr>
+        <w:ind w:left="4320" w:hanging="360"/>
+      </w:pPr>
+      <w:rPr>
+        <w:rFonts w:ascii="Wingdings" w:hAnsi="Wingdings" w:hint="default"/>
+      </w:rPr>
+    </w:lvl>
+    <w:lvl w:ilvl="6" w:tplc="04090001" w:tentative="1">
+      <w:start w:val="1"/>
+      <w:numFmt w:val="bullet"/>
+      <w:lvlText w:val=""/>
+      <w:lvlJc w:val="left"/>
+      <w:pPr>
+        <w:ind w:left="5040" w:hanging="360"/>
+      </w:pPr>
+      <w:rPr>
+        <w:rFonts w:ascii="Symbol" w:hAnsi="Symbol" w:hint="default"/>
+      </w:rPr>
+    </w:lvl>
+    <w:lvl w:ilvl="7" w:tplc="04090003" w:tentative="1">
+      <w:start w:val="1"/>
+      <w:numFmt w:val="bullet"/>
+      <w:lvlText w:val="o"/>
+      <w:lvlJc w:val="left"/>
+      <w:pPr>
+        <w:ind w:left="5760" w:hanging="360"/>
+      </w:pPr>
+      <w:rPr>
+        <w:rFonts w:ascii="Courier New" w:hAnsi="Courier New" w:cs="Courier New" w:hint="default"/>
+      </w:rPr>
+    </w:lvl>
+    <w:lvl w:ilvl="8" w:tplc="04090005" w:tentative="1">
+      <w:start w:val="1"/>
+      <w:numFmt w:val="bullet"/>
+      <w:lvlText w:val=""/>
+      <w:lvlJc w:val="left"/>
+      <w:pPr>
+        <w:ind w:left="6480" w:hanging="360"/>
+      </w:pPr>
+      <w:rPr>
+        <w:rFonts w:ascii="Wingdings" w:hAnsi="Wingdings" w:hint="default"/>
+      </w:rPr>
+    </w:lvl>
+  </w:abstractNum>
   <w:num w:numId="1" w16cid:durableId="1256522994">
-    <w:abstractNumId w:val="11"/>
+    <w:abstractNumId w:val="12"/>
   </w:num>
   <w:num w:numId="2" w16cid:durableId="1355154989">
     <w:abstractNumId w:val="3"/>
   </w:num>
   <w:num w:numId="3" w16cid:durableId="1521159253">
-    <w:abstractNumId w:val="8"/>
+    <w:abstractNumId w:val="9"/>
   </w:num>
   <w:num w:numId="4" w16cid:durableId="1351031261">
-    <w:abstractNumId w:val="12"/>
+    <w:abstractNumId w:val="13"/>
   </w:num>
   <w:num w:numId="5" w16cid:durableId="1115291851">
     <w:abstractNumId w:val="0"/>
   </w:num>
   <w:num w:numId="6" w16cid:durableId="527644927">
+    <w:abstractNumId w:val="7"/>
+  </w:num>
+  <w:num w:numId="7" w16cid:durableId="979925619">
+    <w:abstractNumId w:val="14"/>
+  </w:num>
+  <w:num w:numId="8" w16cid:durableId="289093236">
     <w:abstractNumId w:val="6"/>
   </w:num>
-  <w:num w:numId="7" w16cid:durableId="979925619">
-    <w:abstractNumId w:val="13"/>
-  </w:num>
-  <w:num w:numId="8" w16cid:durableId="289093236">
-    <w:abstractNumId w:val="5"/>
-  </w:num>
   <w:num w:numId="9" w16cid:durableId="1340738642">
-    <w:abstractNumId w:val="7"/>
+    <w:abstractNumId w:val="8"/>
   </w:num>
   <w:num w:numId="10" w16cid:durableId="259795547">
-    <w:abstractNumId w:val="4"/>
+    <w:abstractNumId w:val="5"/>
   </w:num>
   <w:num w:numId="11" w16cid:durableId="981346470">
     <w:abstractNumId w:val="2"/>
@@ -6481,10 +9152,16 @@
     <w:abstractNumId w:val="1"/>
   </w:num>
   <w:num w:numId="13" w16cid:durableId="498883361">
+    <w:abstractNumId w:val="11"/>
+  </w:num>
+  <w:num w:numId="14" w16cid:durableId="792754282">
     <w:abstractNumId w:val="10"/>
   </w:num>
-  <w:num w:numId="14" w16cid:durableId="792754282">
-    <w:abstractNumId w:val="9"/>
+  <w:num w:numId="15" w16cid:durableId="858007213">
+    <w:abstractNumId w:val="15"/>
+  </w:num>
+  <w:num w:numId="16" w16cid:durableId="1733041848">
+    <w:abstractNumId w:val="4"/>
   </w:num>
 </w:numbering>
 </file>
@@ -7488,6 +10165,25 @@
       <w:shd w:val="clear" w:color="auto" w:fill="E1DFDD"/>
     </w:rPr>
   </w:style>
+  <w:style w:type="table" w:styleId="TableGrid">
+    <w:name w:val="Table Grid"/>
+    <w:basedOn w:val="TableNormal"/>
+    <w:uiPriority w:val="39"/>
+    <w:rsid w:val="0083345D"/>
+    <w:pPr>
+      <w:spacing w:after="0" w:line="240" w:lineRule="auto"/>
+    </w:pPr>
+    <w:tblPr>
+      <w:tblBorders>
+        <w:top w:val="single" w:sz="4" w:space="0" w:color="auto"/>
+        <w:left w:val="single" w:sz="4" w:space="0" w:color="auto"/>
+        <w:bottom w:val="single" w:sz="4" w:space="0" w:color="auto"/>
+        <w:right w:val="single" w:sz="4" w:space="0" w:color="auto"/>
+        <w:insideH w:val="single" w:sz="4" w:space="0" w:color="auto"/>
+        <w:insideV w:val="single" w:sz="4" w:space="0" w:color="auto"/>
+      </w:tblBorders>
+    </w:tblPr>
+  </w:style>
 </w:styles>
 </file>
 

</xml_diff>

<commit_message>
Modified data understanding file in week2
</commit_message>
<xml_diff>
--- a/DATA-650/Week2/Data Understanding Report.docx
+++ b/DATA-650/Week2/Data Understanding Report.docx
@@ -4425,7 +4425,15 @@
         <w:t>Features:</w:t>
       </w:r>
       <w:r>
-        <w:t xml:space="preserve"> 22 variables (including the target variable Diabetes_binary)</w:t>
+        <w:t xml:space="preserve"> 22 variables (including the target variable </w:t>
+      </w:r>
+      <w:proofErr w:type="spellStart"/>
+      <w:r>
+        <w:t>Diabetes_binary</w:t>
+      </w:r>
+      <w:proofErr w:type="spellEnd"/>
+      <w:r>
+        <w:t>)</w:t>
       </w:r>
     </w:p>
     <w:p>
@@ -4444,12 +4452,52 @@
         <w:t>Variable types:</w:t>
       </w:r>
       <w:r>
-        <w:t xml:space="preserve"> 17 binary categorical, 5 numeric or ordinal (e.g., BMI, MentHlth, PhysHlth)</w:t>
+        <w:t xml:space="preserve"> 17 </w:t>
+      </w:r>
+      <w:proofErr w:type="gramStart"/>
+      <w:r>
+        <w:t>binary</w:t>
+      </w:r>
+      <w:proofErr w:type="gramEnd"/>
+      <w:r>
+        <w:t xml:space="preserve"> categorical, 5 numeric or ordinal (e.g., BMI, </w:t>
+      </w:r>
+      <w:proofErr w:type="spellStart"/>
+      <w:r>
+        <w:t>MentHlth</w:t>
+      </w:r>
+      <w:proofErr w:type="spellEnd"/>
+      <w:r>
+        <w:t xml:space="preserve">, </w:t>
+      </w:r>
+      <w:proofErr w:type="spellStart"/>
+      <w:r>
+        <w:t>PhysHlth</w:t>
+      </w:r>
+      <w:proofErr w:type="spellEnd"/>
+      <w:r>
+        <w:t>)</w:t>
       </w:r>
     </w:p>
     <w:p>
       <w:r>
-        <w:t>Initial observations: The dataset appears structurally sound with no missing values, as responses are pre-coded. However, several variables (e.g., MentHlth, PhysHlth) include a value of 88, which may serve as a placeholder for “None” or “No unhealthy days” and should be interpreted with caution during preprocessing.</w:t>
+        <w:t xml:space="preserve">Initial observations: The dataset appears structurally sound with no missing values, as responses are pre-coded. However, several variables (e.g., </w:t>
+      </w:r>
+      <w:proofErr w:type="spellStart"/>
+      <w:r>
+        <w:t>MentHlth</w:t>
+      </w:r>
+      <w:proofErr w:type="spellEnd"/>
+      <w:r>
+        <w:t xml:space="preserve">, </w:t>
+      </w:r>
+      <w:proofErr w:type="spellStart"/>
+      <w:r>
+        <w:t>PhysHlth</w:t>
+      </w:r>
+      <w:proofErr w:type="spellEnd"/>
+      <w:r>
+        <w:t>) include a value of 88, which may serve as a placeholder for “None” or “No unhealthy days” and should be interpreted with caution during preprocessing.</w:t>
       </w:r>
     </w:p>
     <w:p>
@@ -4495,6 +4543,7 @@
           <w:szCs w:val="28"/>
         </w:rPr>
       </w:pPr>
+      <w:proofErr w:type="gramStart"/>
       <w:r>
         <w:rPr>
           <w:b/>
@@ -4503,7 +4552,18 @@
           <w:sz w:val="28"/>
           <w:szCs w:val="28"/>
         </w:rPr>
-        <w:t>Generate Summary Statistics</w:t>
+        <w:t>Generate</w:t>
+      </w:r>
+      <w:proofErr w:type="gramEnd"/>
+      <w:r>
+        <w:rPr>
+          <w:b/>
+          <w:bCs/>
+          <w:color w:val="auto"/>
+          <w:sz w:val="28"/>
+          <w:szCs w:val="28"/>
+        </w:rPr>
+        <w:t xml:space="preserve"> Summary Statistics</w:t>
       </w:r>
     </w:p>
     <w:p>
@@ -4527,7 +4587,31 @@
         <w:t>Observations:</w:t>
       </w:r>
       <w:r>
-        <w:t xml:space="preserve"> The dataset includes no missing values across all variables. However, binary fields such as HighBP, HighChol, and CholCheck reflect population-level health behaviors and conditions, which may affect class distribution.</w:t>
+        <w:t xml:space="preserve"> The dataset includes no missing values across all variables. However, binary fields such as </w:t>
+      </w:r>
+      <w:proofErr w:type="spellStart"/>
+      <w:r>
+        <w:t>HighBP</w:t>
+      </w:r>
+      <w:proofErr w:type="spellEnd"/>
+      <w:r>
+        <w:t xml:space="preserve">, </w:t>
+      </w:r>
+      <w:proofErr w:type="spellStart"/>
+      <w:r>
+        <w:t>HighChol</w:t>
+      </w:r>
+      <w:proofErr w:type="spellEnd"/>
+      <w:r>
+        <w:t xml:space="preserve">, and </w:t>
+      </w:r>
+      <w:proofErr w:type="spellStart"/>
+      <w:r>
+        <w:t>CholCheck</w:t>
+      </w:r>
+      <w:proofErr w:type="spellEnd"/>
+      <w:r>
+        <w:t xml:space="preserve"> reflect population-level health behaviors and conditions, which may affect class distribution.</w:t>
       </w:r>
     </w:p>
     <w:p>
@@ -4565,7 +4649,15 @@
         <w:t>Distributions:</w:t>
       </w:r>
       <w:r>
-        <w:t xml:space="preserve"> Variables like BMI and MentHlth exhibit skewness, which may require normalization depending on the modeling approach.</w:t>
+        <w:t xml:space="preserve"> Variables like BMI and </w:t>
+      </w:r>
+      <w:proofErr w:type="spellStart"/>
+      <w:r>
+        <w:t>MentHlth</w:t>
+      </w:r>
+      <w:proofErr w:type="spellEnd"/>
+      <w:r>
+        <w:t xml:space="preserve"> exhibit skewness, which may require normalization depending on the modeling approach.</w:t>
       </w:r>
     </w:p>
     <w:p>
@@ -4731,6 +4823,7 @@
                 <w:bCs/>
               </w:rPr>
             </w:pPr>
+            <w:proofErr w:type="spellStart"/>
             <w:r>
               <w:rPr>
                 <w:b/>
@@ -4738,6 +4831,7 @@
               </w:rPr>
               <w:t>StdDev</w:t>
             </w:r>
+            <w:proofErr w:type="spellEnd"/>
           </w:p>
         </w:tc>
         <w:tc>
@@ -4769,9 +4863,11 @@
             <w:shd w:val="clear" w:color="auto" w:fill="auto"/>
           </w:tcPr>
           <w:p>
+            <w:proofErr w:type="spellStart"/>
             <w:r>
               <w:t>Diabetes_binary</w:t>
             </w:r>
+            <w:proofErr w:type="spellEnd"/>
           </w:p>
         </w:tc>
         <w:tc>
@@ -4866,9 +4962,11 @@
             <w:shd w:val="clear" w:color="auto" w:fill="auto"/>
           </w:tcPr>
           <w:p>
+            <w:proofErr w:type="spellStart"/>
             <w:r>
               <w:t>HighBP</w:t>
             </w:r>
+            <w:proofErr w:type="spellEnd"/>
           </w:p>
         </w:tc>
         <w:tc>
@@ -4963,9 +5061,11 @@
             <w:shd w:val="clear" w:color="auto" w:fill="auto"/>
           </w:tcPr>
           <w:p>
+            <w:proofErr w:type="spellStart"/>
             <w:r>
               <w:t>HighChol</w:t>
             </w:r>
+            <w:proofErr w:type="spellEnd"/>
           </w:p>
         </w:tc>
         <w:tc>
@@ -5060,9 +5160,11 @@
             <w:shd w:val="clear" w:color="auto" w:fill="auto"/>
           </w:tcPr>
           <w:p>
+            <w:proofErr w:type="spellStart"/>
             <w:r>
               <w:t>CholCheck</w:t>
             </w:r>
+            <w:proofErr w:type="spellEnd"/>
           </w:p>
         </w:tc>
         <w:tc>
@@ -5457,9 +5559,11 @@
             <w:shd w:val="clear" w:color="auto" w:fill="auto"/>
           </w:tcPr>
           <w:p>
+            <w:proofErr w:type="spellStart"/>
             <w:r>
               <w:t>HeartDiseaseorAttack</w:t>
             </w:r>
+            <w:proofErr w:type="spellEnd"/>
           </w:p>
         </w:tc>
         <w:tc>
@@ -5554,9 +5658,11 @@
             <w:shd w:val="clear" w:color="auto" w:fill="auto"/>
           </w:tcPr>
           <w:p>
+            <w:proofErr w:type="spellStart"/>
             <w:r>
               <w:t>PhysActivity</w:t>
             </w:r>
+            <w:proofErr w:type="spellEnd"/>
           </w:p>
         </w:tc>
         <w:tc>
@@ -5845,9 +5951,11 @@
             <w:shd w:val="clear" w:color="auto" w:fill="auto"/>
           </w:tcPr>
           <w:p>
+            <w:proofErr w:type="spellStart"/>
             <w:r>
               <w:t>HvyAlcoholConsump</w:t>
             </w:r>
+            <w:proofErr w:type="spellEnd"/>
           </w:p>
         </w:tc>
         <w:tc>
@@ -5942,9 +6050,11 @@
             <w:shd w:val="clear" w:color="auto" w:fill="auto"/>
           </w:tcPr>
           <w:p>
+            <w:proofErr w:type="spellStart"/>
             <w:r>
               <w:t>AnyHealthcare</w:t>
             </w:r>
+            <w:proofErr w:type="spellEnd"/>
           </w:p>
         </w:tc>
         <w:tc>
@@ -6039,9 +6149,11 @@
             <w:shd w:val="clear" w:color="auto" w:fill="auto"/>
           </w:tcPr>
           <w:p>
+            <w:proofErr w:type="spellStart"/>
             <w:r>
               <w:t>NoDocbcCost</w:t>
             </w:r>
+            <w:proofErr w:type="spellEnd"/>
           </w:p>
         </w:tc>
         <w:tc>
@@ -6136,9 +6248,11 @@
             <w:shd w:val="clear" w:color="auto" w:fill="auto"/>
           </w:tcPr>
           <w:p>
+            <w:proofErr w:type="spellStart"/>
             <w:r>
               <w:t>GenHlth</w:t>
             </w:r>
+            <w:proofErr w:type="spellEnd"/>
           </w:p>
         </w:tc>
         <w:tc>
@@ -6233,9 +6347,11 @@
             <w:shd w:val="clear" w:color="auto" w:fill="auto"/>
           </w:tcPr>
           <w:p>
+            <w:proofErr w:type="spellStart"/>
             <w:r>
               <w:t>MentHlth</w:t>
             </w:r>
+            <w:proofErr w:type="spellEnd"/>
           </w:p>
         </w:tc>
         <w:tc>
@@ -6330,9 +6446,11 @@
             <w:shd w:val="clear" w:color="auto" w:fill="auto"/>
           </w:tcPr>
           <w:p>
+            <w:proofErr w:type="spellStart"/>
             <w:r>
               <w:t>PhysHlth</w:t>
             </w:r>
+            <w:proofErr w:type="spellEnd"/>
           </w:p>
         </w:tc>
         <w:tc>
@@ -6427,9 +6545,11 @@
             <w:shd w:val="clear" w:color="auto" w:fill="auto"/>
           </w:tcPr>
           <w:p>
+            <w:proofErr w:type="spellStart"/>
             <w:r>
               <w:t>DiffWalk</w:t>
             </w:r>
+            <w:proofErr w:type="spellEnd"/>
           </w:p>
         </w:tc>
         <w:tc>
@@ -6934,10 +7054,7 @@
     </w:p>
     <w:p>
       <w:r>
-        <w:t>Steps Taken</w:t>
-      </w:r>
-      <w:r>
-        <w:t>:</w:t>
+        <w:t>Steps Taken:</w:t>
       </w:r>
     </w:p>
     <w:p>
@@ -6952,13 +7069,13 @@
         <w:t xml:space="preserve">Flagged placeholder values such as </w:t>
       </w:r>
       <w:r>
-        <w:t>77</w:t>
+        <w:t>88</w:t>
       </w:r>
       <w:r>
         <w:t xml:space="preserve">, </w:t>
       </w:r>
       <w:r>
-        <w:t>88</w:t>
+        <w:t>77</w:t>
       </w:r>
       <w:r>
         <w:t>, and 99 across several variables, which are commonly used in survey data to denote "None", "Don't know", or "Refused." These will be treated appropriately during preprocessing.</w:t>
@@ -6999,6 +7116,7 @@
       <w:r>
         <w:t xml:space="preserve">Considered excluding variables such as </w:t>
       </w:r>
+      <w:proofErr w:type="spellStart"/>
       <w:r>
         <w:rPr>
           <w:b/>
@@ -7006,9 +7124,11 @@
         </w:rPr>
         <w:t>MentHlth</w:t>
       </w:r>
+      <w:proofErr w:type="spellEnd"/>
       <w:r>
         <w:t xml:space="preserve"> and </w:t>
       </w:r>
+      <w:proofErr w:type="spellStart"/>
       <w:r>
         <w:rPr>
           <w:b/>
@@ -7016,6 +7136,7 @@
         </w:rPr>
         <w:t>PhysHlth</w:t>
       </w:r>
+      <w:proofErr w:type="spellEnd"/>
       <w:r>
         <w:t xml:space="preserve"> from predictive modeling due to their subjective and potentially retrospective nature; however, they are retained for exploratory analysis due to their possible relevance in identifying mental or physical health-related diabetes risks.</w:t>
       </w:r>
@@ -7151,18 +7272,1140 @@
     <w:p/>
     <w:p/>
     <w:p/>
-    <w:p/>
-    <w:p/>
-    <w:p/>
-    <w:p/>
-    <w:p/>
-    <w:p/>
-    <w:p/>
-    <w:p/>
-    <w:p/>
+    <w:p>
+      <w:r>
+        <w:br w:type="page"/>
+      </w:r>
+    </w:p>
+    <w:p>
+      <w:pPr>
+        <w:sectPr>
+          <w:footerReference w:type="default" r:id="rId9"/>
+          <w:pgSz w:w="12240" w:h="15840"/>
+          <w:pgMar w:top="1440" w:right="1440" w:bottom="1440" w:left="1440" w:header="720" w:footer="720" w:gutter="0"/>
+          <w:pgNumType w:start="0"/>
+          <w:cols w:space="720"/>
+          <w:titlePg/>
+          <w:docGrid w:linePitch="360"/>
+        </w:sectPr>
+      </w:pPr>
+    </w:p>
+    <w:p>
+      <w:pPr>
+        <w:jc w:val="center"/>
+        <w:rPr>
+          <w:b/>
+          <w:bCs/>
+        </w:rPr>
+      </w:pPr>
+      <w:r>
+        <w:rPr>
+          <w:b/>
+          <w:bCs/>
+        </w:rPr>
+        <w:lastRenderedPageBreak/>
+        <w:t>Data Dictionary</w:t>
+      </w:r>
+    </w:p>
+    <w:tbl>
+      <w:tblPr>
+        <w:tblStyle w:val="TableGrid"/>
+        <w:tblW w:w="13585" w:type="dxa"/>
+        <w:tblLook w:val="04A0" w:firstRow="1" w:lastRow="0" w:firstColumn="1" w:lastColumn="0" w:noHBand="0" w:noVBand="1"/>
+      </w:tblPr>
+      <w:tblGrid>
+        <w:gridCol w:w="2509"/>
+        <w:gridCol w:w="2278"/>
+        <w:gridCol w:w="5918"/>
+        <w:gridCol w:w="2880"/>
+      </w:tblGrid>
+      <w:tr>
+        <w:tc>
+          <w:tcPr>
+            <w:tcW w:w="2509" w:type="dxa"/>
+          </w:tcPr>
+          <w:p>
+            <w:pPr>
+              <w:rPr>
+                <w:b/>
+                <w:bCs/>
+              </w:rPr>
+            </w:pPr>
+            <w:r>
+              <w:rPr>
+                <w:b/>
+                <w:bCs/>
+              </w:rPr>
+              <w:t>Attributes</w:t>
+            </w:r>
+          </w:p>
+        </w:tc>
+        <w:tc>
+          <w:tcPr>
+            <w:tcW w:w="2278" w:type="dxa"/>
+          </w:tcPr>
+          <w:p>
+            <w:pPr>
+              <w:rPr>
+                <w:b/>
+                <w:bCs/>
+              </w:rPr>
+            </w:pPr>
+            <w:r>
+              <w:rPr>
+                <w:b/>
+                <w:bCs/>
+              </w:rPr>
+              <w:t>Data Type</w:t>
+            </w:r>
+          </w:p>
+        </w:tc>
+        <w:tc>
+          <w:tcPr>
+            <w:tcW w:w="5918" w:type="dxa"/>
+          </w:tcPr>
+          <w:p>
+            <w:pPr>
+              <w:rPr>
+                <w:b/>
+                <w:bCs/>
+              </w:rPr>
+            </w:pPr>
+            <w:r>
+              <w:rPr>
+                <w:b/>
+                <w:bCs/>
+              </w:rPr>
+              <w:t>Descriptions</w:t>
+            </w:r>
+          </w:p>
+        </w:tc>
+        <w:tc>
+          <w:tcPr>
+            <w:tcW w:w="2880" w:type="dxa"/>
+          </w:tcPr>
+          <w:p>
+            <w:pPr>
+              <w:rPr>
+                <w:b/>
+                <w:bCs/>
+              </w:rPr>
+            </w:pPr>
+            <w:proofErr w:type="spellStart"/>
+            <w:r>
+              <w:rPr>
+                <w:b/>
+                <w:bCs/>
+              </w:rPr>
+              <w:t>Contraints</w:t>
+            </w:r>
+            <w:proofErr w:type="spellEnd"/>
+            <w:r>
+              <w:rPr>
+                <w:b/>
+                <w:bCs/>
+              </w:rPr>
+              <w:t xml:space="preserve"> / Rules</w:t>
+            </w:r>
+          </w:p>
+        </w:tc>
+      </w:tr>
+      <w:tr>
+        <w:tc>
+          <w:tcPr>
+            <w:tcW w:w="2509" w:type="dxa"/>
+          </w:tcPr>
+          <w:p>
+            <w:proofErr w:type="spellStart"/>
+            <w:r>
+              <w:t>Diabetes_binary</w:t>
+            </w:r>
+            <w:proofErr w:type="spellEnd"/>
+          </w:p>
+        </w:tc>
+        <w:tc>
+          <w:tcPr>
+            <w:tcW w:w="2278" w:type="dxa"/>
+          </w:tcPr>
+          <w:p>
+            <w:r>
+              <w:t>Integer (binary)</w:t>
+            </w:r>
+          </w:p>
+        </w:tc>
+        <w:tc>
+          <w:tcPr>
+            <w:tcW w:w="5918" w:type="dxa"/>
+          </w:tcPr>
+          <w:p>
+            <w:r>
+              <w:t>Target variable</w:t>
+            </w:r>
+            <w:r>
+              <w:t xml:space="preserve"> (</w:t>
+            </w:r>
+            <w:r>
+              <w:t xml:space="preserve">0 = No Diabetes, 1 = </w:t>
+            </w:r>
+            <w:r>
+              <w:t>D</w:t>
+            </w:r>
+            <w:r>
+              <w:t>iabetes</w:t>
+            </w:r>
+            <w:r>
+              <w:t>)</w:t>
+            </w:r>
+          </w:p>
+        </w:tc>
+        <w:tc>
+          <w:tcPr>
+            <w:tcW w:w="2880" w:type="dxa"/>
+          </w:tcPr>
+          <w:p>
+            <w:r>
+              <w:t>Values: 0 or 1</w:t>
+            </w:r>
+          </w:p>
+        </w:tc>
+      </w:tr>
+      <w:tr>
+        <w:tc>
+          <w:tcPr>
+            <w:tcW w:w="2509" w:type="dxa"/>
+          </w:tcPr>
+          <w:p>
+            <w:proofErr w:type="spellStart"/>
+            <w:r>
+              <w:t>HighBP</w:t>
+            </w:r>
+            <w:proofErr w:type="spellEnd"/>
+          </w:p>
+        </w:tc>
+        <w:tc>
+          <w:tcPr>
+            <w:tcW w:w="2278" w:type="dxa"/>
+          </w:tcPr>
+          <w:p>
+            <w:r>
+              <w:t>Integer (binary)</w:t>
+            </w:r>
+          </w:p>
+        </w:tc>
+        <w:tc>
+          <w:tcPr>
+            <w:tcW w:w="5918" w:type="dxa"/>
+          </w:tcPr>
+          <w:p>
+            <w:r>
+              <w:t>High blood pressure</w:t>
+            </w:r>
+            <w:r>
+              <w:t xml:space="preserve"> (</w:t>
+            </w:r>
+            <w:r>
+              <w:t>0 = No, 1 = Yes</w:t>
+            </w:r>
+            <w:r>
+              <w:t>)</w:t>
+            </w:r>
+          </w:p>
+        </w:tc>
+        <w:tc>
+          <w:tcPr>
+            <w:tcW w:w="2880" w:type="dxa"/>
+          </w:tcPr>
+          <w:p/>
+        </w:tc>
+      </w:tr>
+      <w:tr>
+        <w:tc>
+          <w:tcPr>
+            <w:tcW w:w="2509" w:type="dxa"/>
+          </w:tcPr>
+          <w:p>
+            <w:proofErr w:type="spellStart"/>
+            <w:r>
+              <w:t>HighChol</w:t>
+            </w:r>
+            <w:proofErr w:type="spellEnd"/>
+          </w:p>
+        </w:tc>
+        <w:tc>
+          <w:tcPr>
+            <w:tcW w:w="2278" w:type="dxa"/>
+          </w:tcPr>
+          <w:p>
+            <w:r>
+              <w:t>Integer (binary)</w:t>
+            </w:r>
+          </w:p>
+        </w:tc>
+        <w:tc>
+          <w:tcPr>
+            <w:tcW w:w="5918" w:type="dxa"/>
+          </w:tcPr>
+          <w:p>
+            <w:r>
+              <w:t>High cholesterol</w:t>
+            </w:r>
+            <w:r>
+              <w:t xml:space="preserve"> (0 = No, 1 = Yes)</w:t>
+            </w:r>
+          </w:p>
+        </w:tc>
+        <w:tc>
+          <w:tcPr>
+            <w:tcW w:w="2880" w:type="dxa"/>
+          </w:tcPr>
+          <w:p>
+            <w:r>
+              <w:t>0 = No, 1 = Yes</w:t>
+            </w:r>
+          </w:p>
+        </w:tc>
+      </w:tr>
+      <w:tr>
+        <w:tc>
+          <w:tcPr>
+            <w:tcW w:w="2509" w:type="dxa"/>
+          </w:tcPr>
+          <w:p>
+            <w:proofErr w:type="spellStart"/>
+            <w:r>
+              <w:t>CholCheck</w:t>
+            </w:r>
+            <w:proofErr w:type="spellEnd"/>
+          </w:p>
+        </w:tc>
+        <w:tc>
+          <w:tcPr>
+            <w:tcW w:w="2278" w:type="dxa"/>
+          </w:tcPr>
+          <w:p>
+            <w:r>
+              <w:t>Integer (binary)</w:t>
+            </w:r>
+          </w:p>
+        </w:tc>
+        <w:tc>
+          <w:tcPr>
+            <w:tcW w:w="5918" w:type="dxa"/>
+          </w:tcPr>
+          <w:p>
+            <w:r>
+              <w:t>Cholesterol checks in the past 5 years</w:t>
+            </w:r>
+          </w:p>
+        </w:tc>
+        <w:tc>
+          <w:tcPr>
+            <w:tcW w:w="2880" w:type="dxa"/>
+          </w:tcPr>
+          <w:p>
+            <w:r>
+              <w:t>0 = No, 1 = Yes</w:t>
+            </w:r>
+          </w:p>
+        </w:tc>
+      </w:tr>
+      <w:tr>
+        <w:tc>
+          <w:tcPr>
+            <w:tcW w:w="2509" w:type="dxa"/>
+          </w:tcPr>
+          <w:p>
+            <w:r>
+              <w:t>BMI</w:t>
+            </w:r>
+          </w:p>
+        </w:tc>
+        <w:tc>
+          <w:tcPr>
+            <w:tcW w:w="2278" w:type="dxa"/>
+          </w:tcPr>
+          <w:p>
+            <w:r>
+              <w:t>Float</w:t>
+            </w:r>
+          </w:p>
+        </w:tc>
+        <w:tc>
+          <w:tcPr>
+            <w:tcW w:w="5918" w:type="dxa"/>
+          </w:tcPr>
+          <w:p>
+            <w:r>
+              <w:t>Body Mass Index</w:t>
+            </w:r>
+            <w:r>
+              <w:t xml:space="preserve"> (BMI)</w:t>
+            </w:r>
+          </w:p>
+        </w:tc>
+        <w:tc>
+          <w:tcPr>
+            <w:tcW w:w="2880" w:type="dxa"/>
+          </w:tcPr>
+          <w:p/>
+        </w:tc>
+      </w:tr>
+      <w:tr>
+        <w:tc>
+          <w:tcPr>
+            <w:tcW w:w="2509" w:type="dxa"/>
+          </w:tcPr>
+          <w:p>
+            <w:r>
+              <w:t>Smoker</w:t>
+            </w:r>
+          </w:p>
+        </w:tc>
+        <w:tc>
+          <w:tcPr>
+            <w:tcW w:w="2278" w:type="dxa"/>
+          </w:tcPr>
+          <w:p>
+            <w:r>
+              <w:t>Integer (binary)</w:t>
+            </w:r>
+          </w:p>
+        </w:tc>
+        <w:tc>
+          <w:tcPr>
+            <w:tcW w:w="5918" w:type="dxa"/>
+          </w:tcPr>
+          <w:p>
+            <w:r>
+              <w:t>Ever smoked at least 100 cigarettes</w:t>
+            </w:r>
+          </w:p>
+        </w:tc>
+        <w:tc>
+          <w:tcPr>
+            <w:tcW w:w="2880" w:type="dxa"/>
+          </w:tcPr>
+          <w:p>
+            <w:r>
+              <w:t>0 = No, 1 = Yes</w:t>
+            </w:r>
+          </w:p>
+        </w:tc>
+      </w:tr>
+      <w:tr>
+        <w:tc>
+          <w:tcPr>
+            <w:tcW w:w="2509" w:type="dxa"/>
+          </w:tcPr>
+          <w:p>
+            <w:r>
+              <w:t>Stroke</w:t>
+            </w:r>
+          </w:p>
+        </w:tc>
+        <w:tc>
+          <w:tcPr>
+            <w:tcW w:w="2278" w:type="dxa"/>
+          </w:tcPr>
+          <w:p>
+            <w:r>
+              <w:t>Integer (binary)</w:t>
+            </w:r>
+          </w:p>
+        </w:tc>
+        <w:tc>
+          <w:tcPr>
+            <w:tcW w:w="5918" w:type="dxa"/>
+          </w:tcPr>
+          <w:p>
+            <w:r>
+              <w:t>Ever had a stroke</w:t>
+            </w:r>
+          </w:p>
+        </w:tc>
+        <w:tc>
+          <w:tcPr>
+            <w:tcW w:w="2880" w:type="dxa"/>
+          </w:tcPr>
+          <w:p>
+            <w:r>
+              <w:t>0 = No, 1 = Yes</w:t>
+            </w:r>
+          </w:p>
+        </w:tc>
+      </w:tr>
+      <w:tr>
+        <w:tc>
+          <w:tcPr>
+            <w:tcW w:w="2509" w:type="dxa"/>
+          </w:tcPr>
+          <w:p>
+            <w:proofErr w:type="spellStart"/>
+            <w:r>
+              <w:t>HeartDiseaseorAttack</w:t>
+            </w:r>
+            <w:proofErr w:type="spellEnd"/>
+          </w:p>
+        </w:tc>
+        <w:tc>
+          <w:tcPr>
+            <w:tcW w:w="2278" w:type="dxa"/>
+          </w:tcPr>
+          <w:p>
+            <w:r>
+              <w:t>Integer (binary)</w:t>
+            </w:r>
+          </w:p>
+        </w:tc>
+        <w:tc>
+          <w:tcPr>
+            <w:tcW w:w="5918" w:type="dxa"/>
+          </w:tcPr>
+          <w:p>
+            <w:r>
+              <w:t>Ever had coronary heart disease or a myocardial infarction</w:t>
+            </w:r>
+          </w:p>
+        </w:tc>
+        <w:tc>
+          <w:tcPr>
+            <w:tcW w:w="2880" w:type="dxa"/>
+          </w:tcPr>
+          <w:p>
+            <w:r>
+              <w:t>0 = No, 1 = Yes</w:t>
+            </w:r>
+          </w:p>
+        </w:tc>
+      </w:tr>
+      <w:tr>
+        <w:tc>
+          <w:tcPr>
+            <w:tcW w:w="2509" w:type="dxa"/>
+          </w:tcPr>
+          <w:p>
+            <w:proofErr w:type="spellStart"/>
+            <w:r>
+              <w:t>PhysActivity</w:t>
+            </w:r>
+            <w:proofErr w:type="spellEnd"/>
+          </w:p>
+        </w:tc>
+        <w:tc>
+          <w:tcPr>
+            <w:tcW w:w="2278" w:type="dxa"/>
+          </w:tcPr>
+          <w:p>
+            <w:r>
+              <w:t>Integer (binary)</w:t>
+            </w:r>
+          </w:p>
+        </w:tc>
+        <w:tc>
+          <w:tcPr>
+            <w:tcW w:w="5918" w:type="dxa"/>
+          </w:tcPr>
+          <w:p>
+            <w:r>
+              <w:t>Physical activity in past 30 days</w:t>
+            </w:r>
+          </w:p>
+        </w:tc>
+        <w:tc>
+          <w:tcPr>
+            <w:tcW w:w="2880" w:type="dxa"/>
+          </w:tcPr>
+          <w:p>
+            <w:r>
+              <w:t>0 = No, 1 = Yes</w:t>
+            </w:r>
+          </w:p>
+        </w:tc>
+      </w:tr>
+      <w:tr>
+        <w:tc>
+          <w:tcPr>
+            <w:tcW w:w="2509" w:type="dxa"/>
+          </w:tcPr>
+          <w:p>
+            <w:r>
+              <w:t>Fruits</w:t>
+            </w:r>
+          </w:p>
+        </w:tc>
+        <w:tc>
+          <w:tcPr>
+            <w:tcW w:w="2278" w:type="dxa"/>
+          </w:tcPr>
+          <w:p>
+            <w:r>
+              <w:t>Integer (binary)</w:t>
+            </w:r>
+          </w:p>
+        </w:tc>
+        <w:tc>
+          <w:tcPr>
+            <w:tcW w:w="5918" w:type="dxa"/>
+          </w:tcPr>
+          <w:p>
+            <w:r>
+              <w:t>Consumes fruits 1+ times per day</w:t>
+            </w:r>
+          </w:p>
+        </w:tc>
+        <w:tc>
+          <w:tcPr>
+            <w:tcW w:w="2880" w:type="dxa"/>
+          </w:tcPr>
+          <w:p>
+            <w:r>
+              <w:t>0 = No, 1 = Yes</w:t>
+            </w:r>
+          </w:p>
+        </w:tc>
+      </w:tr>
+      <w:tr>
+        <w:tc>
+          <w:tcPr>
+            <w:tcW w:w="2509" w:type="dxa"/>
+          </w:tcPr>
+          <w:p>
+            <w:r>
+              <w:t>Veggies</w:t>
+            </w:r>
+          </w:p>
+        </w:tc>
+        <w:tc>
+          <w:tcPr>
+            <w:tcW w:w="2278" w:type="dxa"/>
+          </w:tcPr>
+          <w:p>
+            <w:r>
+              <w:t>Integer (binary)</w:t>
+            </w:r>
+          </w:p>
+        </w:tc>
+        <w:tc>
+          <w:tcPr>
+            <w:tcW w:w="5918" w:type="dxa"/>
+          </w:tcPr>
+          <w:p>
+            <w:r>
+              <w:t>Consumes vegetables 1+ times per day</w:t>
+            </w:r>
+          </w:p>
+        </w:tc>
+        <w:tc>
+          <w:tcPr>
+            <w:tcW w:w="2880" w:type="dxa"/>
+          </w:tcPr>
+          <w:p>
+            <w:r>
+              <w:t>0 = No, 1 = Yes</w:t>
+            </w:r>
+          </w:p>
+        </w:tc>
+      </w:tr>
+      <w:tr>
+        <w:tc>
+          <w:tcPr>
+            <w:tcW w:w="2509" w:type="dxa"/>
+          </w:tcPr>
+          <w:p>
+            <w:proofErr w:type="spellStart"/>
+            <w:r>
+              <w:t>HvyAlcoholConsump</w:t>
+            </w:r>
+            <w:proofErr w:type="spellEnd"/>
+          </w:p>
+        </w:tc>
+        <w:tc>
+          <w:tcPr>
+            <w:tcW w:w="2278" w:type="dxa"/>
+          </w:tcPr>
+          <w:p>
+            <w:r>
+              <w:t>Integer (binary)</w:t>
+            </w:r>
+          </w:p>
+        </w:tc>
+        <w:tc>
+          <w:tcPr>
+            <w:tcW w:w="5918" w:type="dxa"/>
+          </w:tcPr>
+          <w:p>
+            <w:r>
+              <w:t>Heavy alcohol consumption (men &gt;14 drinks/week, women &gt;7)</w:t>
+            </w:r>
+          </w:p>
+        </w:tc>
+        <w:tc>
+          <w:tcPr>
+            <w:tcW w:w="2880" w:type="dxa"/>
+          </w:tcPr>
+          <w:p>
+            <w:r>
+              <w:t>0 = No, 1 = Yes</w:t>
+            </w:r>
+          </w:p>
+        </w:tc>
+      </w:tr>
+      <w:tr>
+        <w:tc>
+          <w:tcPr>
+            <w:tcW w:w="2509" w:type="dxa"/>
+          </w:tcPr>
+          <w:p>
+            <w:proofErr w:type="spellStart"/>
+            <w:r>
+              <w:t>AnyHealthcare</w:t>
+            </w:r>
+            <w:proofErr w:type="spellEnd"/>
+          </w:p>
+        </w:tc>
+        <w:tc>
+          <w:tcPr>
+            <w:tcW w:w="2278" w:type="dxa"/>
+          </w:tcPr>
+          <w:p>
+            <w:r>
+              <w:t>Integer (binary)</w:t>
+            </w:r>
+          </w:p>
+        </w:tc>
+        <w:tc>
+          <w:tcPr>
+            <w:tcW w:w="5918" w:type="dxa"/>
+          </w:tcPr>
+          <w:p>
+            <w:r>
+              <w:t>Has any kind of health care coverage</w:t>
+            </w:r>
+          </w:p>
+        </w:tc>
+        <w:tc>
+          <w:tcPr>
+            <w:tcW w:w="2880" w:type="dxa"/>
+          </w:tcPr>
+          <w:p>
+            <w:r>
+              <w:t>0 = No, 1 = Yes</w:t>
+            </w:r>
+          </w:p>
+        </w:tc>
+      </w:tr>
+      <w:tr>
+        <w:tc>
+          <w:tcPr>
+            <w:tcW w:w="2509" w:type="dxa"/>
+          </w:tcPr>
+          <w:p>
+            <w:proofErr w:type="spellStart"/>
+            <w:r>
+              <w:t>NoDocbcCost</w:t>
+            </w:r>
+            <w:proofErr w:type="spellEnd"/>
+          </w:p>
+        </w:tc>
+        <w:tc>
+          <w:tcPr>
+            <w:tcW w:w="2278" w:type="dxa"/>
+          </w:tcPr>
+          <w:p>
+            <w:r>
+              <w:t>Integer (binary)</w:t>
+            </w:r>
+          </w:p>
+        </w:tc>
+        <w:tc>
+          <w:tcPr>
+            <w:tcW w:w="5918" w:type="dxa"/>
+          </w:tcPr>
+          <w:p>
+            <w:r>
+              <w:t>Couldn’t see doctor due to cost</w:t>
+            </w:r>
+          </w:p>
+        </w:tc>
+        <w:tc>
+          <w:tcPr>
+            <w:tcW w:w="2880" w:type="dxa"/>
+          </w:tcPr>
+          <w:p>
+            <w:r>
+              <w:t>0 = No, 1 = Yes</w:t>
+            </w:r>
+          </w:p>
+        </w:tc>
+      </w:tr>
+      <w:tr>
+        <w:tc>
+          <w:tcPr>
+            <w:tcW w:w="2509" w:type="dxa"/>
+          </w:tcPr>
+          <w:p>
+            <w:proofErr w:type="spellStart"/>
+            <w:r>
+              <w:t>GenHlth</w:t>
+            </w:r>
+            <w:proofErr w:type="spellEnd"/>
+          </w:p>
+        </w:tc>
+        <w:tc>
+          <w:tcPr>
+            <w:tcW w:w="2278" w:type="dxa"/>
+          </w:tcPr>
+          <w:p>
+            <w:r>
+              <w:t>Integer</w:t>
+            </w:r>
+          </w:p>
+        </w:tc>
+        <w:tc>
+          <w:tcPr>
+            <w:tcW w:w="5918" w:type="dxa"/>
+          </w:tcPr>
+          <w:p>
+            <w:r>
+              <w:t>General health rating</w:t>
+            </w:r>
+          </w:p>
+        </w:tc>
+        <w:tc>
+          <w:tcPr>
+            <w:tcW w:w="2880" w:type="dxa"/>
+          </w:tcPr>
+          <w:p>
+            <w:r>
+              <w:t>1 = Excellent to 5 = Poor</w:t>
+            </w:r>
+          </w:p>
+        </w:tc>
+      </w:tr>
+      <w:tr>
+        <w:tc>
+          <w:tcPr>
+            <w:tcW w:w="2509" w:type="dxa"/>
+          </w:tcPr>
+          <w:p>
+            <w:proofErr w:type="spellStart"/>
+            <w:r>
+              <w:t>MentHlth</w:t>
+            </w:r>
+            <w:proofErr w:type="spellEnd"/>
+          </w:p>
+        </w:tc>
+        <w:tc>
+          <w:tcPr>
+            <w:tcW w:w="2278" w:type="dxa"/>
+          </w:tcPr>
+          <w:p>
+            <w:r>
+              <w:t>Integer (binary)</w:t>
+            </w:r>
+          </w:p>
+        </w:tc>
+        <w:tc>
+          <w:tcPr>
+            <w:tcW w:w="5918" w:type="dxa"/>
+          </w:tcPr>
+          <w:p>
+            <w:r>
+              <w:t>Number of days mental health not good</w:t>
+            </w:r>
+            <w:r>
+              <w:t xml:space="preserve"> </w:t>
+            </w:r>
+            <w:r>
+              <w:t>(past 30 days)</w:t>
+            </w:r>
+          </w:p>
+        </w:tc>
+        <w:tc>
+          <w:tcPr>
+            <w:tcW w:w="2880" w:type="dxa"/>
+          </w:tcPr>
+          <w:p>
+            <w:r>
+              <w:t>0 = No, 1 = Yes</w:t>
+            </w:r>
+          </w:p>
+        </w:tc>
+      </w:tr>
+      <w:tr>
+        <w:tc>
+          <w:tcPr>
+            <w:tcW w:w="2509" w:type="dxa"/>
+          </w:tcPr>
+          <w:p>
+            <w:proofErr w:type="spellStart"/>
+            <w:r>
+              <w:t>PhysHlth</w:t>
+            </w:r>
+            <w:proofErr w:type="spellEnd"/>
+          </w:p>
+        </w:tc>
+        <w:tc>
+          <w:tcPr>
+            <w:tcW w:w="2278" w:type="dxa"/>
+          </w:tcPr>
+          <w:p>
+            <w:r>
+              <w:t>Integer (binary)</w:t>
+            </w:r>
+          </w:p>
+        </w:tc>
+        <w:tc>
+          <w:tcPr>
+            <w:tcW w:w="5918" w:type="dxa"/>
+          </w:tcPr>
+          <w:p>
+            <w:r>
+              <w:t>Number of days physical health not good (past 30 days)</w:t>
+            </w:r>
+          </w:p>
+        </w:tc>
+        <w:tc>
+          <w:tcPr>
+            <w:tcW w:w="2880" w:type="dxa"/>
+          </w:tcPr>
+          <w:p>
+            <w:r>
+              <w:t>0 = No, 1 = Yes</w:t>
+            </w:r>
+          </w:p>
+        </w:tc>
+      </w:tr>
+      <w:tr>
+        <w:tc>
+          <w:tcPr>
+            <w:tcW w:w="2509" w:type="dxa"/>
+          </w:tcPr>
+          <w:p>
+            <w:proofErr w:type="spellStart"/>
+            <w:r>
+              <w:t>DiffWalk</w:t>
+            </w:r>
+            <w:proofErr w:type="spellEnd"/>
+          </w:p>
+        </w:tc>
+        <w:tc>
+          <w:tcPr>
+            <w:tcW w:w="2278" w:type="dxa"/>
+          </w:tcPr>
+          <w:p>
+            <w:r>
+              <w:t>Integer (binary)</w:t>
+            </w:r>
+          </w:p>
+        </w:tc>
+        <w:tc>
+          <w:tcPr>
+            <w:tcW w:w="5918" w:type="dxa"/>
+          </w:tcPr>
+          <w:p>
+            <w:r>
+              <w:t>Serious difficulty walking or climbing stairs</w:t>
+            </w:r>
+          </w:p>
+        </w:tc>
+        <w:tc>
+          <w:tcPr>
+            <w:tcW w:w="2880" w:type="dxa"/>
+          </w:tcPr>
+          <w:p>
+            <w:r>
+              <w:t>0 = No, 1 = Yes</w:t>
+            </w:r>
+          </w:p>
+        </w:tc>
+      </w:tr>
+      <w:tr>
+        <w:tc>
+          <w:tcPr>
+            <w:tcW w:w="2509" w:type="dxa"/>
+          </w:tcPr>
+          <w:p>
+            <w:r>
+              <w:t>Sex</w:t>
+            </w:r>
+          </w:p>
+        </w:tc>
+        <w:tc>
+          <w:tcPr>
+            <w:tcW w:w="2278" w:type="dxa"/>
+          </w:tcPr>
+          <w:p>
+            <w:r>
+              <w:t>Integer (categorical)</w:t>
+            </w:r>
+          </w:p>
+        </w:tc>
+        <w:tc>
+          <w:tcPr>
+            <w:tcW w:w="5918" w:type="dxa"/>
+          </w:tcPr>
+          <w:p>
+            <w:r>
+              <w:t>Biological sex</w:t>
+            </w:r>
+          </w:p>
+        </w:tc>
+        <w:tc>
+          <w:tcPr>
+            <w:tcW w:w="2880" w:type="dxa"/>
+          </w:tcPr>
+          <w:p>
+            <w:r>
+              <w:t>0 = Female, 1 = Male</w:t>
+            </w:r>
+          </w:p>
+        </w:tc>
+      </w:tr>
+      <w:tr>
+        <w:tc>
+          <w:tcPr>
+            <w:tcW w:w="2509" w:type="dxa"/>
+          </w:tcPr>
+          <w:p>
+            <w:r>
+              <w:t>Age</w:t>
+            </w:r>
+          </w:p>
+        </w:tc>
+        <w:tc>
+          <w:tcPr>
+            <w:tcW w:w="2278" w:type="dxa"/>
+          </w:tcPr>
+          <w:p>
+            <w:r>
+              <w:t>Integer (categorical)</w:t>
+            </w:r>
+          </w:p>
+        </w:tc>
+        <w:tc>
+          <w:tcPr>
+            <w:tcW w:w="5918" w:type="dxa"/>
+          </w:tcPr>
+          <w:p>
+            <w:r>
+              <w:t>Age category</w:t>
+            </w:r>
+          </w:p>
+        </w:tc>
+        <w:tc>
+          <w:tcPr>
+            <w:tcW w:w="2880" w:type="dxa"/>
+          </w:tcPr>
+          <w:p>
+            <w:r>
+              <w:t>C</w:t>
+            </w:r>
+            <w:r>
+              <w:t>oded 1 to 13, increasing in 5-year brackets</w:t>
+            </w:r>
+          </w:p>
+        </w:tc>
+      </w:tr>
+      <w:tr>
+        <w:tc>
+          <w:tcPr>
+            <w:tcW w:w="2509" w:type="dxa"/>
+          </w:tcPr>
+          <w:p>
+            <w:r>
+              <w:t>Education</w:t>
+            </w:r>
+          </w:p>
+        </w:tc>
+        <w:tc>
+          <w:tcPr>
+            <w:tcW w:w="2278" w:type="dxa"/>
+          </w:tcPr>
+          <w:p>
+            <w:r>
+              <w:t>Integer (categorical)</w:t>
+            </w:r>
+          </w:p>
+        </w:tc>
+        <w:tc>
+          <w:tcPr>
+            <w:tcW w:w="5918" w:type="dxa"/>
+          </w:tcPr>
+          <w:p>
+            <w:r>
+              <w:t>Education level</w:t>
+            </w:r>
+          </w:p>
+        </w:tc>
+        <w:tc>
+          <w:tcPr>
+            <w:tcW w:w="2880" w:type="dxa"/>
+          </w:tcPr>
+          <w:p>
+            <w:r>
+              <w:t>1 = Never attended to 6 = College graduate</w:t>
+            </w:r>
+          </w:p>
+        </w:tc>
+      </w:tr>
+      <w:tr>
+        <w:tc>
+          <w:tcPr>
+            <w:tcW w:w="2509" w:type="dxa"/>
+          </w:tcPr>
+          <w:p>
+            <w:r>
+              <w:t>Income</w:t>
+            </w:r>
+          </w:p>
+        </w:tc>
+        <w:tc>
+          <w:tcPr>
+            <w:tcW w:w="2278" w:type="dxa"/>
+          </w:tcPr>
+          <w:p>
+            <w:r>
+              <w:t>Integer (binary)</w:t>
+            </w:r>
+          </w:p>
+        </w:tc>
+        <w:tc>
+          <w:tcPr>
+            <w:tcW w:w="5918" w:type="dxa"/>
+          </w:tcPr>
+          <w:p>
+            <w:r>
+              <w:t>Income bracket</w:t>
+            </w:r>
+          </w:p>
+        </w:tc>
+        <w:tc>
+          <w:tcPr>
+            <w:tcW w:w="2880" w:type="dxa"/>
+          </w:tcPr>
+          <w:p>
+            <w:r>
+              <w:t>1 = &lt; \$10k to 8 = ≥ \$75k</w:t>
+            </w:r>
+          </w:p>
+        </w:tc>
+      </w:tr>
+    </w:tbl>
+    <w:p>
+      <w:pPr>
+        <w:sectPr>
+          <w:pgSz w:w="15840" w:h="12240" w:orient="landscape"/>
+          <w:pgMar w:top="1440" w:right="1440" w:bottom="1440" w:left="1440" w:header="720" w:footer="720" w:gutter="0"/>
+          <w:pgNumType w:start="0"/>
+          <w:cols w:space="720"/>
+          <w:titlePg/>
+          <w:docGrid w:linePitch="360"/>
+        </w:sectPr>
+      </w:pPr>
+    </w:p>
     <w:p/>
     <w:sectPr>
-      <w:footerReference w:type="default" r:id="rId9"/>
       <w:pgSz w:w="12240" w:h="15840"/>
       <w:pgMar w:top="1440" w:right="1440" w:bottom="1440" w:left="1440" w:header="720" w:footer="720" w:gutter="0"/>
       <w:pgNumType w:start="0"/>

</xml_diff>

<commit_message>
Modified data understanding report files to week2 in the repository
</commit_message>
<xml_diff>
--- a/DATA-650/Week2/Data Understanding Report.docx
+++ b/DATA-650/Week2/Data Understanding Report.docx
@@ -4452,15 +4452,7 @@
         <w:t>Variable types:</w:t>
       </w:r>
       <w:r>
-        <w:t xml:space="preserve"> 17 </w:t>
-      </w:r>
-      <w:proofErr w:type="gramStart"/>
-      <w:r>
-        <w:t>binary</w:t>
-      </w:r>
-      <w:proofErr w:type="gramEnd"/>
-      <w:r>
-        <w:t xml:space="preserve"> categorical, 5 numeric or ordinal (e.g., BMI, </w:t>
+        <w:t xml:space="preserve"> 17 binary categorical, 5 numeric or ordinal (e.g., BMI, </w:t>
       </w:r>
       <w:proofErr w:type="spellStart"/>
       <w:r>
@@ -4543,7 +4535,6 @@
           <w:szCs w:val="28"/>
         </w:rPr>
       </w:pPr>
-      <w:proofErr w:type="gramStart"/>
       <w:r>
         <w:rPr>
           <w:b/>
@@ -4552,18 +4543,7 @@
           <w:sz w:val="28"/>
           <w:szCs w:val="28"/>
         </w:rPr>
-        <w:t>Generate</w:t>
-      </w:r>
-      <w:proofErr w:type="gramEnd"/>
-      <w:r>
-        <w:rPr>
-          <w:b/>
-          <w:bCs/>
-          <w:color w:val="auto"/>
-          <w:sz w:val="28"/>
-          <w:szCs w:val="28"/>
-        </w:rPr>
-        <w:t xml:space="preserve"> Summary Statistics</w:t>
+        <w:t>Generate Summary Statistics</w:t>
       </w:r>
     </w:p>
     <w:p>
@@ -7164,7 +7144,400 @@
         <w:t>Visualize the Data</w:t>
       </w:r>
     </w:p>
-    <w:p/>
+    <w:p>
+      <w:r>
+        <w:t xml:space="preserve">Three visualizations were used to explore relationships and distributions within the dataset, particularly in relation to the target variable </w:t>
+      </w:r>
+      <w:proofErr w:type="spellStart"/>
+      <w:r>
+        <w:t>Diabetes_binary</w:t>
+      </w:r>
+      <w:proofErr w:type="spellEnd"/>
+      <w:r>
+        <w:t>:</w:t>
+      </w:r>
+    </w:p>
+    <w:p>
+      <w:pPr>
+        <w:pStyle w:val="ListParagraph"/>
+        <w:numPr>
+          <w:ilvl w:val="0"/>
+          <w:numId w:val="17"/>
+        </w:numPr>
+      </w:pPr>
+      <w:r>
+        <w:rPr>
+          <w:b/>
+          <w:bCs/>
+        </w:rPr>
+        <w:t>Histogram of BMI:</w:t>
+      </w:r>
+      <w:r>
+        <w:t xml:space="preserve"> The distribution of Body Mass Index (BMI) is moderately skewed, with most individuals clustered between 25 and 35. This aligns with known risk factors, as higher BMI is associated with increased diabetes prevalence.</w:t>
+      </w:r>
+    </w:p>
+    <w:p>
+      <w:pPr>
+        <w:pStyle w:val="ListParagraph"/>
+      </w:pPr>
+      <w:r>
+        <w:rPr>
+          <w:noProof/>
+        </w:rPr>
+        <w:drawing>
+          <wp:inline distT="0" distB="0" distL="0" distR="0" wp14:anchorId="54937D35" wp14:editId="0695CA57">
+            <wp:extent cx="5943600" cy="4445000"/>
+            <wp:effectExtent l="76200" t="76200" r="133350" b="127000"/>
+            <wp:docPr id="872929420" name="Picture 28" descr="A graph of a body mass index&#10;&#10;AI-generated content may be incorrect."/>
+            <wp:cNvGraphicFramePr>
+              <a:graphicFrameLocks xmlns:a="http://schemas.openxmlformats.org/drawingml/2006/main" noChangeAspect="1"/>
+            </wp:cNvGraphicFramePr>
+            <a:graphic xmlns:a="http://schemas.openxmlformats.org/drawingml/2006/main">
+              <a:graphicData uri="http://schemas.openxmlformats.org/drawingml/2006/picture">
+                <pic:pic xmlns:pic="http://schemas.openxmlformats.org/drawingml/2006/picture">
+                  <pic:nvPicPr>
+                    <pic:cNvPr id="872929420" name="Picture 28" descr="A graph of a body mass index&#10;&#10;AI-generated content may be incorrect."/>
+                    <pic:cNvPicPr/>
+                  </pic:nvPicPr>
+                  <pic:blipFill>
+                    <a:blip r:embed="rId9" cstate="print">
+                      <a:extLst>
+                        <a:ext uri="{28A0092B-C50C-407E-A947-70E740481C1C}">
+                          <a14:useLocalDpi xmlns:a14="http://schemas.microsoft.com/office/drawing/2010/main" val="0"/>
+                        </a:ext>
+                      </a:extLst>
+                    </a:blip>
+                    <a:stretch>
+                      <a:fillRect/>
+                    </a:stretch>
+                  </pic:blipFill>
+                  <pic:spPr>
+                    <a:xfrm>
+                      <a:off x="0" y="0"/>
+                      <a:ext cx="5943600" cy="4445000"/>
+                    </a:xfrm>
+                    <a:prstGeom prst="rect">
+                      <a:avLst/>
+                    </a:prstGeom>
+                    <a:ln w="38100" cap="sq">
+                      <a:solidFill>
+                        <a:srgbClr val="000000"/>
+                      </a:solidFill>
+                      <a:prstDash val="solid"/>
+                      <a:miter lim="800000"/>
+                    </a:ln>
+                    <a:effectLst>
+                      <a:outerShdw blurRad="50800" dist="38100" dir="2700000" algn="tl" rotWithShape="0">
+                        <a:srgbClr val="000000">
+                          <a:alpha val="43000"/>
+                        </a:srgbClr>
+                      </a:outerShdw>
+                    </a:effectLst>
+                  </pic:spPr>
+                </pic:pic>
+              </a:graphicData>
+            </a:graphic>
+          </wp:inline>
+        </w:drawing>
+      </w:r>
+    </w:p>
+    <w:p>
+      <w:pPr>
+        <w:pStyle w:val="ListParagraph"/>
+      </w:pPr>
+    </w:p>
+    <w:p>
+      <w:pPr>
+        <w:pStyle w:val="ListParagraph"/>
+      </w:pPr>
+    </w:p>
+    <w:p>
+      <w:pPr>
+        <w:pStyle w:val="ListParagraph"/>
+      </w:pPr>
+    </w:p>
+    <w:p>
+      <w:pPr>
+        <w:pStyle w:val="ListParagraph"/>
+      </w:pPr>
+    </w:p>
+    <w:p>
+      <w:pPr>
+        <w:pStyle w:val="ListParagraph"/>
+      </w:pPr>
+    </w:p>
+    <w:p>
+      <w:pPr>
+        <w:pStyle w:val="ListParagraph"/>
+      </w:pPr>
+    </w:p>
+    <w:p>
+      <w:pPr>
+        <w:pStyle w:val="ListParagraph"/>
+      </w:pPr>
+    </w:p>
+    <w:p>
+      <w:pPr>
+        <w:pStyle w:val="ListParagraph"/>
+      </w:pPr>
+    </w:p>
+    <w:p>
+      <w:pPr>
+        <w:pStyle w:val="ListParagraph"/>
+        <w:numPr>
+          <w:ilvl w:val="0"/>
+          <w:numId w:val="17"/>
+        </w:numPr>
+      </w:pPr>
+      <w:r>
+        <w:rPr>
+          <w:b/>
+          <w:bCs/>
+        </w:rPr>
+        <w:lastRenderedPageBreak/>
+        <w:t>Boxplot of Age Category by Diabetes Status:</w:t>
+      </w:r>
+      <w:r>
+        <w:t xml:space="preserve"> This boxplot shows that older age groups have higher proportions of individuals with diabetes (</w:t>
+      </w:r>
+      <w:proofErr w:type="spellStart"/>
+      <w:r>
+        <w:t>Diabetes_binary</w:t>
+      </w:r>
+      <w:proofErr w:type="spellEnd"/>
+      <w:r>
+        <w:t xml:space="preserve"> = 1). The median age category is visibly higher for diabetic individuals, reinforcing the strong association between age and diabetes risk.</w:t>
+      </w:r>
+    </w:p>
+    <w:p>
+      <w:pPr>
+        <w:pStyle w:val="ListParagraph"/>
+      </w:pPr>
+      <w:r>
+        <w:rPr>
+          <w:noProof/>
+        </w:rPr>
+        <w:drawing>
+          <wp:inline distT="0" distB="0" distL="0" distR="0" wp14:anchorId="68003D24" wp14:editId="2E622798">
+            <wp:extent cx="5943600" cy="4438650"/>
+            <wp:effectExtent l="76200" t="76200" r="133350" b="133350"/>
+            <wp:docPr id="833170953" name="Picture 29" descr="A chart of a box plot&#10;&#10;AI-generated content may be incorrect."/>
+            <wp:cNvGraphicFramePr>
+              <a:graphicFrameLocks xmlns:a="http://schemas.openxmlformats.org/drawingml/2006/main" noChangeAspect="1"/>
+            </wp:cNvGraphicFramePr>
+            <a:graphic xmlns:a="http://schemas.openxmlformats.org/drawingml/2006/main">
+              <a:graphicData uri="http://schemas.openxmlformats.org/drawingml/2006/picture">
+                <pic:pic xmlns:pic="http://schemas.openxmlformats.org/drawingml/2006/picture">
+                  <pic:nvPicPr>
+                    <pic:cNvPr id="833170953" name="Picture 29" descr="A chart of a box plot&#10;&#10;AI-generated content may be incorrect."/>
+                    <pic:cNvPicPr/>
+                  </pic:nvPicPr>
+                  <pic:blipFill>
+                    <a:blip r:embed="rId10" cstate="print">
+                      <a:extLst>
+                        <a:ext uri="{28A0092B-C50C-407E-A947-70E740481C1C}">
+                          <a14:useLocalDpi xmlns:a14="http://schemas.microsoft.com/office/drawing/2010/main" val="0"/>
+                        </a:ext>
+                      </a:extLst>
+                    </a:blip>
+                    <a:stretch>
+                      <a:fillRect/>
+                    </a:stretch>
+                  </pic:blipFill>
+                  <pic:spPr>
+                    <a:xfrm>
+                      <a:off x="0" y="0"/>
+                      <a:ext cx="5943600" cy="4438650"/>
+                    </a:xfrm>
+                    <a:prstGeom prst="rect">
+                      <a:avLst/>
+                    </a:prstGeom>
+                    <a:ln w="38100" cap="sq">
+                      <a:solidFill>
+                        <a:srgbClr val="000000"/>
+                      </a:solidFill>
+                      <a:prstDash val="solid"/>
+                      <a:miter lim="800000"/>
+                    </a:ln>
+                    <a:effectLst>
+                      <a:outerShdw blurRad="50800" dist="38100" dir="2700000" algn="tl" rotWithShape="0">
+                        <a:srgbClr val="000000">
+                          <a:alpha val="43000"/>
+                        </a:srgbClr>
+                      </a:outerShdw>
+                    </a:effectLst>
+                  </pic:spPr>
+                </pic:pic>
+              </a:graphicData>
+            </a:graphic>
+          </wp:inline>
+        </w:drawing>
+      </w:r>
+    </w:p>
+    <w:p>
+      <w:pPr>
+        <w:pStyle w:val="ListParagraph"/>
+      </w:pPr>
+    </w:p>
+    <w:p>
+      <w:pPr>
+        <w:pStyle w:val="ListParagraph"/>
+      </w:pPr>
+    </w:p>
+    <w:p>
+      <w:pPr>
+        <w:pStyle w:val="ListParagraph"/>
+      </w:pPr>
+    </w:p>
+    <w:p>
+      <w:pPr>
+        <w:pStyle w:val="ListParagraph"/>
+      </w:pPr>
+    </w:p>
+    <w:p>
+      <w:pPr>
+        <w:pStyle w:val="ListParagraph"/>
+      </w:pPr>
+    </w:p>
+    <w:p>
+      <w:pPr>
+        <w:pStyle w:val="ListParagraph"/>
+      </w:pPr>
+    </w:p>
+    <w:p>
+      <w:pPr>
+        <w:pStyle w:val="ListParagraph"/>
+      </w:pPr>
+    </w:p>
+    <w:p>
+      <w:pPr>
+        <w:pStyle w:val="ListParagraph"/>
+      </w:pPr>
+    </w:p>
+    <w:p>
+      <w:pPr>
+        <w:pStyle w:val="ListParagraph"/>
+      </w:pPr>
+    </w:p>
+    <w:p>
+      <w:pPr>
+        <w:pStyle w:val="ListParagraph"/>
+      </w:pPr>
+    </w:p>
+    <w:p>
+      <w:pPr>
+        <w:pStyle w:val="ListParagraph"/>
+      </w:pPr>
+    </w:p>
+    <w:p>
+      <w:pPr>
+        <w:pStyle w:val="ListParagraph"/>
+        <w:numPr>
+          <w:ilvl w:val="0"/>
+          <w:numId w:val="17"/>
+        </w:numPr>
+      </w:pPr>
+      <w:r>
+        <w:rPr>
+          <w:b/>
+          <w:bCs/>
+        </w:rPr>
+        <w:lastRenderedPageBreak/>
+        <w:t>Correlation Heatmap (numeric predictors):</w:t>
+      </w:r>
+      <w:r>
+        <w:t xml:space="preserve"> The correlation heatmap among numeric variables (e.g., BMI, </w:t>
+      </w:r>
+      <w:proofErr w:type="spellStart"/>
+      <w:r>
+        <w:t>PhysicalHealth</w:t>
+      </w:r>
+      <w:proofErr w:type="spellEnd"/>
+      <w:r>
+        <w:t xml:space="preserve">, </w:t>
+      </w:r>
+      <w:proofErr w:type="spellStart"/>
+      <w:r>
+        <w:t>MentalHealth</w:t>
+      </w:r>
+      <w:proofErr w:type="spellEnd"/>
+      <w:r>
+        <w:t xml:space="preserve">, </w:t>
+      </w:r>
+      <w:proofErr w:type="spellStart"/>
+      <w:r>
+        <w:t>SleepTime</w:t>
+      </w:r>
+      <w:proofErr w:type="spellEnd"/>
+      <w:r>
+        <w:t>) reveals weak to moderate relationships. No single predictor shows high correlation with others, suggesting that combining multiple variables or engineering interactions may improve predictive modeling.</w:t>
+      </w:r>
+    </w:p>
+    <w:p>
+      <w:pPr>
+        <w:pStyle w:val="ListParagraph"/>
+      </w:pPr>
+      <w:r>
+        <w:rPr>
+          <w:noProof/>
+        </w:rPr>
+        <w:drawing>
+          <wp:inline distT="0" distB="0" distL="0" distR="0" wp14:anchorId="5A9D4EEB" wp14:editId="521C6FDC">
+            <wp:extent cx="5943600" cy="5405755"/>
+            <wp:effectExtent l="76200" t="76200" r="133350" b="137795"/>
+            <wp:docPr id="1057948515" name="Picture 30" descr="A screen shot of a chart&#10;&#10;AI-generated content may be incorrect."/>
+            <wp:cNvGraphicFramePr>
+              <a:graphicFrameLocks xmlns:a="http://schemas.openxmlformats.org/drawingml/2006/main" noChangeAspect="1"/>
+            </wp:cNvGraphicFramePr>
+            <a:graphic xmlns:a="http://schemas.openxmlformats.org/drawingml/2006/main">
+              <a:graphicData uri="http://schemas.openxmlformats.org/drawingml/2006/picture">
+                <pic:pic xmlns:pic="http://schemas.openxmlformats.org/drawingml/2006/picture">
+                  <pic:nvPicPr>
+                    <pic:cNvPr id="1057948515" name="Picture 30" descr="A screen shot of a chart&#10;&#10;AI-generated content may be incorrect."/>
+                    <pic:cNvPicPr/>
+                  </pic:nvPicPr>
+                  <pic:blipFill>
+                    <a:blip r:embed="rId11" cstate="print">
+                      <a:extLst>
+                        <a:ext uri="{28A0092B-C50C-407E-A947-70E740481C1C}">
+                          <a14:useLocalDpi xmlns:a14="http://schemas.microsoft.com/office/drawing/2010/main" val="0"/>
+                        </a:ext>
+                      </a:extLst>
+                    </a:blip>
+                    <a:stretch>
+                      <a:fillRect/>
+                    </a:stretch>
+                  </pic:blipFill>
+                  <pic:spPr>
+                    <a:xfrm>
+                      <a:off x="0" y="0"/>
+                      <a:ext cx="5943600" cy="5405755"/>
+                    </a:xfrm>
+                    <a:prstGeom prst="rect">
+                      <a:avLst/>
+                    </a:prstGeom>
+                    <a:ln w="38100" cap="sq">
+                      <a:solidFill>
+                        <a:srgbClr val="000000"/>
+                      </a:solidFill>
+                      <a:prstDash val="solid"/>
+                      <a:miter lim="800000"/>
+                    </a:ln>
+                    <a:effectLst>
+                      <a:outerShdw blurRad="50800" dist="38100" dir="2700000" algn="tl" rotWithShape="0">
+                        <a:srgbClr val="000000">
+                          <a:alpha val="43000"/>
+                        </a:srgbClr>
+                      </a:outerShdw>
+                    </a:effectLst>
+                  </pic:spPr>
+                </pic:pic>
+              </a:graphicData>
+            </a:graphic>
+          </wp:inline>
+        </w:drawing>
+      </w:r>
+    </w:p>
     <w:p>
       <w:pPr>
         <w:pStyle w:val="Heading2"/>
@@ -7187,7 +7560,164 @@
         <w:t>Use AI to Review My Work</w:t>
       </w:r>
     </w:p>
-    <w:p/>
+    <w:p>
+      <w:r>
+        <w:t>I used an AI tool (</w:t>
+      </w:r>
+      <w:proofErr w:type="spellStart"/>
+      <w:r>
+        <w:t>chatGPT</w:t>
+      </w:r>
+      <w:proofErr w:type="spellEnd"/>
+      <w:r>
+        <w:t>) to review my summary statistics and data preparation steps. I asked the following questions to validate my approach and uncover potential improvements:</w:t>
+      </w:r>
+    </w:p>
+    <w:p>
+      <w:pPr>
+        <w:pStyle w:val="ListParagraph"/>
+        <w:numPr>
+          <w:ilvl w:val="0"/>
+          <w:numId w:val="17"/>
+        </w:numPr>
+      </w:pPr>
+      <w:r>
+        <w:t>Are there any key assumptions I may have overlooked in my exploration analysis?</w:t>
+      </w:r>
+    </w:p>
+    <w:p>
+      <w:pPr>
+        <w:pStyle w:val="ListParagraph"/>
+        <w:numPr>
+          <w:ilvl w:val="0"/>
+          <w:numId w:val="17"/>
+        </w:numPr>
+      </w:pPr>
+      <w:r>
+        <w:lastRenderedPageBreak/>
+        <w:t xml:space="preserve">Should I consider transforming or binning variables like BMI, </w:t>
+      </w:r>
+      <w:proofErr w:type="spellStart"/>
+      <w:r>
+        <w:t>MentHlth</w:t>
+      </w:r>
+      <w:proofErr w:type="spellEnd"/>
+      <w:r>
+        <w:t xml:space="preserve">, or </w:t>
+      </w:r>
+      <w:proofErr w:type="spellStart"/>
+      <w:r>
+        <w:t>PhysHlth</w:t>
+      </w:r>
+      <w:proofErr w:type="spellEnd"/>
+      <w:r>
+        <w:t xml:space="preserve"> to reduce skewness or improve model performance?</w:t>
+      </w:r>
+    </w:p>
+    <w:p>
+      <w:pPr>
+        <w:pStyle w:val="ListParagraph"/>
+        <w:numPr>
+          <w:ilvl w:val="0"/>
+          <w:numId w:val="17"/>
+        </w:numPr>
+      </w:pPr>
+      <w:r>
+        <w:t>Do any of the binary or ordinal variables require re-coding for better interpretability or modeling effectiveness?</w:t>
+      </w:r>
+    </w:p>
+    <w:p>
+      <w:pPr>
+        <w:pStyle w:val="ListParagraph"/>
+        <w:numPr>
+          <w:ilvl w:val="0"/>
+          <w:numId w:val="17"/>
+        </w:numPr>
+      </w:pPr>
+      <w:r>
+        <w:t xml:space="preserve">Are there interactions between variables (e.g., </w:t>
+      </w:r>
+      <w:proofErr w:type="spellStart"/>
+      <w:r>
+        <w:t>HighBP</w:t>
+      </w:r>
+      <w:proofErr w:type="spellEnd"/>
+      <w:r>
+        <w:t xml:space="preserve"> and BMI) that might strengthen predictive power if explicitly modeled?</w:t>
+      </w:r>
+    </w:p>
+    <w:p>
+      <w:pPr>
+        <w:pStyle w:val="ListParagraph"/>
+        <w:numPr>
+          <w:ilvl w:val="0"/>
+          <w:numId w:val="17"/>
+        </w:numPr>
+      </w:pPr>
+      <w:r>
+        <w:t xml:space="preserve">Should I investigate potential multicollinearity between health-related predictors (e.g., </w:t>
+      </w:r>
+      <w:proofErr w:type="spellStart"/>
+      <w:r>
+        <w:t>HighBP</w:t>
+      </w:r>
+      <w:proofErr w:type="spellEnd"/>
+      <w:r>
+        <w:t xml:space="preserve">, </w:t>
+      </w:r>
+      <w:proofErr w:type="spellStart"/>
+      <w:r>
+        <w:t>HighChol</w:t>
+      </w:r>
+      <w:proofErr w:type="spellEnd"/>
+      <w:r>
+        <w:t>, Stroke)?</w:t>
+      </w:r>
+    </w:p>
+    <w:p>
+      <w:pPr>
+        <w:pStyle w:val="ListParagraph"/>
+        <w:numPr>
+          <w:ilvl w:val="0"/>
+          <w:numId w:val="17"/>
+        </w:numPr>
+      </w:pPr>
+      <w:r>
+        <w:t xml:space="preserve">Are there domain-specific implications of keeping or excluding variables like </w:t>
+      </w:r>
+      <w:proofErr w:type="spellStart"/>
+      <w:r>
+        <w:t>MentHlth</w:t>
+      </w:r>
+      <w:proofErr w:type="spellEnd"/>
+      <w:r>
+        <w:t>, which may reflect post-diagnosis effects?</w:t>
+      </w:r>
+    </w:p>
+    <w:p>
+      <w:pPr>
+        <w:pStyle w:val="ListParagraph"/>
+        <w:numPr>
+          <w:ilvl w:val="0"/>
+          <w:numId w:val="17"/>
+        </w:numPr>
+      </w:pPr>
+      <w:r>
+        <w:t>Are my variable definitions and descriptions sufficiently clear and aligned with best practices in health analytics?</w:t>
+      </w:r>
+    </w:p>
+    <w:p>
+      <w:pPr>
+        <w:pStyle w:val="ListParagraph"/>
+        <w:numPr>
+          <w:ilvl w:val="0"/>
+          <w:numId w:val="17"/>
+        </w:numPr>
+      </w:pPr>
+      <w:r>
+        <w:t>Have I adequately handled all placeholder values (e.g., 88, 77, 99), or are additional flags needed for edge cases?</w:t>
+      </w:r>
+    </w:p>
     <w:p>
       <w:pPr>
         <w:pStyle w:val="Heading2"/>
@@ -7210,7 +7740,69 @@
         <w:t>Summarize the AI Feedback</w:t>
       </w:r>
     </w:p>
-    <w:p/>
+    <w:p>
+      <w:r>
+        <w:t xml:space="preserve">Despite a strong foundation, several limitations were identified in data preparation and exploratory analysis. First, the class imbalance—only 14% of respondents having diabetes—was acknowledged but not quantified or addressed, which may bias predictive modeling. The analysis also overlooked the potential impact of not applying survey sampling weights, which could introduce bias in results derived from BRFSS data. Variables like </w:t>
+      </w:r>
+      <w:proofErr w:type="spellStart"/>
+      <w:r>
+        <w:t>MentHlth</w:t>
+      </w:r>
+      <w:proofErr w:type="spellEnd"/>
+      <w:r>
+        <w:t xml:space="preserve"> and </w:t>
+      </w:r>
+      <w:proofErr w:type="spellStart"/>
+      <w:r>
+        <w:t>PhysHlth</w:t>
+      </w:r>
+      <w:proofErr w:type="spellEnd"/>
+      <w:r>
+        <w:t>, while retained for exploratory purposes, may reflect post-diagnosis effects, potentially confound causal interpretations if use in predictive modeling.</w:t>
+      </w:r>
+    </w:p>
+    <w:p>
+      <w:r>
+        <w:t xml:space="preserve">Certain variable transformations and re-coding steps were not fully explored. Skewed distributions in variables such as BMI, </w:t>
+      </w:r>
+      <w:proofErr w:type="spellStart"/>
+      <w:r>
+        <w:t>MentHlth</w:t>
+      </w:r>
+      <w:proofErr w:type="spellEnd"/>
+      <w:r>
+        <w:t xml:space="preserve">, and </w:t>
+      </w:r>
+      <w:proofErr w:type="spellStart"/>
+      <w:r>
+        <w:t>PhysHlth</w:t>
+      </w:r>
+      <w:proofErr w:type="spellEnd"/>
+      <w:r>
+        <w:t xml:space="preserve"> were noted, but no specific transformations or binning strategies were applied to mitigate their influence. Ordinal and categorical variables (e.g., Age, </w:t>
+      </w:r>
+      <w:proofErr w:type="spellStart"/>
+      <w:r>
+        <w:t>GenHlth</w:t>
+      </w:r>
+      <w:proofErr w:type="spellEnd"/>
+      <w:r>
+        <w:t xml:space="preserve">, Income) could benefit from clearer recoding to enhance interpretability. Binary variables like Sex and </w:t>
+      </w:r>
+      <w:proofErr w:type="spellStart"/>
+      <w:r>
+        <w:t>HighChol</w:t>
+      </w:r>
+      <w:proofErr w:type="spellEnd"/>
+      <w:r>
+        <w:t xml:space="preserve"> lacked descriptive labeling, which may hinder analysis clarity.</w:t>
+      </w:r>
+    </w:p>
+    <w:p>
+      <w:r>
+        <w:t>Moreover, potential interactions between variables were not yet investigated, despite their possible value in improving model performance. Multicollinearity between health-related predictors was also not formally assessed using statistical diagnostics like VIF. While placeholder values (e.g., 88, 99) were flagged, more rigorous treatments such as converting to missing values or creating flag variables—was not implemented. Finally, the analysis did not account for possible logical inconsistencies in the data, such as reporting zero unhealthy days while also indicating difficulty walking.</w:t>
+      </w:r>
+    </w:p>
     <w:p>
       <w:pPr>
         <w:pStyle w:val="Heading2"/>
@@ -7230,10 +7822,49 @@
           <w:sz w:val="28"/>
           <w:szCs w:val="28"/>
         </w:rPr>
+        <w:lastRenderedPageBreak/>
         <w:t>Final Dataset Justification</w:t>
       </w:r>
     </w:p>
-    <w:p/>
+    <w:p>
+      <w:r>
+        <w:t>Following comprehensive exploration and cleaning, the Diabetes Health Indicators dataset has been deemed suitable for modeling diabetes risk within the general population. The dataset offers a rich combination of behavioral, demographic, and clinical attributes that align well with the objective of predicting diabetes status. Key predictors such as BMI, hypertension, cholesterol levels, physical activity, and age are well-represented and provide a solid foundation for classification and risk modeling.</w:t>
+      </w:r>
+    </w:p>
+    <w:p>
+      <w:r>
+        <w:t>Data quality issues were systematically addressed. Over 24,000 duplicate records were identified and removed to ensure data integrity, and domain-specific placeholder values (e.g., 88, 77, 99) were flagged for appropriate treatment during preprocessing. Although conventional missing values were not present, the dataset includes coded responses that require contextual handling. Subjective features such as *</w:t>
+      </w:r>
+      <w:proofErr w:type="spellStart"/>
+      <w:r>
+        <w:t>MentHlth</w:t>
+      </w:r>
+      <w:proofErr w:type="spellEnd"/>
+      <w:r>
+        <w:t>* and *</w:t>
+      </w:r>
+      <w:proofErr w:type="spellStart"/>
+      <w:r>
+        <w:t>PhysHlth</w:t>
+      </w:r>
+      <w:proofErr w:type="spellEnd"/>
+      <w:r>
+        <w:t>* were retained for exploratory analysis, with caution exercised due to their potential to reflect post-diagnosis effects.</w:t>
+      </w:r>
+    </w:p>
+    <w:p>
+      <w:r>
+        <w:t xml:space="preserve">Planned enhancements include the engineering of new features—such as categorized age bands, BMI groupings, and interaction terms (e.g., </w:t>
+      </w:r>
+      <w:proofErr w:type="spellStart"/>
+      <w:r>
+        <w:t>HighBP</w:t>
+      </w:r>
+      <w:proofErr w:type="spellEnd"/>
+      <w:r>
+        <w:t xml:space="preserve"> × BMI)—to enrich the modeling framework. Additionally, the dataset’s class imbalance, where only 14% of cases indicate a diabetes diagnosis, will be addressed through resampling strategies or model weighting techniques. Despite inherent limitations, such as the reliance on self-reported responses and the absence of survey weights, the dataset remains a robust and reliable resource for developing predictive models aimed at identifying individuals at elevated risk for diabetes.</w:t>
+      </w:r>
+    </w:p>
     <w:p>
       <w:pPr>
         <w:pStyle w:val="Heading2"/>
@@ -7256,31 +7887,87 @@
         <w:t>Conclusion</w:t>
       </w:r>
     </w:p>
-    <w:p/>
-    <w:p/>
-    <w:p/>
-    <w:p/>
-    <w:p/>
-    <w:p/>
-    <w:p/>
-    <w:p/>
-    <w:p/>
-    <w:p/>
-    <w:p/>
-    <w:p/>
-    <w:p/>
-    <w:p/>
+    <w:p>
+      <w:r>
+        <w:t>The data understanding phase provided a comprehensive perspective on the strengths and limitations of the Diabetes Health Indicators dataset. Through detailed exploration and cleaning, a clearer picture emerged of how individual variables relate to diabetes risk and what preprocessing strategies will be required to support effective modeling. This process also surfaced data quality concerns, such as placeholder values and duplicate records, which were systematically addressed to enhance dataset integrity.</w:t>
+      </w:r>
+    </w:p>
+    <w:p>
+      <w:r>
+        <w:t>Leveraging AI-assisted review helped identify overlooked assumptions, validate variable definitions, and surface opportunities for feature engineering and re</w:t>
+      </w:r>
+      <w:r>
+        <w:t>-</w:t>
+      </w:r>
+      <w:r>
+        <w:t>coding. It also underscored areas for further investigation, including class imbalance, interaction effects, and the potential influence of post-diagnosis variables. Overall, this phase has ensured that the dataset is not only analytically sound but also well-positioned to support predictive modeling that delivers meaningful insights in support of public health interventions.</w:t>
+      </w:r>
+    </w:p>
+    <w:p>
+      <w:pPr>
+        <w:pStyle w:val="Heading2"/>
+        <w:rPr>
+          <w:b/>
+          <w:bCs/>
+          <w:color w:val="auto"/>
+          <w:sz w:val="28"/>
+          <w:szCs w:val="28"/>
+        </w:rPr>
+      </w:pPr>
+      <w:r>
+        <w:rPr>
+          <w:b/>
+          <w:bCs/>
+          <w:color w:val="auto"/>
+          <w:sz w:val="28"/>
+          <w:szCs w:val="28"/>
+        </w:rPr>
+        <w:lastRenderedPageBreak/>
+        <w:t>References</w:t>
+      </w:r>
+    </w:p>
+    <w:p>
+      <w:pPr>
+        <w:pStyle w:val="ListParagraph"/>
+        <w:numPr>
+          <w:ilvl w:val="0"/>
+          <w:numId w:val="18"/>
+        </w:numPr>
+      </w:pPr>
+      <w:r>
+        <w:t>Centers for Disease Control and Prevention. Behavioral Risk Factor Surveillance System Survey Data. 2015. U.S. Department of Health and Human Services, [https://www.cdc.gov/brfss/index.html](https://www.cdc.gov/brfss/index.html).</w:t>
+      </w:r>
+    </w:p>
+    <w:p>
+      <w:pPr>
+        <w:pStyle w:val="ListParagraph"/>
+        <w:numPr>
+          <w:ilvl w:val="0"/>
+          <w:numId w:val="18"/>
+        </w:numPr>
+      </w:pPr>
+      <w:r>
+        <w:t>Teboul, Alex. Diabetes Health Indicators Dataset. Kaggle, 2022, [https://www.kaggle.com/datasets/alexteboul/diabetes-health-indicators-dataset](https://www.kaggle.com/datasets/alexteboul/diabetes-health-indicators-dataset).</w:t>
+      </w:r>
+    </w:p>
+    <w:p>
+      <w:pPr>
+        <w:pStyle w:val="ListParagraph"/>
+        <w:numPr>
+          <w:ilvl w:val="0"/>
+          <w:numId w:val="18"/>
+        </w:numPr>
+      </w:pPr>
+      <w:r>
+        <w:t>OpenAI. AI-Powered Review of Data Preparation and Exploration. Internal Tool Use Only, 2025.</w:t>
+      </w:r>
+    </w:p>
     <w:p/>
     <w:p/>
     <w:p>
-      <w:r>
-        <w:br w:type="page"/>
-      </w:r>
-    </w:p>
-    <w:p>
       <w:pPr>
         <w:sectPr>
-          <w:footerReference w:type="default" r:id="rId9"/>
+          <w:footerReference w:type="default" r:id="rId12"/>
           <w:pgSz w:w="12240" w:h="15840"/>
           <w:pgMar w:top="1440" w:right="1440" w:bottom="1440" w:left="1440" w:header="720" w:footer="720" w:gutter="0"/>
           <w:pgNumType w:start="0"/>
@@ -7310,14 +7997,14 @@
     <w:tbl>
       <w:tblPr>
         <w:tblStyle w:val="TableGrid"/>
-        <w:tblW w:w="13585" w:type="dxa"/>
+        <w:tblW w:w="14070" w:type="dxa"/>
         <w:tblLook w:val="04A0" w:firstRow="1" w:lastRow="0" w:firstColumn="1" w:lastColumn="0" w:noHBand="0" w:noVBand="1"/>
       </w:tblPr>
       <w:tblGrid>
         <w:gridCol w:w="2509"/>
-        <w:gridCol w:w="2278"/>
+        <w:gridCol w:w="2403"/>
         <w:gridCol w:w="5918"/>
-        <w:gridCol w:w="2880"/>
+        <w:gridCol w:w="3240"/>
       </w:tblGrid>
       <w:tr>
         <w:tc>
@@ -7342,7 +8029,7 @@
         </w:tc>
         <w:tc>
           <w:tcPr>
-            <w:tcW w:w="2278" w:type="dxa"/>
+            <w:tcW w:w="2403" w:type="dxa"/>
           </w:tcPr>
           <w:p>
             <w:pPr>
@@ -7382,7 +8069,7 @@
         </w:tc>
         <w:tc>
           <w:tcPr>
-            <w:tcW w:w="2880" w:type="dxa"/>
+            <w:tcW w:w="3240" w:type="dxa"/>
           </w:tcPr>
           <w:p>
             <w:pPr>
@@ -7425,7 +8112,7 @@
         </w:tc>
         <w:tc>
           <w:tcPr>
-            <w:tcW w:w="2278" w:type="dxa"/>
+            <w:tcW w:w="2403" w:type="dxa"/>
           </w:tcPr>
           <w:p>
             <w:r>
@@ -7439,28 +8126,13 @@
           </w:tcPr>
           <w:p>
             <w:r>
-              <w:t>Target variable</w:t>
-            </w:r>
-            <w:r>
-              <w:t xml:space="preserve"> (</w:t>
-            </w:r>
-            <w:r>
-              <w:t xml:space="preserve">0 = No Diabetes, 1 = </w:t>
-            </w:r>
-            <w:r>
-              <w:t>D</w:t>
-            </w:r>
-            <w:r>
-              <w:t>iabetes</w:t>
-            </w:r>
-            <w:r>
-              <w:t>)</w:t>
-            </w:r>
-          </w:p>
-        </w:tc>
-        <w:tc>
-          <w:tcPr>
-            <w:tcW w:w="2880" w:type="dxa"/>
+              <w:t>Binary indicator of diabetes status (0 = No, 1 = Yes)</w:t>
+            </w:r>
+          </w:p>
+        </w:tc>
+        <w:tc>
+          <w:tcPr>
+            <w:tcW w:w="3240" w:type="dxa"/>
           </w:tcPr>
           <w:p>
             <w:r>
@@ -7484,7 +8156,7 @@
         </w:tc>
         <w:tc>
           <w:tcPr>
-            <w:tcW w:w="2278" w:type="dxa"/>
+            <w:tcW w:w="2403" w:type="dxa"/>
           </w:tcPr>
           <w:p>
             <w:r>
@@ -7498,24 +8170,19 @@
           </w:tcPr>
           <w:p>
             <w:r>
-              <w:t>High blood pressure</w:t>
-            </w:r>
-            <w:r>
-              <w:t xml:space="preserve"> (</w:t>
-            </w:r>
-            <w:r>
-              <w:t>0 = No, 1 = Yes</w:t>
-            </w:r>
-            <w:r>
-              <w:t>)</w:t>
-            </w:r>
-          </w:p>
-        </w:tc>
-        <w:tc>
-          <w:tcPr>
-            <w:tcW w:w="2880" w:type="dxa"/>
-          </w:tcPr>
-          <w:p/>
+              <w:t>High blood pressure status (0 = No, 1 = Yes)</w:t>
+            </w:r>
+          </w:p>
+        </w:tc>
+        <w:tc>
+          <w:tcPr>
+            <w:tcW w:w="3240" w:type="dxa"/>
+          </w:tcPr>
+          <w:p>
+            <w:r>
+              <w:t>Values: 0 or 1</w:t>
+            </w:r>
+          </w:p>
         </w:tc>
       </w:tr>
       <w:tr>
@@ -7533,7 +8200,7 @@
         </w:tc>
         <w:tc>
           <w:tcPr>
-            <w:tcW w:w="2278" w:type="dxa"/>
+            <w:tcW w:w="2403" w:type="dxa"/>
           </w:tcPr>
           <w:p>
             <w:r>
@@ -7547,20 +8214,17 @@
           </w:tcPr>
           <w:p>
             <w:r>
-              <w:t>High cholesterol</w:t>
-            </w:r>
-            <w:r>
-              <w:t xml:space="preserve"> (0 = No, 1 = Yes)</w:t>
-            </w:r>
-          </w:p>
-        </w:tc>
-        <w:tc>
-          <w:tcPr>
-            <w:tcW w:w="2880" w:type="dxa"/>
-          </w:tcPr>
-          <w:p>
-            <w:r>
-              <w:t>0 = No, 1 = Yes</w:t>
+              <w:t>High cholesterol status (0 = No, 1 = Yes)</w:t>
+            </w:r>
+          </w:p>
+        </w:tc>
+        <w:tc>
+          <w:tcPr>
+            <w:tcW w:w="3240" w:type="dxa"/>
+          </w:tcPr>
+          <w:p>
+            <w:r>
+              <w:t>Values: 0 or 1</w:t>
             </w:r>
           </w:p>
         </w:tc>
@@ -7580,7 +8244,7 @@
         </w:tc>
         <w:tc>
           <w:tcPr>
-            <w:tcW w:w="2278" w:type="dxa"/>
+            <w:tcW w:w="2403" w:type="dxa"/>
           </w:tcPr>
           <w:p>
             <w:r>
@@ -7594,17 +8258,23 @@
           </w:tcPr>
           <w:p>
             <w:r>
-              <w:t>Cholesterol checks in the past 5 years</w:t>
-            </w:r>
-          </w:p>
-        </w:tc>
-        <w:tc>
-          <w:tcPr>
-            <w:tcW w:w="2880" w:type="dxa"/>
-          </w:tcPr>
-          <w:p>
-            <w:r>
-              <w:t>0 = No, 1 = Yes</w:t>
+              <w:t xml:space="preserve">Cholesterol </w:t>
+            </w:r>
+            <w:r>
+              <w:t>checks</w:t>
+            </w:r>
+            <w:r>
+              <w:t xml:space="preserve"> in past 5 years (0 = No, 1 = Yes)</w:t>
+            </w:r>
+          </w:p>
+        </w:tc>
+        <w:tc>
+          <w:tcPr>
+            <w:tcW w:w="3240" w:type="dxa"/>
+          </w:tcPr>
+          <w:p>
+            <w:r>
+              <w:t>Values: 0 or 1</w:t>
             </w:r>
           </w:p>
         </w:tc>
@@ -7622,7 +8292,7 @@
         </w:tc>
         <w:tc>
           <w:tcPr>
-            <w:tcW w:w="2278" w:type="dxa"/>
+            <w:tcW w:w="2403" w:type="dxa"/>
           </w:tcPr>
           <w:p>
             <w:r>
@@ -7636,18 +8306,28 @@
           </w:tcPr>
           <w:p>
             <w:r>
-              <w:t>Body Mass Index</w:t>
-            </w:r>
-            <w:r>
-              <w:t xml:space="preserve"> (BMI)</w:t>
-            </w:r>
-          </w:p>
-        </w:tc>
-        <w:tc>
-          <w:tcPr>
-            <w:tcW w:w="2880" w:type="dxa"/>
-          </w:tcPr>
-          <w:p/>
+              <w:t>Body Mass Index (BMI)</w:t>
+            </w:r>
+          </w:p>
+        </w:tc>
+        <w:tc>
+          <w:tcPr>
+            <w:tcW w:w="3240" w:type="dxa"/>
+          </w:tcPr>
+          <w:p>
+            <w:r>
+              <w:t>Numeric: typically, 12</w:t>
+            </w:r>
+            <w:r>
+              <w:t xml:space="preserve"> – </w:t>
+            </w:r>
+            <w:r>
+              <w:t>100</w:t>
+            </w:r>
+            <w:r>
+              <w:t xml:space="preserve"> </w:t>
+            </w:r>
+          </w:p>
         </w:tc>
       </w:tr>
       <w:tr>
@@ -7663,7 +8343,7 @@
         </w:tc>
         <w:tc>
           <w:tcPr>
-            <w:tcW w:w="2278" w:type="dxa"/>
+            <w:tcW w:w="2403" w:type="dxa"/>
           </w:tcPr>
           <w:p>
             <w:r>
@@ -7677,17 +8357,17 @@
           </w:tcPr>
           <w:p>
             <w:r>
-              <w:t>Ever smoked at least 100 cigarettes</w:t>
-            </w:r>
-          </w:p>
-        </w:tc>
-        <w:tc>
-          <w:tcPr>
-            <w:tcW w:w="2880" w:type="dxa"/>
-          </w:tcPr>
-          <w:p>
-            <w:r>
-              <w:t>0 = No, 1 = Yes</w:t>
+              <w:t>Smoking status (0 = No, 1 = Yes)</w:t>
+            </w:r>
+          </w:p>
+        </w:tc>
+        <w:tc>
+          <w:tcPr>
+            <w:tcW w:w="3240" w:type="dxa"/>
+          </w:tcPr>
+          <w:p>
+            <w:r>
+              <w:t>Values: 0 or 1</w:t>
             </w:r>
           </w:p>
         </w:tc>
@@ -7705,7 +8385,7 @@
         </w:tc>
         <w:tc>
           <w:tcPr>
-            <w:tcW w:w="2278" w:type="dxa"/>
+            <w:tcW w:w="2403" w:type="dxa"/>
           </w:tcPr>
           <w:p>
             <w:r>
@@ -7719,17 +8399,17 @@
           </w:tcPr>
           <w:p>
             <w:r>
-              <w:t>Ever had a stroke</w:t>
-            </w:r>
-          </w:p>
-        </w:tc>
-        <w:tc>
-          <w:tcPr>
-            <w:tcW w:w="2880" w:type="dxa"/>
-          </w:tcPr>
-          <w:p>
-            <w:r>
-              <w:t>0 = No, 1 = Yes</w:t>
+              <w:t>History of stroke (0 = No, 1 = Yes)</w:t>
+            </w:r>
+          </w:p>
+        </w:tc>
+        <w:tc>
+          <w:tcPr>
+            <w:tcW w:w="3240" w:type="dxa"/>
+          </w:tcPr>
+          <w:p>
+            <w:r>
+              <w:t>Values: 0 or 1</w:t>
             </w:r>
           </w:p>
         </w:tc>
@@ -7749,7 +8429,7 @@
         </w:tc>
         <w:tc>
           <w:tcPr>
-            <w:tcW w:w="2278" w:type="dxa"/>
+            <w:tcW w:w="2403" w:type="dxa"/>
           </w:tcPr>
           <w:p>
             <w:r>
@@ -7763,17 +8443,17 @@
           </w:tcPr>
           <w:p>
             <w:r>
-              <w:t>Ever had coronary heart disease or a myocardial infarction</w:t>
-            </w:r>
-          </w:p>
-        </w:tc>
-        <w:tc>
-          <w:tcPr>
-            <w:tcW w:w="2880" w:type="dxa"/>
-          </w:tcPr>
-          <w:p>
-            <w:r>
-              <w:t>0 = No, 1 = Yes</w:t>
+              <w:t>History of heart disease or heart attack (0 = No, 1 = Yes)</w:t>
+            </w:r>
+          </w:p>
+        </w:tc>
+        <w:tc>
+          <w:tcPr>
+            <w:tcW w:w="3240" w:type="dxa"/>
+          </w:tcPr>
+          <w:p>
+            <w:r>
+              <w:t>Values: 0 or 1</w:t>
             </w:r>
           </w:p>
         </w:tc>
@@ -7793,7 +8473,7 @@
         </w:tc>
         <w:tc>
           <w:tcPr>
-            <w:tcW w:w="2278" w:type="dxa"/>
+            <w:tcW w:w="2403" w:type="dxa"/>
           </w:tcPr>
           <w:p>
             <w:r>
@@ -7807,17 +8487,17 @@
           </w:tcPr>
           <w:p>
             <w:r>
-              <w:t>Physical activity in past 30 days</w:t>
-            </w:r>
-          </w:p>
-        </w:tc>
-        <w:tc>
-          <w:tcPr>
-            <w:tcW w:w="2880" w:type="dxa"/>
-          </w:tcPr>
-          <w:p>
-            <w:r>
-              <w:t>0 = No, 1 = Yes</w:t>
+              <w:t>Physical activity in the past 30 days (0 = No, 1 = Yes)</w:t>
+            </w:r>
+          </w:p>
+        </w:tc>
+        <w:tc>
+          <w:tcPr>
+            <w:tcW w:w="3240" w:type="dxa"/>
+          </w:tcPr>
+          <w:p>
+            <w:r>
+              <w:t>Values: 0 or 1</w:t>
             </w:r>
           </w:p>
         </w:tc>
@@ -7835,7 +8515,7 @@
         </w:tc>
         <w:tc>
           <w:tcPr>
-            <w:tcW w:w="2278" w:type="dxa"/>
+            <w:tcW w:w="2403" w:type="dxa"/>
           </w:tcPr>
           <w:p>
             <w:r>
@@ -7849,17 +8529,23 @@
           </w:tcPr>
           <w:p>
             <w:r>
-              <w:t>Consumes fruits 1+ times per day</w:t>
-            </w:r>
-          </w:p>
-        </w:tc>
-        <w:tc>
-          <w:tcPr>
-            <w:tcW w:w="2880" w:type="dxa"/>
-          </w:tcPr>
-          <w:p>
-            <w:r>
-              <w:t>0 = No, 1 = Yes</w:t>
+              <w:t>Consumes fruit 1</w:t>
+            </w:r>
+            <w:r>
+              <w:t xml:space="preserve">+ </w:t>
+            </w:r>
+            <w:r>
+              <w:t>times per day (0 = No, 1 = Yes)</w:t>
+            </w:r>
+          </w:p>
+        </w:tc>
+        <w:tc>
+          <w:tcPr>
+            <w:tcW w:w="3240" w:type="dxa"/>
+          </w:tcPr>
+          <w:p>
+            <w:r>
+              <w:t>Values: 0 or 1</w:t>
             </w:r>
           </w:p>
         </w:tc>
@@ -7877,7 +8563,7 @@
         </w:tc>
         <w:tc>
           <w:tcPr>
-            <w:tcW w:w="2278" w:type="dxa"/>
+            <w:tcW w:w="2403" w:type="dxa"/>
           </w:tcPr>
           <w:p>
             <w:r>
@@ -7891,17 +8577,23 @@
           </w:tcPr>
           <w:p>
             <w:r>
-              <w:t>Consumes vegetables 1+ times per day</w:t>
-            </w:r>
-          </w:p>
-        </w:tc>
-        <w:tc>
-          <w:tcPr>
-            <w:tcW w:w="2880" w:type="dxa"/>
-          </w:tcPr>
-          <w:p>
-            <w:r>
-              <w:t>0 = No, 1 = Yes</w:t>
+              <w:t>Consumes vegetables 1</w:t>
+            </w:r>
+            <w:r>
+              <w:t xml:space="preserve">+ </w:t>
+            </w:r>
+            <w:r>
+              <w:t>times per day (0 = No, 1 = Yes)</w:t>
+            </w:r>
+          </w:p>
+        </w:tc>
+        <w:tc>
+          <w:tcPr>
+            <w:tcW w:w="3240" w:type="dxa"/>
+          </w:tcPr>
+          <w:p>
+            <w:r>
+              <w:t>Values: 0 or 1</w:t>
             </w:r>
           </w:p>
         </w:tc>
@@ -7921,7 +8613,7 @@
         </w:tc>
         <w:tc>
           <w:tcPr>
-            <w:tcW w:w="2278" w:type="dxa"/>
+            <w:tcW w:w="2403" w:type="dxa"/>
           </w:tcPr>
           <w:p>
             <w:r>
@@ -7934,18 +8626,26 @@
             <w:tcW w:w="5918" w:type="dxa"/>
           </w:tcPr>
           <w:p>
-            <w:r>
-              <w:t>Heavy alcohol consumption (men &gt;14 drinks/week, women &gt;7)</w:t>
-            </w:r>
-          </w:p>
-        </w:tc>
-        <w:tc>
-          <w:tcPr>
-            <w:tcW w:w="2880" w:type="dxa"/>
-          </w:tcPr>
-          <w:p>
-            <w:r>
-              <w:t>0 = No, 1 = Yes</w:t>
+            <w:pPr>
+              <w:rPr>
+                <w:color w:val="000000"/>
+              </w:rPr>
+            </w:pPr>
+            <w:r>
+              <w:rPr>
+                <w:color w:val="000000"/>
+              </w:rPr>
+              <w:t>Heavy alcohol consumption (Men &gt;14 drinks/week, Women &gt;7 drinks/week) (0 = No, 1 = Yes)</w:t>
+            </w:r>
+          </w:p>
+        </w:tc>
+        <w:tc>
+          <w:tcPr>
+            <w:tcW w:w="3240" w:type="dxa"/>
+          </w:tcPr>
+          <w:p>
+            <w:r>
+              <w:t>Values: 0 or 1</w:t>
             </w:r>
           </w:p>
         </w:tc>
@@ -7965,7 +8665,7 @@
         </w:tc>
         <w:tc>
           <w:tcPr>
-            <w:tcW w:w="2278" w:type="dxa"/>
+            <w:tcW w:w="2403" w:type="dxa"/>
           </w:tcPr>
           <w:p>
             <w:r>
@@ -7979,17 +8679,17 @@
           </w:tcPr>
           <w:p>
             <w:r>
-              <w:t>Has any kind of health care coverage</w:t>
-            </w:r>
-          </w:p>
-        </w:tc>
-        <w:tc>
-          <w:tcPr>
-            <w:tcW w:w="2880" w:type="dxa"/>
-          </w:tcPr>
-          <w:p>
-            <w:r>
-              <w:t>0 = No, 1 = Yes</w:t>
+              <w:t>Has any form of healthcare coverage (0 = No, 1 = Yes)</w:t>
+            </w:r>
+          </w:p>
+        </w:tc>
+        <w:tc>
+          <w:tcPr>
+            <w:tcW w:w="3240" w:type="dxa"/>
+          </w:tcPr>
+          <w:p>
+            <w:r>
+              <w:t>Values: 0 or 1</w:t>
             </w:r>
           </w:p>
         </w:tc>
@@ -8009,7 +8709,7 @@
         </w:tc>
         <w:tc>
           <w:tcPr>
-            <w:tcW w:w="2278" w:type="dxa"/>
+            <w:tcW w:w="2403" w:type="dxa"/>
           </w:tcPr>
           <w:p>
             <w:r>
@@ -8023,17 +8723,17 @@
           </w:tcPr>
           <w:p>
             <w:r>
-              <w:t>Couldn’t see doctor due to cost</w:t>
-            </w:r>
-          </w:p>
-        </w:tc>
-        <w:tc>
-          <w:tcPr>
-            <w:tcW w:w="2880" w:type="dxa"/>
-          </w:tcPr>
-          <w:p>
-            <w:r>
-              <w:t>0 = No, 1 = Yes</w:t>
+              <w:t>Could not see doctor due to cost in past year (0 = No, 1 = Yes)</w:t>
+            </w:r>
+          </w:p>
+        </w:tc>
+        <w:tc>
+          <w:tcPr>
+            <w:tcW w:w="3240" w:type="dxa"/>
+          </w:tcPr>
+          <w:p>
+            <w:r>
+              <w:t>Values: 0 or 1</w:t>
             </w:r>
           </w:p>
         </w:tc>
@@ -8053,7 +8753,7 @@
         </w:tc>
         <w:tc>
           <w:tcPr>
-            <w:tcW w:w="2278" w:type="dxa"/>
+            <w:tcW w:w="2403" w:type="dxa"/>
           </w:tcPr>
           <w:p>
             <w:r>
@@ -8067,17 +8767,17 @@
           </w:tcPr>
           <w:p>
             <w:r>
-              <w:t>General health rating</w:t>
-            </w:r>
-          </w:p>
-        </w:tc>
-        <w:tc>
-          <w:tcPr>
-            <w:tcW w:w="2880" w:type="dxa"/>
-          </w:tcPr>
-          <w:p>
-            <w:r>
-              <w:t>1 = Excellent to 5 = Poor</w:t>
+              <w:t>Self-rated general health status (1 = Excellent to 5 = Poor)</w:t>
+            </w:r>
+          </w:p>
+        </w:tc>
+        <w:tc>
+          <w:tcPr>
+            <w:tcW w:w="3240" w:type="dxa"/>
+          </w:tcPr>
+          <w:p>
+            <w:r>
+              <w:t>Values: 0 to 5</w:t>
             </w:r>
           </w:p>
         </w:tc>
@@ -8097,11 +8797,11 @@
         </w:tc>
         <w:tc>
           <w:tcPr>
-            <w:tcW w:w="2278" w:type="dxa"/>
-          </w:tcPr>
-          <w:p>
-            <w:r>
-              <w:t>Integer (binary)</w:t>
+            <w:tcW w:w="2403" w:type="dxa"/>
+          </w:tcPr>
+          <w:p>
+            <w:r>
+              <w:t>Integer</w:t>
             </w:r>
           </w:p>
         </w:tc>
@@ -8111,23 +8811,23 @@
           </w:tcPr>
           <w:p>
             <w:r>
-              <w:t>Number of days mental health not good</w:t>
-            </w:r>
-            <w:r>
-              <w:t xml:space="preserve"> </w:t>
-            </w:r>
-            <w:r>
-              <w:t>(past 30 days)</w:t>
-            </w:r>
-          </w:p>
-        </w:tc>
-        <w:tc>
-          <w:tcPr>
-            <w:tcW w:w="2880" w:type="dxa"/>
-          </w:tcPr>
-          <w:p>
-            <w:r>
-              <w:t>0 = No, 1 = Yes</w:t>
+              <w:t xml:space="preserve">The number of days mental health is not good in </w:t>
+            </w:r>
+            <w:r>
+              <w:t>the past</w:t>
+            </w:r>
+            <w:r>
+              <w:t xml:space="preserve"> 30 days</w:t>
+            </w:r>
+          </w:p>
+        </w:tc>
+        <w:tc>
+          <w:tcPr>
+            <w:tcW w:w="3240" w:type="dxa"/>
+          </w:tcPr>
+          <w:p>
+            <w:r>
+              <w:t>Values: 0 to 30</w:t>
             </w:r>
           </w:p>
         </w:tc>
@@ -8147,11 +8847,11 @@
         </w:tc>
         <w:tc>
           <w:tcPr>
-            <w:tcW w:w="2278" w:type="dxa"/>
-          </w:tcPr>
-          <w:p>
-            <w:r>
-              <w:t>Integer (binary)</w:t>
+            <w:tcW w:w="2403" w:type="dxa"/>
+          </w:tcPr>
+          <w:p>
+            <w:r>
+              <w:t>Integer</w:t>
             </w:r>
           </w:p>
         </w:tc>
@@ -8161,17 +8861,17 @@
           </w:tcPr>
           <w:p>
             <w:r>
-              <w:t>Number of days physical health not good (past 30 days)</w:t>
-            </w:r>
-          </w:p>
-        </w:tc>
-        <w:tc>
-          <w:tcPr>
-            <w:tcW w:w="2880" w:type="dxa"/>
-          </w:tcPr>
-          <w:p>
-            <w:r>
-              <w:t>0 = No, 1 = Yes</w:t>
+              <w:t>Number of days physical health not good in past 30 days</w:t>
+            </w:r>
+          </w:p>
+        </w:tc>
+        <w:tc>
+          <w:tcPr>
+            <w:tcW w:w="3240" w:type="dxa"/>
+          </w:tcPr>
+          <w:p>
+            <w:r>
+              <w:t>Values: 0 to 30</w:t>
             </w:r>
           </w:p>
         </w:tc>
@@ -8191,7 +8891,7 @@
         </w:tc>
         <w:tc>
           <w:tcPr>
-            <w:tcW w:w="2278" w:type="dxa"/>
+            <w:tcW w:w="2403" w:type="dxa"/>
           </w:tcPr>
           <w:p>
             <w:r>
@@ -8205,17 +8905,17 @@
           </w:tcPr>
           <w:p>
             <w:r>
-              <w:t>Serious difficulty walking or climbing stairs</w:t>
-            </w:r>
-          </w:p>
-        </w:tc>
-        <w:tc>
-          <w:tcPr>
-            <w:tcW w:w="2880" w:type="dxa"/>
-          </w:tcPr>
-          <w:p>
-            <w:r>
-              <w:t>0 = No, 1 = Yes</w:t>
+              <w:t>Difficulty walking or climbing stairs (0 = No, 1 = Yes)</w:t>
+            </w:r>
+          </w:p>
+        </w:tc>
+        <w:tc>
+          <w:tcPr>
+            <w:tcW w:w="3240" w:type="dxa"/>
+          </w:tcPr>
+          <w:p>
+            <w:r>
+              <w:t>Values: 0 or 1</w:t>
             </w:r>
           </w:p>
         </w:tc>
@@ -8233,7 +8933,7 @@
         </w:tc>
         <w:tc>
           <w:tcPr>
-            <w:tcW w:w="2278" w:type="dxa"/>
+            <w:tcW w:w="2403" w:type="dxa"/>
           </w:tcPr>
           <w:p>
             <w:r>
@@ -8247,17 +8947,29 @@
           </w:tcPr>
           <w:p>
             <w:r>
-              <w:t>Biological sex</w:t>
-            </w:r>
-          </w:p>
-        </w:tc>
-        <w:tc>
-          <w:tcPr>
-            <w:tcW w:w="2880" w:type="dxa"/>
-          </w:tcPr>
-          <w:p>
-            <w:r>
-              <w:t>0 = Female, 1 = Male</w:t>
+              <w:t>Biological sex (0 = Female, 1 = Male)</w:t>
+            </w:r>
+          </w:p>
+        </w:tc>
+        <w:tc>
+          <w:tcPr>
+            <w:tcW w:w="3240" w:type="dxa"/>
+          </w:tcPr>
+          <w:p>
+            <w:r>
+              <w:t>Values: 0</w:t>
+            </w:r>
+            <w:r>
+              <w:t xml:space="preserve"> = </w:t>
+            </w:r>
+            <w:r>
+              <w:t>Female, 1</w:t>
+            </w:r>
+            <w:r>
+              <w:t xml:space="preserve"> = </w:t>
+            </w:r>
+            <w:r>
+              <w:t>Male</w:t>
             </w:r>
           </w:p>
         </w:tc>
@@ -8275,7 +8987,7 @@
         </w:tc>
         <w:tc>
           <w:tcPr>
-            <w:tcW w:w="2278" w:type="dxa"/>
+            <w:tcW w:w="2403" w:type="dxa"/>
           </w:tcPr>
           <w:p>
             <w:r>
@@ -8289,20 +9001,35 @@
           </w:tcPr>
           <w:p>
             <w:r>
-              <w:t>Age category</w:t>
-            </w:r>
-          </w:p>
-        </w:tc>
-        <w:tc>
-          <w:tcPr>
-            <w:tcW w:w="2880" w:type="dxa"/>
-          </w:tcPr>
-          <w:p>
-            <w:r>
-              <w:t>C</w:t>
-            </w:r>
-            <w:r>
-              <w:t>oded 1 to 13, increasing in 5-year brackets</w:t>
+              <w:t>Age category (coded from 1 = 18</w:t>
+            </w:r>
+            <w:r>
+              <w:t xml:space="preserve"> </w:t>
+            </w:r>
+            <w:r>
+              <w:t>–</w:t>
+            </w:r>
+            <w:r>
+              <w:t xml:space="preserve"> </w:t>
+            </w:r>
+            <w:r>
+              <w:t>24</w:t>
+            </w:r>
+            <w:r>
+              <w:t xml:space="preserve"> </w:t>
+            </w:r>
+            <w:r>
+              <w:t>to 13 = 80+)</w:t>
+            </w:r>
+          </w:p>
+        </w:tc>
+        <w:tc>
+          <w:tcPr>
+            <w:tcW w:w="3240" w:type="dxa"/>
+          </w:tcPr>
+          <w:p>
+            <w:r>
+              <w:t>Values: 1 to 13</w:t>
             </w:r>
           </w:p>
         </w:tc>
@@ -8320,7 +9047,7 @@
         </w:tc>
         <w:tc>
           <w:tcPr>
-            <w:tcW w:w="2278" w:type="dxa"/>
+            <w:tcW w:w="2403" w:type="dxa"/>
           </w:tcPr>
           <w:p>
             <w:r>
@@ -8334,17 +9061,17 @@
           </w:tcPr>
           <w:p>
             <w:r>
-              <w:t>Education level</w:t>
-            </w:r>
-          </w:p>
-        </w:tc>
-        <w:tc>
-          <w:tcPr>
-            <w:tcW w:w="2880" w:type="dxa"/>
-          </w:tcPr>
-          <w:p>
-            <w:r>
-              <w:t>1 = Never attended to 6 = College graduate</w:t>
+              <w:t>Education level (1 = Never attended to 6 = College 4 years or more)</w:t>
+            </w:r>
+          </w:p>
+        </w:tc>
+        <w:tc>
+          <w:tcPr>
+            <w:tcW w:w="3240" w:type="dxa"/>
+          </w:tcPr>
+          <w:p>
+            <w:r>
+              <w:t>Values: 1 to 6</w:t>
             </w:r>
           </w:p>
         </w:tc>
@@ -8362,11 +9089,11 @@
         </w:tc>
         <w:tc>
           <w:tcPr>
-            <w:tcW w:w="2278" w:type="dxa"/>
-          </w:tcPr>
-          <w:p>
-            <w:r>
-              <w:t>Integer (binary)</w:t>
+            <w:tcW w:w="2403" w:type="dxa"/>
+          </w:tcPr>
+          <w:p>
+            <w:r>
+              <w:t>Integer (categorical)</w:t>
             </w:r>
           </w:p>
         </w:tc>
@@ -8376,38 +9103,26 @@
           </w:tcPr>
           <w:p>
             <w:r>
-              <w:t>Income bracket</w:t>
-            </w:r>
-          </w:p>
-        </w:tc>
-        <w:tc>
-          <w:tcPr>
-            <w:tcW w:w="2880" w:type="dxa"/>
-          </w:tcPr>
-          <w:p>
-            <w:r>
-              <w:t>1 = &lt; \$10k to 8 = ≥ \$75k</w:t>
+              <w:t>Income level (1 = Less than $10,000 to 8 = $75,000+)</w:t>
+            </w:r>
+          </w:p>
+        </w:tc>
+        <w:tc>
+          <w:tcPr>
+            <w:tcW w:w="3240" w:type="dxa"/>
+          </w:tcPr>
+          <w:p>
+            <w:r>
+              <w:t>Values: 1 to 8</w:t>
             </w:r>
           </w:p>
         </w:tc>
       </w:tr>
     </w:tbl>
-    <w:p>
-      <w:pPr>
-        <w:sectPr>
-          <w:pgSz w:w="15840" w:h="12240" w:orient="landscape"/>
-          <w:pgMar w:top="1440" w:right="1440" w:bottom="1440" w:left="1440" w:header="720" w:footer="720" w:gutter="0"/>
-          <w:pgNumType w:start="0"/>
-          <w:cols w:space="720"/>
-          <w:titlePg/>
-          <w:docGrid w:linePitch="360"/>
-        </w:sectPr>
-      </w:pPr>
-    </w:p>
     <w:p/>
     <w:sectPr>
-      <w:pgSz w:w="12240" w:h="15840"/>
-      <w:pgMar w:top="1440" w:right="1440" w:bottom="1440" w:left="1440" w:header="720" w:footer="720" w:gutter="0"/>
+      <w:pgSz w:w="15840" w:h="12240" w:orient="landscape"/>
+      <w:pgMar w:top="1440" w:right="1080" w:bottom="1080" w:left="1080" w:header="720" w:footer="720" w:gutter="0"/>
       <w:pgNumType w:start="0"/>
       <w:cols w:space="720"/>
       <w:titlePg/>
@@ -9229,6 +9944,119 @@
     </w:lvl>
   </w:abstractNum>
   <w:abstractNum w:abstractNumId="6" w15:restartNumberingAfterBreak="0">
+    <w:nsid w:val="31390BD7"/>
+    <w:multiLevelType w:val="hybridMultilevel"/>
+    <w:tmpl w:val="433A9D42"/>
+    <w:lvl w:ilvl="0" w:tplc="04090001">
+      <w:start w:val="1"/>
+      <w:numFmt w:val="bullet"/>
+      <w:lvlText w:val=""/>
+      <w:lvlJc w:val="left"/>
+      <w:pPr>
+        <w:ind w:left="720" w:hanging="360"/>
+      </w:pPr>
+      <w:rPr>
+        <w:rFonts w:ascii="Symbol" w:hAnsi="Symbol" w:hint="default"/>
+      </w:rPr>
+    </w:lvl>
+    <w:lvl w:ilvl="1" w:tplc="04090003" w:tentative="1">
+      <w:start w:val="1"/>
+      <w:numFmt w:val="bullet"/>
+      <w:lvlText w:val="o"/>
+      <w:lvlJc w:val="left"/>
+      <w:pPr>
+        <w:ind w:left="1440" w:hanging="360"/>
+      </w:pPr>
+      <w:rPr>
+        <w:rFonts w:ascii="Courier New" w:hAnsi="Courier New" w:cs="Courier New" w:hint="default"/>
+      </w:rPr>
+    </w:lvl>
+    <w:lvl w:ilvl="2" w:tplc="04090005" w:tentative="1">
+      <w:start w:val="1"/>
+      <w:numFmt w:val="bullet"/>
+      <w:lvlText w:val=""/>
+      <w:lvlJc w:val="left"/>
+      <w:pPr>
+        <w:ind w:left="2160" w:hanging="360"/>
+      </w:pPr>
+      <w:rPr>
+        <w:rFonts w:ascii="Wingdings" w:hAnsi="Wingdings" w:hint="default"/>
+      </w:rPr>
+    </w:lvl>
+    <w:lvl w:ilvl="3" w:tplc="04090001" w:tentative="1">
+      <w:start w:val="1"/>
+      <w:numFmt w:val="bullet"/>
+      <w:lvlText w:val=""/>
+      <w:lvlJc w:val="left"/>
+      <w:pPr>
+        <w:ind w:left="2880" w:hanging="360"/>
+      </w:pPr>
+      <w:rPr>
+        <w:rFonts w:ascii="Symbol" w:hAnsi="Symbol" w:hint="default"/>
+      </w:rPr>
+    </w:lvl>
+    <w:lvl w:ilvl="4" w:tplc="04090003" w:tentative="1">
+      <w:start w:val="1"/>
+      <w:numFmt w:val="bullet"/>
+      <w:lvlText w:val="o"/>
+      <w:lvlJc w:val="left"/>
+      <w:pPr>
+        <w:ind w:left="3600" w:hanging="360"/>
+      </w:pPr>
+      <w:rPr>
+        <w:rFonts w:ascii="Courier New" w:hAnsi="Courier New" w:cs="Courier New" w:hint="default"/>
+      </w:rPr>
+    </w:lvl>
+    <w:lvl w:ilvl="5" w:tplc="04090005" w:tentative="1">
+      <w:start w:val="1"/>
+      <w:numFmt w:val="bullet"/>
+      <w:lvlText w:val=""/>
+      <w:lvlJc w:val="left"/>
+      <w:pPr>
+        <w:ind w:left="4320" w:hanging="360"/>
+      </w:pPr>
+      <w:rPr>
+        <w:rFonts w:ascii="Wingdings" w:hAnsi="Wingdings" w:hint="default"/>
+      </w:rPr>
+    </w:lvl>
+    <w:lvl w:ilvl="6" w:tplc="04090001" w:tentative="1">
+      <w:start w:val="1"/>
+      <w:numFmt w:val="bullet"/>
+      <w:lvlText w:val=""/>
+      <w:lvlJc w:val="left"/>
+      <w:pPr>
+        <w:ind w:left="5040" w:hanging="360"/>
+      </w:pPr>
+      <w:rPr>
+        <w:rFonts w:ascii="Symbol" w:hAnsi="Symbol" w:hint="default"/>
+      </w:rPr>
+    </w:lvl>
+    <w:lvl w:ilvl="7" w:tplc="04090003" w:tentative="1">
+      <w:start w:val="1"/>
+      <w:numFmt w:val="bullet"/>
+      <w:lvlText w:val="o"/>
+      <w:lvlJc w:val="left"/>
+      <w:pPr>
+        <w:ind w:left="5760" w:hanging="360"/>
+      </w:pPr>
+      <w:rPr>
+        <w:rFonts w:ascii="Courier New" w:hAnsi="Courier New" w:cs="Courier New" w:hint="default"/>
+      </w:rPr>
+    </w:lvl>
+    <w:lvl w:ilvl="8" w:tplc="04090005" w:tentative="1">
+      <w:start w:val="1"/>
+      <w:numFmt w:val="bullet"/>
+      <w:lvlText w:val=""/>
+      <w:lvlJc w:val="left"/>
+      <w:pPr>
+        <w:ind w:left="6480" w:hanging="360"/>
+      </w:pPr>
+      <w:rPr>
+        <w:rFonts w:ascii="Wingdings" w:hAnsi="Wingdings" w:hint="default"/>
+      </w:rPr>
+    </w:lvl>
+  </w:abstractNum>
+  <w:abstractNum w:abstractNumId="7" w15:restartNumberingAfterBreak="0">
     <w:nsid w:val="35D73813"/>
     <w:multiLevelType w:val="hybridMultilevel"/>
     <w:tmpl w:val="0AC6C964"/>
@@ -9341,7 +10169,7 @@
       </w:rPr>
     </w:lvl>
   </w:abstractNum>
-  <w:abstractNum w:abstractNumId="7" w15:restartNumberingAfterBreak="0">
+  <w:abstractNum w:abstractNumId="8" w15:restartNumberingAfterBreak="0">
     <w:nsid w:val="3F4213EB"/>
     <w:multiLevelType w:val="hybridMultilevel"/>
     <w:tmpl w:val="C3C03ACC"/>
@@ -9454,7 +10282,120 @@
       </w:rPr>
     </w:lvl>
   </w:abstractNum>
-  <w:abstractNum w:abstractNumId="8" w15:restartNumberingAfterBreak="0">
+  <w:abstractNum w:abstractNumId="9" w15:restartNumberingAfterBreak="0">
+    <w:nsid w:val="46770460"/>
+    <w:multiLevelType w:val="hybridMultilevel"/>
+    <w:tmpl w:val="3528B710"/>
+    <w:lvl w:ilvl="0" w:tplc="04090001">
+      <w:start w:val="1"/>
+      <w:numFmt w:val="bullet"/>
+      <w:lvlText w:val=""/>
+      <w:lvlJc w:val="left"/>
+      <w:pPr>
+        <w:ind w:left="720" w:hanging="360"/>
+      </w:pPr>
+      <w:rPr>
+        <w:rFonts w:ascii="Symbol" w:hAnsi="Symbol" w:hint="default"/>
+      </w:rPr>
+    </w:lvl>
+    <w:lvl w:ilvl="1" w:tplc="04090003" w:tentative="1">
+      <w:start w:val="1"/>
+      <w:numFmt w:val="bullet"/>
+      <w:lvlText w:val="o"/>
+      <w:lvlJc w:val="left"/>
+      <w:pPr>
+        <w:ind w:left="1440" w:hanging="360"/>
+      </w:pPr>
+      <w:rPr>
+        <w:rFonts w:ascii="Courier New" w:hAnsi="Courier New" w:cs="Courier New" w:hint="default"/>
+      </w:rPr>
+    </w:lvl>
+    <w:lvl w:ilvl="2" w:tplc="04090005" w:tentative="1">
+      <w:start w:val="1"/>
+      <w:numFmt w:val="bullet"/>
+      <w:lvlText w:val=""/>
+      <w:lvlJc w:val="left"/>
+      <w:pPr>
+        <w:ind w:left="2160" w:hanging="360"/>
+      </w:pPr>
+      <w:rPr>
+        <w:rFonts w:ascii="Wingdings" w:hAnsi="Wingdings" w:hint="default"/>
+      </w:rPr>
+    </w:lvl>
+    <w:lvl w:ilvl="3" w:tplc="04090001" w:tentative="1">
+      <w:start w:val="1"/>
+      <w:numFmt w:val="bullet"/>
+      <w:lvlText w:val=""/>
+      <w:lvlJc w:val="left"/>
+      <w:pPr>
+        <w:ind w:left="2880" w:hanging="360"/>
+      </w:pPr>
+      <w:rPr>
+        <w:rFonts w:ascii="Symbol" w:hAnsi="Symbol" w:hint="default"/>
+      </w:rPr>
+    </w:lvl>
+    <w:lvl w:ilvl="4" w:tplc="04090003" w:tentative="1">
+      <w:start w:val="1"/>
+      <w:numFmt w:val="bullet"/>
+      <w:lvlText w:val="o"/>
+      <w:lvlJc w:val="left"/>
+      <w:pPr>
+        <w:ind w:left="3600" w:hanging="360"/>
+      </w:pPr>
+      <w:rPr>
+        <w:rFonts w:ascii="Courier New" w:hAnsi="Courier New" w:cs="Courier New" w:hint="default"/>
+      </w:rPr>
+    </w:lvl>
+    <w:lvl w:ilvl="5" w:tplc="04090005" w:tentative="1">
+      <w:start w:val="1"/>
+      <w:numFmt w:val="bullet"/>
+      <w:lvlText w:val=""/>
+      <w:lvlJc w:val="left"/>
+      <w:pPr>
+        <w:ind w:left="4320" w:hanging="360"/>
+      </w:pPr>
+      <w:rPr>
+        <w:rFonts w:ascii="Wingdings" w:hAnsi="Wingdings" w:hint="default"/>
+      </w:rPr>
+    </w:lvl>
+    <w:lvl w:ilvl="6" w:tplc="04090001" w:tentative="1">
+      <w:start w:val="1"/>
+      <w:numFmt w:val="bullet"/>
+      <w:lvlText w:val=""/>
+      <w:lvlJc w:val="left"/>
+      <w:pPr>
+        <w:ind w:left="5040" w:hanging="360"/>
+      </w:pPr>
+      <w:rPr>
+        <w:rFonts w:ascii="Symbol" w:hAnsi="Symbol" w:hint="default"/>
+      </w:rPr>
+    </w:lvl>
+    <w:lvl w:ilvl="7" w:tplc="04090003" w:tentative="1">
+      <w:start w:val="1"/>
+      <w:numFmt w:val="bullet"/>
+      <w:lvlText w:val="o"/>
+      <w:lvlJc w:val="left"/>
+      <w:pPr>
+        <w:ind w:left="5760" w:hanging="360"/>
+      </w:pPr>
+      <w:rPr>
+        <w:rFonts w:ascii="Courier New" w:hAnsi="Courier New" w:cs="Courier New" w:hint="default"/>
+      </w:rPr>
+    </w:lvl>
+    <w:lvl w:ilvl="8" w:tplc="04090005" w:tentative="1">
+      <w:start w:val="1"/>
+      <w:numFmt w:val="bullet"/>
+      <w:lvlText w:val=""/>
+      <w:lvlJc w:val="left"/>
+      <w:pPr>
+        <w:ind w:left="6480" w:hanging="360"/>
+      </w:pPr>
+      <w:rPr>
+        <w:rFonts w:ascii="Wingdings" w:hAnsi="Wingdings" w:hint="default"/>
+      </w:rPr>
+    </w:lvl>
+  </w:abstractNum>
+  <w:abstractNum w:abstractNumId="10" w15:restartNumberingAfterBreak="0">
     <w:nsid w:val="4B4670D2"/>
     <w:multiLevelType w:val="hybridMultilevel"/>
     <w:tmpl w:val="DA3CDED8"/>
@@ -9567,7 +10508,7 @@
       </w:rPr>
     </w:lvl>
   </w:abstractNum>
-  <w:abstractNum w:abstractNumId="9" w15:restartNumberingAfterBreak="0">
+  <w:abstractNum w:abstractNumId="11" w15:restartNumberingAfterBreak="0">
     <w:nsid w:val="4D9358DA"/>
     <w:multiLevelType w:val="hybridMultilevel"/>
     <w:tmpl w:val="BB1A6B34"/>
@@ -9680,7 +10621,7 @@
       </w:rPr>
     </w:lvl>
   </w:abstractNum>
-  <w:abstractNum w:abstractNumId="10" w15:restartNumberingAfterBreak="0">
+  <w:abstractNum w:abstractNumId="12" w15:restartNumberingAfterBreak="0">
     <w:nsid w:val="4F4554C7"/>
     <w:multiLevelType w:val="hybridMultilevel"/>
     <w:tmpl w:val="5E82FA80"/>
@@ -9793,7 +10734,7 @@
       </w:rPr>
     </w:lvl>
   </w:abstractNum>
-  <w:abstractNum w:abstractNumId="11" w15:restartNumberingAfterBreak="0">
+  <w:abstractNum w:abstractNumId="13" w15:restartNumberingAfterBreak="0">
     <w:nsid w:val="56152ECB"/>
     <w:multiLevelType w:val="hybridMultilevel"/>
     <w:tmpl w:val="5A888954"/>
@@ -9906,7 +10847,7 @@
       </w:rPr>
     </w:lvl>
   </w:abstractNum>
-  <w:abstractNum w:abstractNumId="12" w15:restartNumberingAfterBreak="0">
+  <w:abstractNum w:abstractNumId="14" w15:restartNumberingAfterBreak="0">
     <w:nsid w:val="5A4601EE"/>
     <w:multiLevelType w:val="hybridMultilevel"/>
     <w:tmpl w:val="6428E18A"/>
@@ -10019,7 +10960,7 @@
       </w:rPr>
     </w:lvl>
   </w:abstractNum>
-  <w:abstractNum w:abstractNumId="13" w15:restartNumberingAfterBreak="0">
+  <w:abstractNum w:abstractNumId="15" w15:restartNumberingAfterBreak="0">
     <w:nsid w:val="60975C2D"/>
     <w:multiLevelType w:val="hybridMultilevel"/>
     <w:tmpl w:val="EC3A32A4"/>
@@ -10132,7 +11073,7 @@
       </w:rPr>
     </w:lvl>
   </w:abstractNum>
-  <w:abstractNum w:abstractNumId="14" w15:restartNumberingAfterBreak="0">
+  <w:abstractNum w:abstractNumId="16" w15:restartNumberingAfterBreak="0">
     <w:nsid w:val="62720AAF"/>
     <w:multiLevelType w:val="hybridMultilevel"/>
     <w:tmpl w:val="1DD4B884"/>
@@ -10245,7 +11186,7 @@
       </w:rPr>
     </w:lvl>
   </w:abstractNum>
-  <w:abstractNum w:abstractNumId="15" w15:restartNumberingAfterBreak="0">
+  <w:abstractNum w:abstractNumId="17" w15:restartNumberingAfterBreak="0">
     <w:nsid w:val="6F0C7784"/>
     <w:multiLevelType w:val="hybridMultilevel"/>
     <w:tmpl w:val="C49E5482"/>
@@ -10359,31 +11300,31 @@
     </w:lvl>
   </w:abstractNum>
   <w:num w:numId="1" w16cid:durableId="1256522994">
-    <w:abstractNumId w:val="12"/>
+    <w:abstractNumId w:val="14"/>
   </w:num>
   <w:num w:numId="2" w16cid:durableId="1355154989">
     <w:abstractNumId w:val="3"/>
   </w:num>
   <w:num w:numId="3" w16cid:durableId="1521159253">
-    <w:abstractNumId w:val="9"/>
+    <w:abstractNumId w:val="11"/>
   </w:num>
   <w:num w:numId="4" w16cid:durableId="1351031261">
-    <w:abstractNumId w:val="13"/>
+    <w:abstractNumId w:val="15"/>
   </w:num>
   <w:num w:numId="5" w16cid:durableId="1115291851">
     <w:abstractNumId w:val="0"/>
   </w:num>
   <w:num w:numId="6" w16cid:durableId="527644927">
+    <w:abstractNumId w:val="8"/>
+  </w:num>
+  <w:num w:numId="7" w16cid:durableId="979925619">
+    <w:abstractNumId w:val="16"/>
+  </w:num>
+  <w:num w:numId="8" w16cid:durableId="289093236">
     <w:abstractNumId w:val="7"/>
   </w:num>
-  <w:num w:numId="7" w16cid:durableId="979925619">
-    <w:abstractNumId w:val="14"/>
-  </w:num>
-  <w:num w:numId="8" w16cid:durableId="289093236">
-    <w:abstractNumId w:val="6"/>
-  </w:num>
   <w:num w:numId="9" w16cid:durableId="1340738642">
-    <w:abstractNumId w:val="8"/>
+    <w:abstractNumId w:val="10"/>
   </w:num>
   <w:num w:numId="10" w16cid:durableId="259795547">
     <w:abstractNumId w:val="5"/>
@@ -10395,16 +11336,22 @@
     <w:abstractNumId w:val="1"/>
   </w:num>
   <w:num w:numId="13" w16cid:durableId="498883361">
-    <w:abstractNumId w:val="11"/>
+    <w:abstractNumId w:val="13"/>
   </w:num>
   <w:num w:numId="14" w16cid:durableId="792754282">
-    <w:abstractNumId w:val="10"/>
+    <w:abstractNumId w:val="12"/>
   </w:num>
   <w:num w:numId="15" w16cid:durableId="858007213">
-    <w:abstractNumId w:val="15"/>
+    <w:abstractNumId w:val="17"/>
   </w:num>
   <w:num w:numId="16" w16cid:durableId="1733041848">
     <w:abstractNumId w:val="4"/>
+  </w:num>
+  <w:num w:numId="17" w16cid:durableId="59131910">
+    <w:abstractNumId w:val="9"/>
+  </w:num>
+  <w:num w:numId="18" w16cid:durableId="2077126891">
+    <w:abstractNumId w:val="6"/>
   </w:num>
 </w:numbering>
 </file>

</xml_diff>